<commit_message>
Use cases & activity diagrams updated with game moves use cases.
</commit_message>
<xml_diff>
--- a/documentation/Use cases & Activity diagrams.docx
+++ b/documentation/Use cases & Activity diagrams.docx
@@ -1,10 +1,10 @@
 
 <file path=word/document.xml><?xml version="1.0" encoding="utf-8"?>
-<w:document xmlns:wpc="http://schemas.microsoft.com/office/word/2010/wordprocessingCanvas" xmlns:mc="http://schemas.openxmlformats.org/markup-compatibility/2006" xmlns:o="urn:schemas-microsoft-com:office:office" xmlns:r="http://schemas.openxmlformats.org/officeDocument/2006/relationships" xmlns:m="http://schemas.openxmlformats.org/officeDocument/2006/math" xmlns:v="urn:schemas-microsoft-com:vml" xmlns:wp14="http://schemas.microsoft.com/office/word/2010/wordprocessingDrawing" xmlns:wp="http://schemas.openxmlformats.org/drawingml/2006/wordprocessingDrawing" xmlns:w10="urn:schemas-microsoft-com:office:word" xmlns:w="http://schemas.openxmlformats.org/wordprocessingml/2006/main" xmlns:w14="http://schemas.microsoft.com/office/word/2010/wordml" xmlns:w15="http://schemas.microsoft.com/office/word/2012/wordml" xmlns:wpg="http://schemas.microsoft.com/office/word/2010/wordprocessingGroup" xmlns:wpi="http://schemas.microsoft.com/office/word/2010/wordprocessingInk" xmlns:wne="http://schemas.microsoft.com/office/word/2006/wordml" xmlns:wps="http://schemas.microsoft.com/office/word/2010/wordprocessingShape" mc:Ignorable="w14 w15 wp14">
+<w:document xmlns:wpc="http://schemas.microsoft.com/office/word/2010/wordprocessingCanvas" xmlns:cx="http://schemas.microsoft.com/office/drawing/2014/chartex" xmlns:cx1="http://schemas.microsoft.com/office/drawing/2015/9/8/chartex" xmlns:cx2="http://schemas.microsoft.com/office/drawing/2015/10/21/chartex" xmlns:cx3="http://schemas.microsoft.com/office/drawing/2016/5/9/chartex" xmlns:cx4="http://schemas.microsoft.com/office/drawing/2016/5/10/chartex" xmlns:cx5="http://schemas.microsoft.com/office/drawing/2016/5/11/chartex" xmlns:mc="http://schemas.openxmlformats.org/markup-compatibility/2006" xmlns:o="urn:schemas-microsoft-com:office:office" xmlns:r="http://schemas.openxmlformats.org/officeDocument/2006/relationships" xmlns:m="http://schemas.openxmlformats.org/officeDocument/2006/math" xmlns:v="urn:schemas-microsoft-com:vml" xmlns:wp14="http://schemas.microsoft.com/office/word/2010/wordprocessingDrawing" xmlns:wp="http://schemas.openxmlformats.org/drawingml/2006/wordprocessingDrawing" xmlns:w10="urn:schemas-microsoft-com:office:word" xmlns:w="http://schemas.openxmlformats.org/wordprocessingml/2006/main" xmlns:w14="http://schemas.microsoft.com/office/word/2010/wordml" xmlns:w15="http://schemas.microsoft.com/office/word/2012/wordml" xmlns:w16se="http://schemas.microsoft.com/office/word/2015/wordml/symex" xmlns:wpg="http://schemas.microsoft.com/office/word/2010/wordprocessingGroup" xmlns:wpi="http://schemas.microsoft.com/office/word/2010/wordprocessingInk" xmlns:wne="http://schemas.microsoft.com/office/word/2006/wordml" xmlns:wps="http://schemas.microsoft.com/office/word/2010/wordprocessingShape" mc:Ignorable="w14 w15 w16se wp14">
   <w:body>
     <w:p>
       <w:pPr>
-        <w:pStyle w:val="a3"/>
+        <w:pStyle w:val="NoSpacing"/>
       </w:pPr>
       <w:r>
         <w:rPr>
@@ -20,7 +20,7 @@
     </w:p>
     <w:p>
       <w:pPr>
-        <w:pStyle w:val="a3"/>
+        <w:pStyle w:val="NoSpacing"/>
       </w:pPr>
       <w:r>
         <w:rPr>
@@ -39,7 +39,7 @@
     </w:p>
     <w:p>
       <w:pPr>
-        <w:pStyle w:val="a3"/>
+        <w:pStyle w:val="NoSpacing"/>
       </w:pPr>
       <w:r>
         <w:rPr>
@@ -55,7 +55,7 @@
     </w:p>
     <w:p>
       <w:pPr>
-        <w:pStyle w:val="a3"/>
+        <w:pStyle w:val="NoSpacing"/>
       </w:pPr>
       <w:r>
         <w:rPr>
@@ -75,7 +75,7 @@
     </w:p>
     <w:p>
       <w:pPr>
-        <w:pStyle w:val="a3"/>
+        <w:pStyle w:val="NoSpacing"/>
       </w:pPr>
       <w:r>
         <w:rPr>
@@ -91,7 +91,7 @@
     </w:p>
     <w:p>
       <w:pPr>
-        <w:pStyle w:val="a3"/>
+        <w:pStyle w:val="NoSpacing"/>
         <w:numPr>
           <w:ilvl w:val="0"/>
           <w:numId w:val="2"/>
@@ -109,7 +109,7 @@
     </w:p>
     <w:p>
       <w:pPr>
-        <w:pStyle w:val="a3"/>
+        <w:pStyle w:val="NoSpacing"/>
         <w:numPr>
           <w:ilvl w:val="0"/>
           <w:numId w:val="2"/>
@@ -121,7 +121,7 @@
     </w:p>
     <w:p>
       <w:pPr>
-        <w:pStyle w:val="a3"/>
+        <w:pStyle w:val="NoSpacing"/>
         <w:rPr>
           <w:u w:val="single"/>
         </w:rPr>
@@ -140,7 +140,7 @@
     </w:p>
     <w:p>
       <w:pPr>
-        <w:pStyle w:val="a3"/>
+        <w:pStyle w:val="NoSpacing"/>
         <w:numPr>
           <w:ilvl w:val="0"/>
           <w:numId w:val="1"/>
@@ -152,7 +152,7 @@
     </w:p>
     <w:p>
       <w:pPr>
-        <w:pStyle w:val="a3"/>
+        <w:pStyle w:val="NoSpacing"/>
         <w:numPr>
           <w:ilvl w:val="0"/>
           <w:numId w:val="1"/>
@@ -164,7 +164,7 @@
     </w:p>
     <w:p>
       <w:pPr>
-        <w:pStyle w:val="a3"/>
+        <w:pStyle w:val="NoSpacing"/>
         <w:ind w:left="1080"/>
       </w:pPr>
       <w:r>
@@ -173,7 +173,7 @@
     </w:p>
     <w:p>
       <w:pPr>
-        <w:pStyle w:val="a3"/>
+        <w:pStyle w:val="NoSpacing"/>
         <w:numPr>
           <w:ilvl w:val="0"/>
           <w:numId w:val="1"/>
@@ -188,7 +188,7 @@
     </w:p>
     <w:p>
       <w:pPr>
-        <w:pStyle w:val="a3"/>
+        <w:pStyle w:val="NoSpacing"/>
         <w:numPr>
           <w:ilvl w:val="0"/>
           <w:numId w:val="1"/>
@@ -200,7 +200,7 @@
     </w:p>
     <w:p>
       <w:pPr>
-        <w:pStyle w:val="a3"/>
+        <w:pStyle w:val="NoSpacing"/>
         <w:rPr>
           <w:u w:val="single"/>
         </w:rPr>
@@ -225,7 +225,7 @@
     </w:p>
     <w:p>
       <w:pPr>
-        <w:pStyle w:val="a3"/>
+        <w:pStyle w:val="NoSpacing"/>
         <w:numPr>
           <w:ilvl w:val="0"/>
           <w:numId w:val="3"/>
@@ -237,7 +237,7 @@
     </w:p>
     <w:p>
       <w:pPr>
-        <w:pStyle w:val="a3"/>
+        <w:pStyle w:val="NoSpacing"/>
         <w:ind w:left="1080"/>
       </w:pPr>
       <w:r>
@@ -258,7 +258,7 @@
     </w:p>
     <w:p>
       <w:pPr>
-        <w:pStyle w:val="a3"/>
+        <w:pStyle w:val="NoSpacing"/>
         <w:jc w:val="both"/>
       </w:pPr>
       <w:r>
@@ -285,7 +285,7 @@
             <v:path o:extrusionok="f" gradientshapeok="t" o:connecttype="rect"/>
             <o:lock v:ext="edit" aspectratio="t"/>
           </v:shapetype>
-          <v:shape id="_x0000_i1025" type="#_x0000_t75" style="width:415.5pt;height:282.75pt">
+          <v:shape id="_x0000_i1025" type="#_x0000_t75" style="width:415.8pt;height:282.6pt">
             <v:imagedata r:id="rId6" o:title="registration sequence"/>
           </v:shape>
         </w:pict>
@@ -293,7 +293,7 @@
     </w:p>
     <w:p>
       <w:pPr>
-        <w:pStyle w:val="a3"/>
+        <w:pStyle w:val="NoSpacing"/>
         <w:ind w:left="1080"/>
       </w:pPr>
     </w:p>
@@ -423,15 +423,7 @@
       </w:r>
       <w:r>
         <w:tab/>
-        <w:t xml:space="preserve">1. </w:t>
-      </w:r>
-      <w:proofErr w:type="gramStart"/>
-      <w:r>
-        <w:t>The</w:t>
-      </w:r>
-      <w:proofErr w:type="gramEnd"/>
-      <w:r>
-        <w:t xml:space="preserve"> user is logged-in.</w:t>
+        <w:t>1. The user is logged-in.</w:t>
       </w:r>
       <w:r>
         <w:br/>
@@ -460,15 +452,7 @@
       </w:r>
       <w:r>
         <w:tab/>
-        <w:t xml:space="preserve">1. </w:t>
-      </w:r>
-      <w:proofErr w:type="gramStart"/>
-      <w:r>
-        <w:t>The</w:t>
-      </w:r>
-      <w:proofErr w:type="gramEnd"/>
-      <w:r>
-        <w:t xml:space="preserve"> user enters the username and the password into the system.</w:t>
+        <w:t>1. The user enters the username and the password into the system.</w:t>
       </w:r>
       <w:r>
         <w:br/>
@@ -512,15 +496,7 @@
       </w:r>
       <w:r>
         <w:tab/>
-        <w:t xml:space="preserve">message. Move to step 1. </w:t>
-      </w:r>
-      <w:proofErr w:type="gramStart"/>
-      <w:r>
-        <w:t>at</w:t>
-      </w:r>
-      <w:proofErr w:type="gramEnd"/>
-      <w:r>
-        <w:t xml:space="preserve"> main success scenario.</w:t>
+        <w:t>message. Move to step 1. at main success scenario.</w:t>
       </w:r>
       <w:r>
         <w:br/>
@@ -528,14 +504,7 @@
       </w:r>
       <w:r>
         <w:tab/>
-      </w:r>
-      <w:proofErr w:type="gramStart"/>
-      <w:r>
-        <w:t>2.b</w:t>
-      </w:r>
-      <w:proofErr w:type="gramEnd"/>
-      <w:r>
-        <w:t>. The password is incorrect. The system displays a relevant message. Move to</w:t>
+        <w:t>2.b. The password is incorrect. The system displays a relevant message. Move to</w:t>
       </w:r>
       <w:r>
         <w:br/>
@@ -543,15 +512,7 @@
       </w:r>
       <w:r>
         <w:tab/>
-        <w:t xml:space="preserve">step 1. </w:t>
-      </w:r>
-      <w:proofErr w:type="gramStart"/>
-      <w:r>
-        <w:t>at</w:t>
-      </w:r>
-      <w:proofErr w:type="gramEnd"/>
-      <w:r>
-        <w:t xml:space="preserve"> main success scenario.</w:t>
+        <w:t>step 1. at main success scenario.</w:t>
       </w:r>
     </w:p>
     <w:p>
@@ -568,7 +529,7 @@
           <w:noProof/>
         </w:rPr>
         <w:pict>
-          <v:shape id="_x0000_i1026" type="#_x0000_t75" style="width:414.75pt;height:281.25pt">
+          <v:shape id="_x0000_i1026" type="#_x0000_t75" style="width:414.6pt;height:281.4pt">
             <v:imagedata r:id="rId7" o:title="sd-Login (1) (1)"/>
           </v:shape>
         </w:pict>
@@ -702,15 +663,7 @@
       </w:r>
       <w:r>
         <w:tab/>
-        <w:t xml:space="preserve">1. </w:t>
-      </w:r>
-      <w:proofErr w:type="gramStart"/>
-      <w:r>
-        <w:t>The</w:t>
-      </w:r>
-      <w:proofErr w:type="gramEnd"/>
-      <w:r>
-        <w:t xml:space="preserve"> user is logged-out.</w:t>
+        <w:t>1. The user is logged-out.</w:t>
       </w:r>
       <w:r>
         <w:br/>
@@ -739,15 +692,7 @@
       </w:r>
       <w:r>
         <w:tab/>
-        <w:t xml:space="preserve">1. </w:t>
-      </w:r>
-      <w:proofErr w:type="gramStart"/>
-      <w:r>
-        <w:t>The</w:t>
-      </w:r>
-      <w:proofErr w:type="gramEnd"/>
-      <w:r>
-        <w:t xml:space="preserve"> user is logging-out the system and </w:t>
+        <w:t xml:space="preserve">1. The user is logging-out the system and </w:t>
       </w:r>
       <w:r>
         <w:t>the system presents relevant massage.</w:t>
@@ -983,15 +928,7 @@
       </w:r>
       <w:r>
         <w:tab/>
-        <w:t xml:space="preserve">1. </w:t>
-      </w:r>
-      <w:proofErr w:type="gramStart"/>
-      <w:r>
-        <w:t>The</w:t>
-      </w:r>
-      <w:proofErr w:type="gramEnd"/>
-      <w:r>
-        <w:t xml:space="preserve"> new use</w:t>
+        <w:t>1. The new use</w:t>
       </w:r>
       <w:r>
         <w:t>r profile details are saved in system's permanent memory.</w:t>
@@ -1016,15 +953,7 @@
       </w:r>
       <w:r>
         <w:tab/>
-        <w:t xml:space="preserve">1. </w:t>
-      </w:r>
-      <w:proofErr w:type="gramStart"/>
-      <w:r>
-        <w:t>The</w:t>
-      </w:r>
-      <w:proofErr w:type="gramEnd"/>
-      <w:r>
-        <w:t xml:space="preserve"> system presents the current user profile details: Username, Password, Email</w:t>
+        <w:t>1. The system presents the current user profile details: Username, Password, Email</w:t>
       </w:r>
       <w:r>
         <w:br/>
@@ -1075,10 +1004,7 @@
         <w:t xml:space="preserve">5. </w:t>
       </w:r>
       <w:r>
-        <w:t xml:space="preserve">The system presents </w:t>
-      </w:r>
-      <w:r>
-        <w:t>relevant massage.</w:t>
+        <w:t>The system presents relevant massage.</w:t>
       </w:r>
       <w:r>
         <w:br/>
@@ -1102,15 +1028,7 @@
       </w:r>
       <w:r>
         <w:tab/>
-        <w:t xml:space="preserve">3. </w:t>
-      </w:r>
-      <w:proofErr w:type="gramStart"/>
-      <w:r>
-        <w:t>The</w:t>
-      </w:r>
-      <w:proofErr w:type="gramEnd"/>
-      <w:r>
-        <w:t xml:space="preserve"> user inserts an invalid email address/date of birth: the system displays a</w:t>
+        <w:t>3. The user inserts an invalid email address/date of birth: the system displays a</w:t>
       </w:r>
       <w:r>
         <w:br/>
@@ -1135,7 +1053,7 @@
           <w:noProof/>
         </w:rPr>
         <w:pict>
-          <v:shape id="_x0000_i1027" type="#_x0000_t75" style="width:368.25pt;height:278.25pt">
+          <v:shape id="_x0000_i1027" type="#_x0000_t75" style="width:368.4pt;height:278.4pt">
             <v:imagedata r:id="rId9" o:title="sd-Edit user profile (1)"/>
           </v:shape>
         </w:pict>
@@ -1168,7 +1086,7 @@
     </w:p>
     <w:p>
       <w:pPr>
-        <w:pStyle w:val="a3"/>
+        <w:pStyle w:val="NoSpacing"/>
       </w:pPr>
       <w:r>
         <w:rPr>
@@ -1185,7 +1103,7 @@
     </w:p>
     <w:p>
       <w:pPr>
-        <w:pStyle w:val="a3"/>
+        <w:pStyle w:val="NoSpacing"/>
       </w:pPr>
       <w:r>
         <w:rPr>
@@ -1201,7 +1119,7 @@
     </w:p>
     <w:p>
       <w:pPr>
-        <w:pStyle w:val="a3"/>
+        <w:pStyle w:val="NoSpacing"/>
       </w:pPr>
       <w:r>
         <w:rPr>
@@ -1217,7 +1135,7 @@
     </w:p>
     <w:p>
       <w:pPr>
-        <w:pStyle w:val="a3"/>
+        <w:pStyle w:val="NoSpacing"/>
       </w:pPr>
       <w:r>
         <w:rPr>
@@ -1233,7 +1151,7 @@
     </w:p>
     <w:p>
       <w:pPr>
-        <w:pStyle w:val="a3"/>
+        <w:pStyle w:val="NoSpacing"/>
         <w:ind w:firstLine="720"/>
       </w:pPr>
       <w:r>
@@ -1242,7 +1160,7 @@
     </w:p>
     <w:p>
       <w:pPr>
-        <w:pStyle w:val="a3"/>
+        <w:pStyle w:val="NoSpacing"/>
       </w:pPr>
       <w:r>
         <w:rPr>
@@ -1258,7 +1176,7 @@
     </w:p>
     <w:p>
       <w:pPr>
-        <w:pStyle w:val="a3"/>
+        <w:pStyle w:val="NoSpacing"/>
         <w:numPr>
           <w:ilvl w:val="0"/>
           <w:numId w:val="6"/>
@@ -1270,7 +1188,7 @@
     </w:p>
     <w:p>
       <w:pPr>
-        <w:pStyle w:val="a3"/>
+        <w:pStyle w:val="NoSpacing"/>
         <w:numPr>
           <w:ilvl w:val="0"/>
           <w:numId w:val="6"/>
@@ -1282,7 +1200,7 @@
     </w:p>
     <w:p>
       <w:pPr>
-        <w:pStyle w:val="a3"/>
+        <w:pStyle w:val="NoSpacing"/>
         <w:numPr>
           <w:ilvl w:val="0"/>
           <w:numId w:val="6"/>
@@ -1294,7 +1212,7 @@
     </w:p>
     <w:p>
       <w:pPr>
-        <w:pStyle w:val="a3"/>
+        <w:pStyle w:val="NoSpacing"/>
         <w:rPr>
           <w:u w:val="single"/>
         </w:rPr>
@@ -1313,7 +1231,7 @@
     </w:p>
     <w:p>
       <w:pPr>
-        <w:pStyle w:val="a3"/>
+        <w:pStyle w:val="NoSpacing"/>
         <w:numPr>
           <w:ilvl w:val="0"/>
           <w:numId w:val="4"/>
@@ -1325,7 +1243,7 @@
     </w:p>
     <w:p>
       <w:pPr>
-        <w:pStyle w:val="a3"/>
+        <w:pStyle w:val="NoSpacing"/>
         <w:numPr>
           <w:ilvl w:val="0"/>
           <w:numId w:val="4"/>
@@ -1337,7 +1255,7 @@
     </w:p>
     <w:p>
       <w:pPr>
-        <w:pStyle w:val="a3"/>
+        <w:pStyle w:val="NoSpacing"/>
         <w:ind w:left="1080"/>
       </w:pPr>
       <w:r>
@@ -1346,7 +1264,7 @@
     </w:p>
     <w:p>
       <w:pPr>
-        <w:pStyle w:val="a3"/>
+        <w:pStyle w:val="NoSpacing"/>
         <w:numPr>
           <w:ilvl w:val="0"/>
           <w:numId w:val="4"/>
@@ -1358,7 +1276,7 @@
     </w:p>
     <w:p>
       <w:pPr>
-        <w:pStyle w:val="a3"/>
+        <w:pStyle w:val="NoSpacing"/>
         <w:numPr>
           <w:ilvl w:val="0"/>
           <w:numId w:val="4"/>
@@ -1370,7 +1288,7 @@
     </w:p>
     <w:p>
       <w:pPr>
-        <w:pStyle w:val="a3"/>
+        <w:pStyle w:val="NoSpacing"/>
         <w:numPr>
           <w:ilvl w:val="0"/>
           <w:numId w:val="4"/>
@@ -1385,7 +1303,7 @@
     </w:p>
     <w:p>
       <w:pPr>
-        <w:pStyle w:val="a3"/>
+        <w:pStyle w:val="NoSpacing"/>
         <w:rPr>
           <w:u w:val="single"/>
         </w:rPr>
@@ -1404,7 +1322,7 @@
     </w:p>
     <w:p>
       <w:pPr>
-        <w:pStyle w:val="a3"/>
+        <w:pStyle w:val="NoSpacing"/>
         <w:numPr>
           <w:ilvl w:val="0"/>
           <w:numId w:val="2"/>
@@ -1432,7 +1350,7 @@
     </w:p>
     <w:p>
       <w:pPr>
-        <w:pStyle w:val="a3"/>
+        <w:pStyle w:val="NoSpacing"/>
         <w:numPr>
           <w:ilvl w:val="0"/>
           <w:numId w:val="5"/>
@@ -1444,7 +1362,7 @@
     </w:p>
     <w:p>
       <w:pPr>
-        <w:pStyle w:val="a3"/>
+        <w:pStyle w:val="NoSpacing"/>
         <w:numPr>
           <w:ilvl w:val="0"/>
           <w:numId w:val="5"/>
@@ -1456,19 +1374,19 @@
     </w:p>
     <w:p>
       <w:pPr>
-        <w:pStyle w:val="a3"/>
-      </w:pPr>
-    </w:p>
-    <w:p>
-      <w:pPr>
-        <w:pStyle w:val="a3"/>
+        <w:pStyle w:val="NoSpacing"/>
+      </w:pPr>
+    </w:p>
+    <w:p>
+      <w:pPr>
+        <w:pStyle w:val="NoSpacing"/>
       </w:pPr>
       <w:r>
         <w:rPr>
           <w:noProof/>
         </w:rPr>
         <w:pict>
-          <v:shape id="_x0000_i1028" type="#_x0000_t75" style="width:414.75pt;height:291pt">
+          <v:shape id="_x0000_i1028" type="#_x0000_t75" style="width:414.6pt;height:291pt">
             <v:imagedata r:id="rId10" o:title="sequence create new game"/>
           </v:shape>
         </w:pict>
@@ -1476,15 +1394,15 @@
     </w:p>
     <w:p>
       <w:pPr>
-        <w:pStyle w:val="a3"/>
-        <w:rPr>
-          <w:u w:val="single"/>
-        </w:rPr>
-      </w:pPr>
-    </w:p>
-    <w:p>
-      <w:pPr>
-        <w:pStyle w:val="a3"/>
+        <w:pStyle w:val="NoSpacing"/>
+        <w:rPr>
+          <w:u w:val="single"/>
+        </w:rPr>
+      </w:pPr>
+    </w:p>
+    <w:p>
+      <w:pPr>
+        <w:pStyle w:val="NoSpacing"/>
         <w:rPr>
           <w:u w:val="single"/>
         </w:rPr>
@@ -1546,134 +1464,134 @@
     </w:p>
     <w:p>
       <w:pPr>
-        <w:pStyle w:val="a3"/>
-        <w:rPr>
-          <w:u w:val="single"/>
-        </w:rPr>
-      </w:pPr>
-    </w:p>
-    <w:p>
-      <w:pPr>
-        <w:pStyle w:val="a3"/>
-        <w:rPr>
-          <w:u w:val="single"/>
-        </w:rPr>
-      </w:pPr>
-    </w:p>
-    <w:p>
-      <w:pPr>
-        <w:pStyle w:val="a3"/>
-        <w:rPr>
-          <w:u w:val="single"/>
-        </w:rPr>
-      </w:pPr>
-    </w:p>
-    <w:p>
-      <w:pPr>
-        <w:pStyle w:val="a3"/>
-        <w:rPr>
-          <w:u w:val="single"/>
-        </w:rPr>
-      </w:pPr>
-    </w:p>
-    <w:p>
-      <w:pPr>
-        <w:pStyle w:val="a3"/>
-        <w:rPr>
-          <w:u w:val="single"/>
-        </w:rPr>
-      </w:pPr>
-    </w:p>
-    <w:p>
-      <w:pPr>
-        <w:pStyle w:val="a3"/>
-        <w:rPr>
-          <w:u w:val="single"/>
-        </w:rPr>
-      </w:pPr>
-    </w:p>
-    <w:p>
-      <w:pPr>
-        <w:pStyle w:val="a3"/>
-        <w:rPr>
-          <w:u w:val="single"/>
-        </w:rPr>
-      </w:pPr>
-    </w:p>
-    <w:p>
-      <w:pPr>
-        <w:pStyle w:val="a3"/>
-        <w:rPr>
-          <w:u w:val="single"/>
-        </w:rPr>
-      </w:pPr>
-    </w:p>
-    <w:p>
-      <w:pPr>
-        <w:pStyle w:val="a3"/>
-        <w:rPr>
-          <w:u w:val="single"/>
-        </w:rPr>
-      </w:pPr>
-    </w:p>
-    <w:p>
-      <w:pPr>
-        <w:bidi w:val="0"/>
-      </w:pPr>
-    </w:p>
-    <w:p>
-      <w:pPr>
-        <w:bidi w:val="0"/>
-      </w:pPr>
-    </w:p>
-    <w:p>
-      <w:pPr>
-        <w:bidi w:val="0"/>
-      </w:pPr>
-    </w:p>
-    <w:p>
-      <w:pPr>
-        <w:bidi w:val="0"/>
-      </w:pPr>
-    </w:p>
-    <w:p>
-      <w:pPr>
-        <w:bidi w:val="0"/>
-      </w:pPr>
-    </w:p>
-    <w:p>
-      <w:pPr>
-        <w:bidi w:val="0"/>
-      </w:pPr>
-    </w:p>
-    <w:p>
-      <w:pPr>
-        <w:bidi w:val="0"/>
-      </w:pPr>
-    </w:p>
-    <w:p>
-      <w:pPr>
-        <w:bidi w:val="0"/>
-      </w:pPr>
-    </w:p>
-    <w:p>
-      <w:pPr>
-        <w:bidi w:val="0"/>
-      </w:pPr>
-    </w:p>
-    <w:p>
-      <w:pPr>
-        <w:bidi w:val="0"/>
-      </w:pPr>
-    </w:p>
-    <w:p>
-      <w:pPr>
-        <w:bidi w:val="0"/>
-      </w:pPr>
-    </w:p>
-    <w:p>
-      <w:pPr>
-        <w:pStyle w:val="a3"/>
+        <w:pStyle w:val="NoSpacing"/>
+        <w:rPr>
+          <w:u w:val="single"/>
+        </w:rPr>
+      </w:pPr>
+    </w:p>
+    <w:p>
+      <w:pPr>
+        <w:pStyle w:val="NoSpacing"/>
+        <w:rPr>
+          <w:u w:val="single"/>
+        </w:rPr>
+      </w:pPr>
+    </w:p>
+    <w:p>
+      <w:pPr>
+        <w:pStyle w:val="NoSpacing"/>
+        <w:rPr>
+          <w:u w:val="single"/>
+        </w:rPr>
+      </w:pPr>
+    </w:p>
+    <w:p>
+      <w:pPr>
+        <w:pStyle w:val="NoSpacing"/>
+        <w:rPr>
+          <w:u w:val="single"/>
+        </w:rPr>
+      </w:pPr>
+    </w:p>
+    <w:p>
+      <w:pPr>
+        <w:pStyle w:val="NoSpacing"/>
+        <w:rPr>
+          <w:u w:val="single"/>
+        </w:rPr>
+      </w:pPr>
+    </w:p>
+    <w:p>
+      <w:pPr>
+        <w:pStyle w:val="NoSpacing"/>
+        <w:rPr>
+          <w:u w:val="single"/>
+        </w:rPr>
+      </w:pPr>
+    </w:p>
+    <w:p>
+      <w:pPr>
+        <w:pStyle w:val="NoSpacing"/>
+        <w:rPr>
+          <w:u w:val="single"/>
+        </w:rPr>
+      </w:pPr>
+    </w:p>
+    <w:p>
+      <w:pPr>
+        <w:pStyle w:val="NoSpacing"/>
+        <w:rPr>
+          <w:u w:val="single"/>
+        </w:rPr>
+      </w:pPr>
+    </w:p>
+    <w:p>
+      <w:pPr>
+        <w:pStyle w:val="NoSpacing"/>
+        <w:rPr>
+          <w:u w:val="single"/>
+        </w:rPr>
+      </w:pPr>
+    </w:p>
+    <w:p>
+      <w:pPr>
+        <w:bidi w:val="0"/>
+      </w:pPr>
+    </w:p>
+    <w:p>
+      <w:pPr>
+        <w:bidi w:val="0"/>
+      </w:pPr>
+    </w:p>
+    <w:p>
+      <w:pPr>
+        <w:bidi w:val="0"/>
+      </w:pPr>
+    </w:p>
+    <w:p>
+      <w:pPr>
+        <w:bidi w:val="0"/>
+      </w:pPr>
+    </w:p>
+    <w:p>
+      <w:pPr>
+        <w:bidi w:val="0"/>
+      </w:pPr>
+    </w:p>
+    <w:p>
+      <w:pPr>
+        <w:bidi w:val="0"/>
+      </w:pPr>
+    </w:p>
+    <w:p>
+      <w:pPr>
+        <w:bidi w:val="0"/>
+      </w:pPr>
+    </w:p>
+    <w:p>
+      <w:pPr>
+        <w:bidi w:val="0"/>
+      </w:pPr>
+    </w:p>
+    <w:p>
+      <w:pPr>
+        <w:bidi w:val="0"/>
+      </w:pPr>
+    </w:p>
+    <w:p>
+      <w:pPr>
+        <w:bidi w:val="0"/>
+      </w:pPr>
+    </w:p>
+    <w:p>
+      <w:pPr>
+        <w:bidi w:val="0"/>
+      </w:pPr>
+    </w:p>
+    <w:p>
+      <w:pPr>
+        <w:pStyle w:val="NoSpacing"/>
       </w:pPr>
       <w:r>
         <w:rPr>
@@ -1690,7 +1608,7 @@
     </w:p>
     <w:p>
       <w:pPr>
-        <w:pStyle w:val="a3"/>
+        <w:pStyle w:val="NoSpacing"/>
       </w:pPr>
       <w:r>
         <w:rPr>
@@ -1712,7 +1630,7 @@
     </w:p>
     <w:p>
       <w:pPr>
-        <w:pStyle w:val="a3"/>
+        <w:pStyle w:val="NoSpacing"/>
       </w:pPr>
       <w:r>
         <w:rPr>
@@ -1734,7 +1652,7 @@
     </w:p>
     <w:p>
       <w:pPr>
-        <w:pStyle w:val="a3"/>
+        <w:pStyle w:val="NoSpacing"/>
       </w:pPr>
       <w:r>
         <w:rPr>
@@ -1750,7 +1668,7 @@
     </w:p>
     <w:p>
       <w:pPr>
-        <w:pStyle w:val="a3"/>
+        <w:pStyle w:val="NoSpacing"/>
         <w:ind w:firstLine="720"/>
       </w:pPr>
       <w:r>
@@ -1759,7 +1677,7 @@
     </w:p>
     <w:p>
       <w:pPr>
-        <w:pStyle w:val="a3"/>
+        <w:pStyle w:val="NoSpacing"/>
         <w:ind w:firstLine="720"/>
       </w:pPr>
       <w:r>
@@ -1768,7 +1686,7 @@
     </w:p>
     <w:p>
       <w:pPr>
-        <w:pStyle w:val="a3"/>
+        <w:pStyle w:val="NoSpacing"/>
       </w:pPr>
       <w:r>
         <w:rPr>
@@ -1784,7 +1702,7 @@
     </w:p>
     <w:p>
       <w:pPr>
-        <w:pStyle w:val="a3"/>
+        <w:pStyle w:val="NoSpacing"/>
         <w:ind w:firstLine="720"/>
       </w:pPr>
       <w:r>
@@ -1793,7 +1711,7 @@
     </w:p>
     <w:p>
       <w:pPr>
-        <w:pStyle w:val="a3"/>
+        <w:pStyle w:val="NoSpacing"/>
         <w:ind w:firstLine="720"/>
       </w:pPr>
       <w:r>
@@ -1802,7 +1720,7 @@
     </w:p>
     <w:p>
       <w:pPr>
-        <w:pStyle w:val="a3"/>
+        <w:pStyle w:val="NoSpacing"/>
         <w:ind w:firstLine="720"/>
       </w:pPr>
       <w:r>
@@ -1811,7 +1729,7 @@
     </w:p>
     <w:p>
       <w:pPr>
-        <w:pStyle w:val="a3"/>
+        <w:pStyle w:val="NoSpacing"/>
       </w:pPr>
       <w:r>
         <w:rPr>
@@ -1827,7 +1745,7 @@
     </w:p>
     <w:p>
       <w:pPr>
-        <w:pStyle w:val="a3"/>
+        <w:pStyle w:val="NoSpacing"/>
         <w:numPr>
           <w:ilvl w:val="0"/>
           <w:numId w:val="7"/>
@@ -1839,7 +1757,7 @@
     </w:p>
     <w:p>
       <w:pPr>
-        <w:pStyle w:val="a3"/>
+        <w:pStyle w:val="NoSpacing"/>
         <w:numPr>
           <w:ilvl w:val="0"/>
           <w:numId w:val="7"/>
@@ -1851,7 +1769,7 @@
     </w:p>
     <w:p>
       <w:pPr>
-        <w:pStyle w:val="a3"/>
+        <w:pStyle w:val="NoSpacing"/>
         <w:numPr>
           <w:ilvl w:val="0"/>
           <w:numId w:val="7"/>
@@ -1863,7 +1781,7 @@
     </w:p>
     <w:p>
       <w:pPr>
-        <w:pStyle w:val="a3"/>
+        <w:pStyle w:val="NoSpacing"/>
         <w:numPr>
           <w:ilvl w:val="0"/>
           <w:numId w:val="7"/>
@@ -1875,7 +1793,7 @@
     </w:p>
     <w:p>
       <w:pPr>
-        <w:pStyle w:val="a3"/>
+        <w:pStyle w:val="NoSpacing"/>
         <w:numPr>
           <w:ilvl w:val="0"/>
           <w:numId w:val="7"/>
@@ -1890,7 +1808,7 @@
     </w:p>
     <w:p>
       <w:pPr>
-        <w:pStyle w:val="a3"/>
+        <w:pStyle w:val="NoSpacing"/>
         <w:rPr>
           <w:u w:val="single"/>
         </w:rPr>
@@ -1915,19 +1833,11 @@
     </w:p>
     <w:p>
       <w:pPr>
-        <w:pStyle w:val="a3"/>
+        <w:pStyle w:val="NoSpacing"/>
         <w:ind w:left="720"/>
       </w:pPr>
       <w:r>
-        <w:t xml:space="preserve">3.    </w:t>
-      </w:r>
-      <w:proofErr w:type="gramStart"/>
-      <w:r>
-        <w:t>a</w:t>
-      </w:r>
-      <w:proofErr w:type="gramEnd"/>
-      <w:r>
-        <w:t xml:space="preserve">) The room was already full – the system displays a message that the room is   </w:t>
+        <w:t xml:space="preserve">3.    a) The room was already full – the system displays a message that the room is   </w:t>
       </w:r>
       <w:r>
         <w:br/>
@@ -1936,7 +1846,7 @@
     </w:p>
     <w:p>
       <w:pPr>
-        <w:pStyle w:val="a3"/>
+        <w:pStyle w:val="NoSpacing"/>
         <w:ind w:left="1065"/>
       </w:pPr>
       <w:r>
@@ -1949,7 +1859,7 @@
     </w:p>
     <w:p>
       <w:pPr>
-        <w:pStyle w:val="a3"/>
+        <w:pStyle w:val="NoSpacing"/>
         <w:ind w:left="1065"/>
       </w:pPr>
       <w:r>
@@ -1962,19 +1872,19 @@
     </w:p>
     <w:p>
       <w:pPr>
-        <w:pStyle w:val="a3"/>
-      </w:pPr>
-    </w:p>
-    <w:p>
-      <w:pPr>
-        <w:pStyle w:val="a3"/>
+        <w:pStyle w:val="NoSpacing"/>
+      </w:pPr>
+    </w:p>
+    <w:p>
+      <w:pPr>
+        <w:pStyle w:val="NoSpacing"/>
       </w:pPr>
       <w:r>
         <w:rPr>
           <w:noProof/>
         </w:rPr>
         <w:pict>
-          <v:shape id="_x0000_i1029" type="#_x0000_t75" style="width:414.75pt;height:356.25pt">
+          <v:shape id="_x0000_i1029" type="#_x0000_t75" style="width:414.6pt;height:355.8pt">
             <v:imagedata r:id="rId12" o:title="join existing game sequence"/>
           </v:shape>
         </w:pict>
@@ -1987,7 +1897,7 @@
     </w:p>
     <w:p>
       <w:pPr>
-        <w:pStyle w:val="a3"/>
+        <w:pStyle w:val="NoSpacing"/>
         <w:rPr>
           <w:u w:val="single"/>
         </w:rPr>
@@ -2048,63 +1958,63 @@
     </w:p>
     <w:p>
       <w:pPr>
-        <w:pStyle w:val="a3"/>
-        <w:rPr>
-          <w:u w:val="single"/>
-        </w:rPr>
-      </w:pPr>
-    </w:p>
-    <w:p>
-      <w:pPr>
-        <w:pStyle w:val="a3"/>
-        <w:rPr>
-          <w:u w:val="single"/>
-        </w:rPr>
-      </w:pPr>
-    </w:p>
-    <w:p>
-      <w:pPr>
-        <w:pStyle w:val="a3"/>
-        <w:rPr>
-          <w:u w:val="single"/>
-        </w:rPr>
-      </w:pPr>
-    </w:p>
-    <w:p>
-      <w:pPr>
-        <w:pStyle w:val="a3"/>
-        <w:rPr>
-          <w:u w:val="single"/>
-        </w:rPr>
-      </w:pPr>
-    </w:p>
-    <w:p>
-      <w:pPr>
-        <w:pStyle w:val="a3"/>
-        <w:rPr>
-          <w:u w:val="single"/>
-        </w:rPr>
-      </w:pPr>
-    </w:p>
-    <w:p>
-      <w:pPr>
-        <w:pStyle w:val="a3"/>
-        <w:rPr>
-          <w:u w:val="single"/>
-        </w:rPr>
-      </w:pPr>
-    </w:p>
-    <w:p>
-      <w:pPr>
-        <w:pStyle w:val="a3"/>
-        <w:rPr>
-          <w:u w:val="single"/>
-        </w:rPr>
-      </w:pPr>
-    </w:p>
-    <w:p>
-      <w:pPr>
-        <w:pStyle w:val="a3"/>
+        <w:pStyle w:val="NoSpacing"/>
+        <w:rPr>
+          <w:u w:val="single"/>
+        </w:rPr>
+      </w:pPr>
+    </w:p>
+    <w:p>
+      <w:pPr>
+        <w:pStyle w:val="NoSpacing"/>
+        <w:rPr>
+          <w:u w:val="single"/>
+        </w:rPr>
+      </w:pPr>
+    </w:p>
+    <w:p>
+      <w:pPr>
+        <w:pStyle w:val="NoSpacing"/>
+        <w:rPr>
+          <w:u w:val="single"/>
+        </w:rPr>
+      </w:pPr>
+    </w:p>
+    <w:p>
+      <w:pPr>
+        <w:pStyle w:val="NoSpacing"/>
+        <w:rPr>
+          <w:u w:val="single"/>
+        </w:rPr>
+      </w:pPr>
+    </w:p>
+    <w:p>
+      <w:pPr>
+        <w:pStyle w:val="NoSpacing"/>
+        <w:rPr>
+          <w:u w:val="single"/>
+        </w:rPr>
+      </w:pPr>
+    </w:p>
+    <w:p>
+      <w:pPr>
+        <w:pStyle w:val="NoSpacing"/>
+        <w:rPr>
+          <w:u w:val="single"/>
+        </w:rPr>
+      </w:pPr>
+    </w:p>
+    <w:p>
+      <w:pPr>
+        <w:pStyle w:val="NoSpacing"/>
+        <w:rPr>
+          <w:u w:val="single"/>
+        </w:rPr>
+      </w:pPr>
+    </w:p>
+    <w:p>
+      <w:pPr>
+        <w:pStyle w:val="NoSpacing"/>
         <w:rPr>
           <w:u w:val="single"/>
         </w:rPr>
@@ -2565,15 +2475,7 @@
       </w:r>
       <w:r>
         <w:tab/>
-        <w:t xml:space="preserve">1. </w:t>
-      </w:r>
-      <w:proofErr w:type="gramStart"/>
-      <w:r>
-        <w:t>The</w:t>
-      </w:r>
-      <w:proofErr w:type="gramEnd"/>
-      <w:r>
-        <w:t xml:space="preserve"> game no</w:t>
+        <w:t>1. The game no</w:t>
       </w:r>
       <w:r>
         <w:t xml:space="preserve"> longer includes the user.</w:t>
@@ -2605,75 +2507,112 @@
       <w:r>
         <w:t xml:space="preserve"> </w:t>
       </w:r>
-      <w:r>
-        <w:br/>
-        <w:t xml:space="preserve"> </w:t>
-      </w:r>
-      <w:r>
-        <w:tab/>
-      </w:r>
-      <w:r>
-        <w:t>1. The User chooses to leave the current game he plays.</w:t>
-      </w:r>
-      <w:r>
-        <w:br/>
-        <w:t xml:space="preserve"> </w:t>
-      </w:r>
-      <w:r>
-        <w:tab/>
-      </w:r>
-      <w:r>
-        <w:t xml:space="preserve">2. The system displays a message that asks the User if he is sure about leaving the </w:t>
-      </w:r>
-      <w:r>
-        <w:br/>
-        <w:t xml:space="preserve">              game.</w:t>
-      </w:r>
-      <w:r>
-        <w:br/>
-        <w:t xml:space="preserve"> </w:t>
-      </w:r>
-      <w:r>
-        <w:tab/>
-      </w:r>
-      <w:r>
-        <w:t>3. The User chooses "Yes".</w:t>
-      </w:r>
-      <w:r>
-        <w:br/>
-        <w:t xml:space="preserve"> </w:t>
-      </w:r>
-      <w:r>
-        <w:tab/>
-        <w:t>4. The system updates the amount of players that are in the room.</w:t>
-      </w:r>
-      <w:r>
-        <w:br/>
-        <w:t xml:space="preserve"> </w:t>
-      </w:r>
-      <w:r>
-        <w:tab/>
-      </w:r>
-      <w:r>
-        <w:t xml:space="preserve">5. The system displays a massage in the chat of the game, that the user left </w:t>
-      </w:r>
-      <w:r>
-        <w:br/>
-      </w:r>
-      <w:r>
-        <w:tab/>
+    </w:p>
+    <w:p>
+      <w:pPr>
+        <w:pStyle w:val="ListParagraph"/>
+        <w:numPr>
+          <w:ilvl w:val="3"/>
+          <w:numId w:val="4"/>
+        </w:numPr>
+        <w:bidi w:val="0"/>
+      </w:pPr>
+      <w:r>
+        <w:t>The User chooses to leave the current game he plays.</w:t>
+      </w:r>
+    </w:p>
+    <w:p>
+      <w:pPr>
+        <w:pStyle w:val="ListParagraph"/>
+        <w:numPr>
+          <w:ilvl w:val="3"/>
+          <w:numId w:val="4"/>
+        </w:numPr>
+        <w:bidi w:val="0"/>
+      </w:pPr>
+      <w:r>
+        <w:t>The system displays a message that asks the User if he is sure ab</w:t>
+      </w:r>
+      <w:r>
+        <w:t xml:space="preserve">out leaving the </w:t>
+      </w:r>
+      <w:r>
+        <w:t>game.</w:t>
+      </w:r>
+    </w:p>
+    <w:p>
+      <w:pPr>
+        <w:pStyle w:val="ListParagraph"/>
+        <w:numPr>
+          <w:ilvl w:val="3"/>
+          <w:numId w:val="4"/>
+        </w:numPr>
+        <w:bidi w:val="0"/>
+      </w:pPr>
+      <w:r>
+        <w:t>The User chooses "Yes".</w:t>
+      </w:r>
+    </w:p>
+    <w:p>
+      <w:pPr>
+        <w:pStyle w:val="ListParagraph"/>
+        <w:numPr>
+          <w:ilvl w:val="3"/>
+          <w:numId w:val="4"/>
+        </w:numPr>
+        <w:bidi w:val="0"/>
+      </w:pPr>
+      <w:r>
+        <w:t xml:space="preserve">The system updates the </w:t>
+      </w:r>
+      <w:r>
+        <w:t>number</w:t>
+      </w:r>
+      <w:r>
+        <w:t xml:space="preserve"> of players that are in the room.</w:t>
+      </w:r>
+    </w:p>
+    <w:p>
+      <w:pPr>
+        <w:pStyle w:val="ListParagraph"/>
+        <w:numPr>
+          <w:ilvl w:val="3"/>
+          <w:numId w:val="4"/>
+        </w:numPr>
+        <w:bidi w:val="0"/>
+      </w:pPr>
+      <w:r>
+        <w:t>The system updates the user's balance.</w:t>
+      </w:r>
+    </w:p>
+    <w:p>
+      <w:pPr>
+        <w:pStyle w:val="ListParagraph"/>
+        <w:numPr>
+          <w:ilvl w:val="3"/>
+          <w:numId w:val="4"/>
+        </w:numPr>
+        <w:bidi w:val="0"/>
+      </w:pPr>
+      <w:r>
+        <w:t>The system displays a massage in the chat o</w:t>
+      </w:r>
+      <w:r>
+        <w:t xml:space="preserve">f the game, that the user left </w:t>
+      </w:r>
+      <w:r>
         <w:t>the game.</w:t>
       </w:r>
-      <w:r>
-        <w:br/>
-        <w:t xml:space="preserve"> </w:t>
-      </w:r>
-      <w:r>
-        <w:tab/>
-      </w:r>
-      <w:r>
-        <w:t xml:space="preserve">6. </w:t>
-      </w:r>
+    </w:p>
+    <w:p>
+      <w:pPr>
+        <w:pStyle w:val="ListParagraph"/>
+        <w:numPr>
+          <w:ilvl w:val="3"/>
+          <w:numId w:val="4"/>
+        </w:numPr>
+        <w:bidi w:val="0"/>
+      </w:pPr>
       <w:r>
         <w:t xml:space="preserve">The system presents relevant massage to the user. </w:t>
       </w:r>
@@ -2883,15 +2822,7 @@
       </w:r>
       <w:r>
         <w:tab/>
-        <w:t xml:space="preserve">1. </w:t>
-      </w:r>
-      <w:proofErr w:type="gramStart"/>
-      <w:r>
-        <w:t>The</w:t>
-      </w:r>
-      <w:proofErr w:type="gramEnd"/>
-      <w:r>
-        <w:t xml:space="preserve"> user chooses a game from a list of all games which he wishes to see a replay.</w:t>
+        <w:t>1. The user chooses a game from a list of all games which he wishes to see a replay.</w:t>
       </w:r>
       <w:r>
         <w:br/>
@@ -3142,15 +3073,7 @@
       </w:r>
       <w:r>
         <w:tab/>
-        <w:t xml:space="preserve">1. </w:t>
-      </w:r>
-      <w:proofErr w:type="gramStart"/>
-      <w:r>
-        <w:t>The</w:t>
-      </w:r>
-      <w:proofErr w:type="gramEnd"/>
-      <w:r>
-        <w:t xml:space="preserve"> favorite turn</w:t>
+        <w:t>1. The favorite turn</w:t>
       </w:r>
       <w:r>
         <w:t>s are</w:t>
@@ -3181,15 +3104,7 @@
       </w:r>
       <w:r>
         <w:tab/>
-        <w:t xml:space="preserve">1. </w:t>
-      </w:r>
-      <w:proofErr w:type="gramStart"/>
-      <w:r>
-        <w:t>The</w:t>
-      </w:r>
-      <w:proofErr w:type="gramEnd"/>
-      <w:r>
-        <w:t xml:space="preserve"> user enters game replay mode of a chosen game.</w:t>
+        <w:t>1. The user enters game replay mode of a chosen game.</w:t>
       </w:r>
       <w:r>
         <w:br/>
@@ -3213,15 +3128,7 @@
       </w:r>
       <w:r>
         <w:tab/>
-        <w:t xml:space="preserve">4. The user may choose another turn to save; </w:t>
-      </w:r>
-      <w:proofErr w:type="gramStart"/>
-      <w:r>
-        <w:t>If</w:t>
-      </w:r>
-      <w:proofErr w:type="gramEnd"/>
-      <w:r>
-        <w:t xml:space="preserve"> so, return to step </w:t>
+        <w:t xml:space="preserve">4. The user may choose another turn to save; If so, return to step </w:t>
       </w:r>
       <w:r>
         <w:t>2</w:t>
@@ -3255,7 +3162,7 @@
           <w:noProof/>
         </w:rPr>
         <w:pict>
-          <v:shape id="_x0000_i1030" type="#_x0000_t75" style="width:308.25pt;height:248.25pt">
+          <v:shape id="_x0000_i1030" type="#_x0000_t75" style="width:308.4pt;height:248.4pt">
             <v:imagedata r:id="rId17" o:title="sd-Save favorite turn (1)"/>
           </v:shape>
         </w:pict>
@@ -3397,36 +3304,31 @@
         <w:t>i</w:t>
       </w:r>
       <w:r>
-        <w:t>n</w:t>
-      </w:r>
-      <w:proofErr w:type="gramStart"/>
+        <w:t>n.</w:t>
+      </w:r>
+      <w:r>
+        <w:br/>
+      </w:r>
+      <w:r>
+        <w:rPr>
+          <w:b/>
+          <w:bCs/>
+          <w:u w:val="single"/>
+        </w:rPr>
+        <w:t>Post-conditions</w:t>
+      </w:r>
+      <w:r>
+        <w:t>:</w:t>
+      </w:r>
+      <w:r>
+        <w:t xml:space="preserve"> </w:t>
+      </w:r>
+      <w:r>
+        <w:t>None</w:t>
+      </w:r>
       <w:r>
         <w:t>.</w:t>
       </w:r>
-      <w:proofErr w:type="gramEnd"/>
-      <w:r>
-        <w:br/>
-      </w:r>
-      <w:r>
-        <w:rPr>
-          <w:b/>
-          <w:bCs/>
-          <w:u w:val="single"/>
-        </w:rPr>
-        <w:t>Post-conditions</w:t>
-      </w:r>
-      <w:r>
-        <w:t>:</w:t>
-      </w:r>
-      <w:r>
-        <w:t xml:space="preserve"> </w:t>
-      </w:r>
-      <w:r>
-        <w:t>None</w:t>
-      </w:r>
-      <w:r>
-        <w:t>.</w:t>
-      </w:r>
       <w:r>
         <w:br/>
       </w:r>
@@ -3444,7 +3346,7 @@
     </w:p>
     <w:p>
       <w:pPr>
-        <w:pStyle w:val="a4"/>
+        <w:pStyle w:val="ListParagraph"/>
         <w:numPr>
           <w:ilvl w:val="0"/>
           <w:numId w:val="8"/>
@@ -3457,7 +3359,7 @@
     </w:p>
     <w:p>
       <w:pPr>
-        <w:pStyle w:val="a4"/>
+        <w:pStyle w:val="ListParagraph"/>
         <w:numPr>
           <w:ilvl w:val="0"/>
           <w:numId w:val="8"/>
@@ -3470,7 +3372,7 @@
     </w:p>
     <w:p>
       <w:pPr>
-        <w:pStyle w:val="a4"/>
+        <w:pStyle w:val="ListParagraph"/>
         <w:numPr>
           <w:ilvl w:val="0"/>
           <w:numId w:val="8"/>
@@ -3629,7 +3531,7 @@
     </w:p>
     <w:p>
       <w:pPr>
-        <w:pStyle w:val="a3"/>
+        <w:pStyle w:val="NoSpacing"/>
       </w:pPr>
       <w:r>
         <w:rPr>
@@ -3646,7 +3548,7 @@
     </w:p>
     <w:p>
       <w:pPr>
-        <w:pStyle w:val="a3"/>
+        <w:pStyle w:val="NoSpacing"/>
       </w:pPr>
       <w:r>
         <w:rPr>
@@ -3662,7 +3564,7 @@
     </w:p>
     <w:p>
       <w:pPr>
-        <w:pStyle w:val="a3"/>
+        <w:pStyle w:val="NoSpacing"/>
       </w:pPr>
       <w:r>
         <w:rPr>
@@ -3678,7 +3580,7 @@
     </w:p>
     <w:p>
       <w:pPr>
-        <w:pStyle w:val="a3"/>
+        <w:pStyle w:val="NoSpacing"/>
       </w:pPr>
       <w:r>
         <w:rPr>
@@ -3694,7 +3596,7 @@
     </w:p>
     <w:p>
       <w:pPr>
-        <w:pStyle w:val="a3"/>
+        <w:pStyle w:val="NoSpacing"/>
         <w:ind w:firstLine="720"/>
       </w:pPr>
       <w:r>
@@ -3706,7 +3608,7 @@
     </w:p>
     <w:p>
       <w:pPr>
-        <w:pStyle w:val="a3"/>
+        <w:pStyle w:val="NoSpacing"/>
       </w:pPr>
       <w:r>
         <w:rPr>
@@ -3722,7 +3624,7 @@
     </w:p>
     <w:p>
       <w:pPr>
-        <w:pStyle w:val="a3"/>
+        <w:pStyle w:val="NoSpacing"/>
         <w:ind w:firstLine="720"/>
       </w:pPr>
       <w:r>
@@ -3731,7 +3633,7 @@
     </w:p>
     <w:p>
       <w:pPr>
-        <w:pStyle w:val="a3"/>
+        <w:pStyle w:val="NoSpacing"/>
       </w:pPr>
       <w:r>
         <w:rPr>
@@ -3747,7 +3649,7 @@
     </w:p>
     <w:p>
       <w:pPr>
-        <w:pStyle w:val="a3"/>
+        <w:pStyle w:val="NoSpacing"/>
         <w:numPr>
           <w:ilvl w:val="0"/>
           <w:numId w:val="9"/>
@@ -3759,7 +3661,7 @@
     </w:p>
     <w:p>
       <w:pPr>
-        <w:pStyle w:val="a3"/>
+        <w:pStyle w:val="NoSpacing"/>
         <w:numPr>
           <w:ilvl w:val="0"/>
           <w:numId w:val="9"/>
@@ -3771,7 +3673,7 @@
     </w:p>
     <w:p>
       <w:pPr>
-        <w:pStyle w:val="a3"/>
+        <w:pStyle w:val="NoSpacing"/>
         <w:numPr>
           <w:ilvl w:val="0"/>
           <w:numId w:val="9"/>
@@ -3786,7 +3688,7 @@
     </w:p>
     <w:p>
       <w:pPr>
-        <w:pStyle w:val="a3"/>
+        <w:pStyle w:val="NoSpacing"/>
         <w:ind w:left="1080"/>
         <w:rPr>
           <w:u w:val="single"/>
@@ -3938,7 +3840,7 @@
     </w:p>
     <w:p>
       <w:pPr>
-        <w:pStyle w:val="a3"/>
+        <w:pStyle w:val="NoSpacing"/>
       </w:pPr>
       <w:r>
         <w:rPr>
@@ -3950,67 +3852,126 @@
         <w:t>Use case name</w:t>
       </w:r>
       <w:r>
+        <w:t>: Playing Texas Hold'em game.</w:t>
+      </w:r>
+    </w:p>
+    <w:p>
+      <w:pPr>
+        <w:pStyle w:val="NoSpacing"/>
+      </w:pPr>
+      <w:r>
+        <w:rPr>
+          <w:b/>
+          <w:bCs/>
+          <w:u w:val="single"/>
+        </w:rPr>
+        <w:t>Description</w:t>
+      </w:r>
+      <w:r>
+        <w:t xml:space="preserve">: This scenario describes the flow of playing one round in the game. </w:t>
+      </w:r>
+    </w:p>
+    <w:p>
+      <w:pPr>
+        <w:pStyle w:val="NoSpacing"/>
+      </w:pPr>
+      <w:r>
+        <w:rPr>
+          <w:b/>
+          <w:bCs/>
+          <w:u w:val="single"/>
+        </w:rPr>
+        <w:t>Actors</w:t>
+      </w:r>
+      <w:r>
+        <w:t>: System, Users in existing game.</w:t>
+      </w:r>
+    </w:p>
+    <w:p>
+      <w:pPr>
+        <w:pStyle w:val="NoSpacing"/>
+      </w:pPr>
+      <w:r>
+        <w:rPr>
+          <w:b/>
+          <w:bCs/>
+          <w:u w:val="single"/>
+        </w:rPr>
+        <w:t>Pre-conditions</w:t>
+      </w:r>
+      <w:r>
+        <w:t>:</w:t>
+      </w:r>
+    </w:p>
+    <w:p>
+      <w:pPr>
+        <w:pStyle w:val="NoSpacing"/>
+        <w:ind w:firstLine="720"/>
+      </w:pPr>
+      <w:r>
+        <w:t>1.    There are enough players to start the game.</w:t>
+      </w:r>
+    </w:p>
+    <w:p>
+      <w:pPr>
+        <w:pStyle w:val="NoSpacing"/>
+      </w:pPr>
+      <w:r>
+        <w:rPr>
+          <w:b/>
+          <w:bCs/>
+          <w:u w:val="single"/>
+        </w:rPr>
+        <w:t>Post-conditions</w:t>
+      </w:r>
+      <w:r>
         <w:t xml:space="preserve">: </w:t>
       </w:r>
-      <w:r>
-        <w:t>Playing Texas Hold'em game</w:t>
-      </w:r>
-      <w:r>
-        <w:t>.</w:t>
-      </w:r>
-    </w:p>
-    <w:p>
-      <w:pPr>
-        <w:pStyle w:val="a3"/>
-      </w:pPr>
-      <w:r>
-        <w:rPr>
-          <w:b/>
-          <w:bCs/>
-          <w:u w:val="single"/>
-        </w:rPr>
-        <w:t>Description</w:t>
-      </w:r>
-      <w:r>
-        <w:t>: This scenario describes the</w:t>
-      </w:r>
-      <w:r>
-        <w:t xml:space="preserve"> flow of playing one round in the game.</w:t>
-      </w:r>
-      <w:r>
-        <w:t xml:space="preserve"> </w:t>
-      </w:r>
-    </w:p>
-    <w:p>
-      <w:pPr>
-        <w:pStyle w:val="a3"/>
-      </w:pPr>
-      <w:r>
-        <w:rPr>
-          <w:b/>
-          <w:bCs/>
-          <w:u w:val="single"/>
-        </w:rPr>
-        <w:t>Actors</w:t>
-      </w:r>
-      <w:r>
-        <w:t xml:space="preserve">: </w:t>
-      </w:r>
-      <w:r>
-        <w:t>System, Users in existing game.</w:t>
-      </w:r>
-    </w:p>
-    <w:p>
-      <w:pPr>
-        <w:pStyle w:val="a3"/>
-      </w:pPr>
-      <w:r>
-        <w:rPr>
-          <w:b/>
-          <w:bCs/>
-          <w:u w:val="single"/>
-        </w:rPr>
-        <w:t>Pre-conditions</w:t>
+    </w:p>
+    <w:p>
+      <w:pPr>
+        <w:pStyle w:val="NoSpacing"/>
+        <w:ind w:firstLine="720"/>
+      </w:pPr>
+      <w:r>
+        <w:t>1</w:t>
+      </w:r>
+      <w:r>
+        <w:t xml:space="preserve">. </w:t>
+      </w:r>
+      <w:r>
+        <w:t>Users balance has been updated accordingly.</w:t>
+      </w:r>
+      <w:r>
+        <w:t xml:space="preserve">   </w:t>
+      </w:r>
+    </w:p>
+    <w:p>
+      <w:pPr>
+        <w:pStyle w:val="NoSpacing"/>
+        <w:ind w:firstLine="720"/>
+      </w:pPr>
+      <w:r>
+        <w:t xml:space="preserve">2. </w:t>
+      </w:r>
+      <w:r>
+        <w:t xml:space="preserve">The game log is updated with the info </w:t>
+      </w:r>
+      <w:r>
+        <w:t>that relevant to this round.</w:t>
+      </w:r>
+    </w:p>
+    <w:p>
+      <w:pPr>
+        <w:pStyle w:val="NoSpacing"/>
+      </w:pPr>
+      <w:r>
+        <w:rPr>
+          <w:b/>
+          <w:bCs/>
+          <w:u w:val="single"/>
+        </w:rPr>
+        <w:t>Main success scenario</w:t>
       </w:r>
       <w:r>
         <w:t>:</w:t>
@@ -4018,66 +3979,7 @@
     </w:p>
     <w:p>
       <w:pPr>
-        <w:pStyle w:val="a3"/>
-        <w:ind w:firstLine="720"/>
-      </w:pPr>
-      <w:r>
-        <w:t xml:space="preserve">1.    </w:t>
-      </w:r>
-      <w:r>
-        <w:t>There are enough players to start the game.</w:t>
-      </w:r>
-    </w:p>
-    <w:p>
-      <w:pPr>
-        <w:pStyle w:val="a3"/>
-      </w:pPr>
-      <w:r>
-        <w:rPr>
-          <w:b/>
-          <w:bCs/>
-          <w:u w:val="single"/>
-        </w:rPr>
-        <w:t>Post-conditions</w:t>
-      </w:r>
-      <w:r>
-        <w:t xml:space="preserve">: </w:t>
-      </w:r>
-    </w:p>
-    <w:p>
-      <w:pPr>
-        <w:pStyle w:val="a3"/>
-        <w:ind w:firstLine="720"/>
-      </w:pPr>
-      <w:r>
-        <w:t>1</w:t>
-      </w:r>
-      <w:r>
-        <w:t xml:space="preserve">.    The game log is updated with the info </w:t>
-      </w:r>
-      <w:r>
-        <w:t>that relevant to this round.</w:t>
-      </w:r>
-    </w:p>
-    <w:p>
-      <w:pPr>
-        <w:pStyle w:val="a3"/>
-      </w:pPr>
-      <w:r>
-        <w:rPr>
-          <w:b/>
-          <w:bCs/>
-          <w:u w:val="single"/>
-        </w:rPr>
-        <w:t>Main success scenario</w:t>
-      </w:r>
-      <w:r>
-        <w:t>:</w:t>
-      </w:r>
-    </w:p>
-    <w:p>
-      <w:pPr>
-        <w:pStyle w:val="a3"/>
+        <w:pStyle w:val="NoSpacing"/>
         <w:numPr>
           <w:ilvl w:val="0"/>
           <w:numId w:val="11"/>
@@ -4089,158 +3991,777 @@
     </w:p>
     <w:p>
       <w:pPr>
-        <w:pStyle w:val="a3"/>
+        <w:pStyle w:val="NoSpacing"/>
         <w:numPr>
           <w:ilvl w:val="0"/>
           <w:numId w:val="11"/>
         </w:numPr>
       </w:pPr>
       <w:r>
-        <w:t>Each user decides what to do according to his two cards. Check/fold/bet/call.</w:t>
-      </w:r>
-      <w:r>
-        <w:t xml:space="preserve"> </w:t>
-      </w:r>
-    </w:p>
-    <w:p>
-      <w:pPr>
-        <w:pStyle w:val="a3"/>
+        <w:t>Players at positions small and big blind put their chips automatically.</w:t>
+      </w:r>
+    </w:p>
+    <w:p>
+      <w:pPr>
+        <w:pStyle w:val="NoSpacing"/>
         <w:numPr>
           <w:ilvl w:val="0"/>
           <w:numId w:val="11"/>
         </w:numPr>
       </w:pPr>
       <w:r>
-        <w:t>Three cards are dealt from the deck.</w:t>
-      </w:r>
-    </w:p>
-    <w:p>
-      <w:pPr>
-        <w:pStyle w:val="a3"/>
+        <w:t>Each player plays his turn. (use case "play turn")</w:t>
+      </w:r>
+    </w:p>
+    <w:p>
+      <w:pPr>
+        <w:pStyle w:val="NoSpacing"/>
         <w:numPr>
           <w:ilvl w:val="0"/>
           <w:numId w:val="11"/>
         </w:numPr>
       </w:pPr>
       <w:r>
-        <w:t xml:space="preserve">Each user decides what to do according to his </w:t>
-      </w:r>
-      <w:r>
-        <w:t>five</w:t>
-      </w:r>
-      <w:r>
-        <w:t xml:space="preserve"> cards. Check/fold/bet/call.</w:t>
-      </w:r>
-    </w:p>
-    <w:p>
-      <w:pPr>
-        <w:pStyle w:val="a3"/>
+        <w:t>System displays 3 cards from the deck.</w:t>
+      </w:r>
+    </w:p>
+    <w:p>
+      <w:pPr>
+        <w:pStyle w:val="NoSpacing"/>
         <w:numPr>
           <w:ilvl w:val="0"/>
           <w:numId w:val="11"/>
         </w:numPr>
       </w:pPr>
       <w:r>
-        <w:t>One</w:t>
-      </w:r>
-      <w:r>
-        <w:t xml:space="preserve"> </w:t>
-      </w:r>
-      <w:r>
-        <w:t>card is</w:t>
-      </w:r>
-      <w:r>
-        <w:t xml:space="preserve"> dealt from the deck.</w:t>
-      </w:r>
-    </w:p>
-    <w:p>
-      <w:pPr>
-        <w:pStyle w:val="a3"/>
+        <w:t>Each player plays his turn. (use case "play turn")</w:t>
+      </w:r>
+    </w:p>
+    <w:p>
+      <w:pPr>
+        <w:pStyle w:val="NoSpacing"/>
         <w:numPr>
           <w:ilvl w:val="0"/>
           <w:numId w:val="11"/>
         </w:numPr>
       </w:pPr>
       <w:r>
-        <w:t>Each user decides what to do according to his five cards. Check/fold/bet/call.</w:t>
-      </w:r>
-    </w:p>
-    <w:p>
-      <w:pPr>
-        <w:pStyle w:val="a3"/>
+        <w:t xml:space="preserve">System </w:t>
+      </w:r>
+      <w:r>
+        <w:t>displays</w:t>
+      </w:r>
+      <w:r>
+        <w:t xml:space="preserve"> the </w:t>
+      </w:r>
+      <w:r>
+        <w:t>"</w:t>
+      </w:r>
+      <w:r>
+        <w:t>turn</w:t>
+      </w:r>
+      <w:r>
+        <w:t>"</w:t>
+      </w:r>
+      <w:r>
+        <w:t xml:space="preserve"> card</w:t>
+      </w:r>
+      <w:r>
+        <w:t>.</w:t>
+      </w:r>
+    </w:p>
+    <w:p>
+      <w:pPr>
+        <w:pStyle w:val="NoSpacing"/>
         <w:numPr>
           <w:ilvl w:val="0"/>
           <w:numId w:val="11"/>
         </w:numPr>
       </w:pPr>
       <w:r>
-        <w:t>One card is dealt from the deck.</w:t>
-      </w:r>
-    </w:p>
-    <w:p>
-      <w:pPr>
-        <w:pStyle w:val="a3"/>
+        <w:t>Each player plays his turn. (use case "play turn")</w:t>
+      </w:r>
+    </w:p>
+    <w:p>
+      <w:pPr>
+        <w:pStyle w:val="NoSpacing"/>
         <w:numPr>
           <w:ilvl w:val="0"/>
           <w:numId w:val="11"/>
         </w:numPr>
       </w:pPr>
       <w:r>
-        <w:t>Each user decides what to do according to his five cards. Check/fold/bet/call.</w:t>
-      </w:r>
-    </w:p>
-    <w:p>
-      <w:pPr>
-        <w:pStyle w:val="a3"/>
+        <w:t xml:space="preserve">System displays the </w:t>
+      </w:r>
+      <w:r>
+        <w:t>"</w:t>
+      </w:r>
+      <w:r>
+        <w:t>river</w:t>
+      </w:r>
+      <w:r>
+        <w:t>"</w:t>
+      </w:r>
+      <w:r>
+        <w:t xml:space="preserve"> card.</w:t>
+      </w:r>
+    </w:p>
+    <w:p>
+      <w:pPr>
+        <w:pStyle w:val="NoSpacing"/>
         <w:numPr>
           <w:ilvl w:val="0"/>
           <w:numId w:val="11"/>
         </w:numPr>
       </w:pPr>
       <w:r>
-        <w:t>The system decides who is the winner according to the user</w:t>
-      </w:r>
-      <w:r>
-        <w:t>'</w:t>
-      </w:r>
-      <w:r>
-        <w:t>s</w:t>
-      </w:r>
-      <w:r>
-        <w:t xml:space="preserve"> hands</w:t>
-      </w:r>
-      <w:r>
-        <w:t xml:space="preserve"> </w:t>
-      </w:r>
-      <w:r>
-        <w:t>who</w:t>
-      </w:r>
-      <w:r>
-        <w:t xml:space="preserve"> didn’t fold </w:t>
-      </w:r>
-      <w:r>
-        <w:t>during the round.</w:t>
-      </w:r>
-    </w:p>
-    <w:p>
-      <w:pPr>
-        <w:pStyle w:val="a3"/>
+        <w:t>Each player plays his turn. (use case "play turn")</w:t>
+      </w:r>
+    </w:p>
+    <w:p>
+      <w:pPr>
+        <w:pStyle w:val="NoSpacing"/>
         <w:numPr>
           <w:ilvl w:val="0"/>
           <w:numId w:val="11"/>
         </w:numPr>
       </w:pPr>
       <w:r>
+        <w:t xml:space="preserve">System </w:t>
+      </w:r>
+      <w:r>
+        <w:t>Calculate</w:t>
+      </w:r>
+      <w:r>
+        <w:t>s</w:t>
+      </w:r>
+      <w:r>
+        <w:t xml:space="preserve"> winner.</w:t>
+      </w:r>
+    </w:p>
+    <w:p>
+      <w:pPr>
+        <w:pStyle w:val="NoSpacing"/>
+        <w:numPr>
+          <w:ilvl w:val="0"/>
+          <w:numId w:val="11"/>
+        </w:numPr>
+      </w:pPr>
+      <w:r>
+        <w:t xml:space="preserve">System </w:t>
+      </w:r>
+      <w:r>
+        <w:t>Update</w:t>
+      </w:r>
+      <w:r>
+        <w:t>s</w:t>
+      </w:r>
+      <w:r>
+        <w:t xml:space="preserve"> users's balance.</w:t>
+      </w:r>
+    </w:p>
+    <w:p>
+      <w:pPr>
+        <w:pStyle w:val="NoSpacing"/>
+        <w:numPr>
+          <w:ilvl w:val="0"/>
+          <w:numId w:val="11"/>
+        </w:numPr>
+      </w:pPr>
+      <w:r>
         <w:t>The system presents relevant massage to the users.</w:t>
       </w:r>
     </w:p>
     <w:p>
       <w:pPr>
-        <w:pStyle w:val="a3"/>
+        <w:pStyle w:val="NoSpacing"/>
+        <w:numPr>
+          <w:ilvl w:val="0"/>
+          <w:numId w:val="11"/>
+        </w:numPr>
+      </w:pPr>
+      <w:r>
+        <w:t xml:space="preserve">The system </w:t>
+      </w:r>
+      <w:r>
+        <w:t>updates the game log</w:t>
+      </w:r>
+      <w:r>
+        <w:t>.</w:t>
+      </w:r>
+    </w:p>
+    <w:p>
+      <w:pPr>
+        <w:pStyle w:val="NoSpacing"/>
+        <w:numPr>
+          <w:ilvl w:val="0"/>
+          <w:numId w:val="11"/>
+        </w:numPr>
+      </w:pPr>
+      <w:r>
+        <w:t xml:space="preserve">New </w:t>
+      </w:r>
+      <w:r>
+        <w:t>round</w:t>
+      </w:r>
+      <w:r>
+        <w:t xml:space="preserve"> is starting, back to step 1.</w:t>
+      </w:r>
+    </w:p>
+    <w:p>
+      <w:pPr>
+        <w:pStyle w:val="NoSpacing"/>
         <w:ind w:left="1080"/>
       </w:pPr>
+      <w:r>
+        <w:t xml:space="preserve"> </w:t>
+      </w:r>
+    </w:p>
+    <w:p>
+      <w:pPr>
+        <w:bidi w:val="0"/>
+      </w:pPr>
+      <w:r>
+        <w:rPr>
+          <w:b/>
+          <w:bCs/>
+          <w:u w:val="single"/>
+        </w:rPr>
+        <w:t>Alternatives</w:t>
+      </w:r>
+      <w:r>
+        <w:t>:</w:t>
+      </w:r>
+      <w:r>
+        <w:t xml:space="preserve"> </w:t>
+      </w:r>
+      <w:r>
+        <w:br/>
+        <w:t xml:space="preserve"> </w:t>
+      </w:r>
+      <w:r>
+        <w:tab/>
+      </w:r>
+      <w:r>
+        <w:t>4.a. all players except one have folded. Move to step 10.</w:t>
+      </w:r>
+    </w:p>
+    <w:p>
+      <w:pPr>
+        <w:bidi w:val="0"/>
+      </w:pPr>
+      <w:r>
+        <w:tab/>
+        <w:t>6</w:t>
+      </w:r>
+      <w:r>
+        <w:t>.a. all players except one have folded. Move to step 10.</w:t>
+      </w:r>
+    </w:p>
+    <w:p>
+      <w:pPr>
+        <w:bidi w:val="0"/>
+      </w:pPr>
+      <w:r>
+        <w:tab/>
+        <w:t>8</w:t>
+      </w:r>
+      <w:r>
+        <w:t>.a. all players except one have folded. Move to step 10.</w:t>
+      </w:r>
+    </w:p>
+    <w:p>
+      <w:pPr>
+        <w:bidi w:val="0"/>
+      </w:pPr>
+      <w:r>
+        <w:tab/>
+      </w:r>
+      <w:r>
+        <w:t xml:space="preserve">Alternative for all steps: player exits the game. (look at use case "player exits              </w:t>
+      </w:r>
+    </w:p>
+    <w:p>
+      <w:pPr>
+        <w:bidi w:val="0"/>
+      </w:pPr>
+      <w:r>
+        <w:t xml:space="preserve">              game").</w:t>
+      </w:r>
+    </w:p>
+    <w:p>
+      <w:pPr>
+        <w:bidi w:val="0"/>
+      </w:pPr>
+    </w:p>
+    <w:p>
+      <w:pPr>
+        <w:bidi w:val="0"/>
+      </w:pPr>
+    </w:p>
+    <w:p>
+      <w:pPr>
+        <w:bidi w:val="0"/>
+      </w:pPr>
+    </w:p>
+    <w:p>
+      <w:pPr>
+        <w:bidi w:val="0"/>
+      </w:pPr>
+    </w:p>
+    <w:p>
+      <w:pPr>
+        <w:bidi w:val="0"/>
+      </w:pPr>
+    </w:p>
+    <w:p>
+      <w:pPr>
+        <w:bidi w:val="0"/>
+      </w:pPr>
+    </w:p>
+    <w:p>
+      <w:pPr>
+        <w:bidi w:val="0"/>
+      </w:pPr>
+    </w:p>
+    <w:p>
+      <w:pPr>
+        <w:bidi w:val="0"/>
+      </w:pPr>
+    </w:p>
+    <w:p>
+      <w:pPr>
+        <w:bidi w:val="0"/>
+      </w:pPr>
+    </w:p>
+    <w:p>
+      <w:pPr>
+        <w:bidi w:val="0"/>
+      </w:pPr>
+    </w:p>
+    <w:p>
+      <w:pPr>
+        <w:bidi w:val="0"/>
+      </w:pPr>
+    </w:p>
+    <w:p>
+      <w:pPr>
+        <w:pStyle w:val="NoSpacing"/>
+      </w:pPr>
+      <w:r>
+        <w:rPr>
+          <w:b/>
+          <w:bCs/>
+          <w:u w:val="single"/>
+        </w:rPr>
+        <w:lastRenderedPageBreak/>
+        <w:t>Use case name</w:t>
+      </w:r>
+      <w:r>
+        <w:t>: Play</w:t>
+      </w:r>
+      <w:r>
+        <w:t xml:space="preserve"> turn</w:t>
+      </w:r>
+      <w:r>
+        <w:t>.</w:t>
+      </w:r>
+    </w:p>
+    <w:p>
+      <w:pPr>
+        <w:pStyle w:val="NoSpacing"/>
+      </w:pPr>
+      <w:r>
+        <w:rPr>
+          <w:b/>
+          <w:bCs/>
+          <w:u w:val="single"/>
+        </w:rPr>
+        <w:t>Description</w:t>
+      </w:r>
+      <w:r>
+        <w:t>: This scenario describes the flow of</w:t>
+      </w:r>
+      <w:r>
+        <w:t xml:space="preserve"> a player playing a game.</w:t>
+      </w:r>
+    </w:p>
+    <w:p>
+      <w:pPr>
+        <w:pStyle w:val="NoSpacing"/>
+      </w:pPr>
+      <w:r>
+        <w:rPr>
+          <w:b/>
+          <w:bCs/>
+          <w:u w:val="single"/>
+        </w:rPr>
+        <w:t>Actors</w:t>
+      </w:r>
+      <w:r>
+        <w:t>: System, User</w:t>
+      </w:r>
+      <w:r>
+        <w:t xml:space="preserve"> in existing game.</w:t>
+      </w:r>
+    </w:p>
+    <w:p>
+      <w:pPr>
+        <w:pStyle w:val="NoSpacing"/>
+      </w:pPr>
+      <w:r>
+        <w:rPr>
+          <w:b/>
+          <w:bCs/>
+          <w:u w:val="single"/>
+        </w:rPr>
+        <w:t>Pre-conditions</w:t>
+      </w:r>
+      <w:r>
+        <w:t>:</w:t>
+      </w:r>
+    </w:p>
+    <w:p>
+      <w:pPr>
+        <w:pStyle w:val="NoSpacing"/>
+        <w:numPr>
+          <w:ilvl w:val="3"/>
+          <w:numId w:val="6"/>
+        </w:numPr>
+      </w:pPr>
+      <w:r>
+        <w:t>player is in a running game</w:t>
+      </w:r>
+      <w:r>
+        <w:t>.</w:t>
+      </w:r>
+    </w:p>
+    <w:p>
+      <w:pPr>
+        <w:pStyle w:val="NoSpacing"/>
+        <w:numPr>
+          <w:ilvl w:val="3"/>
+          <w:numId w:val="6"/>
+        </w:numPr>
+      </w:pPr>
+      <w:r>
+        <w:t>This is the player turn.</w:t>
+      </w:r>
+    </w:p>
+    <w:p>
+      <w:pPr>
+        <w:pStyle w:val="NoSpacing"/>
+      </w:pPr>
+      <w:r>
+        <w:rPr>
+          <w:b/>
+          <w:bCs/>
+          <w:u w:val="single"/>
+        </w:rPr>
+        <w:t>Post-conditions</w:t>
+      </w:r>
+      <w:r>
+        <w:t xml:space="preserve">: </w:t>
+      </w:r>
+    </w:p>
+    <w:p>
+      <w:pPr>
+        <w:pStyle w:val="NoSpacing"/>
+        <w:ind w:firstLine="720"/>
+      </w:pPr>
+      <w:r>
+        <w:t xml:space="preserve">1. </w:t>
+      </w:r>
+      <w:r>
+        <w:t>T</w:t>
+      </w:r>
       <w:bookmarkStart w:id="0" w:name="_GoBack"/>
       <w:bookmarkEnd w:id="0"/>
+      <w:r>
+        <w:t>urn has been moved to the next player who didn’t fold.</w:t>
+      </w:r>
+    </w:p>
+    <w:p>
+      <w:pPr>
+        <w:pStyle w:val="NoSpacing"/>
+        <w:ind w:firstLine="720"/>
+      </w:pPr>
+      <w:r>
+        <w:t>2. The game log is updated with the info that relevant to this round.</w:t>
+      </w:r>
+    </w:p>
+    <w:p>
+      <w:pPr>
+        <w:pStyle w:val="NoSpacing"/>
+      </w:pPr>
+      <w:r>
+        <w:rPr>
+          <w:b/>
+          <w:bCs/>
+          <w:u w:val="single"/>
+        </w:rPr>
+        <w:t>Main success scenario</w:t>
+      </w:r>
+      <w:r>
+        <w:t>:</w:t>
+      </w:r>
+    </w:p>
+    <w:p>
+      <w:pPr>
+        <w:pStyle w:val="NoSpacing"/>
+        <w:numPr>
+          <w:ilvl w:val="0"/>
+          <w:numId w:val="12"/>
+        </w:numPr>
+      </w:pPr>
+      <w:r>
+        <w:t>Each user gets two cards from the deck.</w:t>
+      </w:r>
+    </w:p>
+    <w:p>
+      <w:pPr>
+        <w:pStyle w:val="NoSpacing"/>
+        <w:numPr>
+          <w:ilvl w:val="0"/>
+          <w:numId w:val="12"/>
+        </w:numPr>
+      </w:pPr>
+      <w:r>
+        <w:t>Players at positions small and big blind put their chips automatically.</w:t>
+      </w:r>
+    </w:p>
+    <w:p>
+      <w:pPr>
+        <w:pStyle w:val="NoSpacing"/>
+        <w:numPr>
+          <w:ilvl w:val="0"/>
+          <w:numId w:val="12"/>
+        </w:numPr>
+      </w:pPr>
+      <w:r>
+        <w:t>Each player plays his turn. (use case "play turn")</w:t>
+      </w:r>
+    </w:p>
+    <w:p>
+      <w:pPr>
+        <w:pStyle w:val="NoSpacing"/>
+        <w:numPr>
+          <w:ilvl w:val="0"/>
+          <w:numId w:val="12"/>
+        </w:numPr>
+      </w:pPr>
+      <w:r>
+        <w:t>System displays 3 cards from the deck.</w:t>
+      </w:r>
+    </w:p>
+    <w:p>
+      <w:pPr>
+        <w:pStyle w:val="NoSpacing"/>
+        <w:numPr>
+          <w:ilvl w:val="0"/>
+          <w:numId w:val="12"/>
+        </w:numPr>
+      </w:pPr>
+      <w:r>
+        <w:t>Each player plays his turn. (use case "play turn")</w:t>
+      </w:r>
+    </w:p>
+    <w:p>
+      <w:pPr>
+        <w:pStyle w:val="NoSpacing"/>
+        <w:numPr>
+          <w:ilvl w:val="0"/>
+          <w:numId w:val="12"/>
+        </w:numPr>
+      </w:pPr>
+      <w:r>
+        <w:t>System displays the "turn" card.</w:t>
+      </w:r>
+    </w:p>
+    <w:p>
+      <w:pPr>
+        <w:pStyle w:val="NoSpacing"/>
+        <w:numPr>
+          <w:ilvl w:val="0"/>
+          <w:numId w:val="12"/>
+        </w:numPr>
+      </w:pPr>
+      <w:r>
+        <w:t>Each player plays his turn. (use case "play turn")</w:t>
+      </w:r>
+    </w:p>
+    <w:p>
+      <w:pPr>
+        <w:pStyle w:val="NoSpacing"/>
+        <w:numPr>
+          <w:ilvl w:val="0"/>
+          <w:numId w:val="12"/>
+        </w:numPr>
+      </w:pPr>
+      <w:r>
+        <w:t>System displays the "river" card.</w:t>
+      </w:r>
+    </w:p>
+    <w:p>
+      <w:pPr>
+        <w:pStyle w:val="NoSpacing"/>
+        <w:numPr>
+          <w:ilvl w:val="0"/>
+          <w:numId w:val="12"/>
+        </w:numPr>
+      </w:pPr>
+      <w:r>
+        <w:t>Each player plays his turn. (use case "play turn")</w:t>
+      </w:r>
+    </w:p>
+    <w:p>
+      <w:pPr>
+        <w:pStyle w:val="NoSpacing"/>
+        <w:numPr>
+          <w:ilvl w:val="0"/>
+          <w:numId w:val="12"/>
+        </w:numPr>
+      </w:pPr>
+      <w:r>
+        <w:t>System Calculates winner.</w:t>
+      </w:r>
+    </w:p>
+    <w:p>
+      <w:pPr>
+        <w:pStyle w:val="NoSpacing"/>
+        <w:numPr>
+          <w:ilvl w:val="0"/>
+          <w:numId w:val="12"/>
+        </w:numPr>
+      </w:pPr>
+      <w:r>
+        <w:t>System Updates users's balance.</w:t>
+      </w:r>
+    </w:p>
+    <w:p>
+      <w:pPr>
+        <w:pStyle w:val="NoSpacing"/>
+        <w:numPr>
+          <w:ilvl w:val="0"/>
+          <w:numId w:val="12"/>
+        </w:numPr>
+      </w:pPr>
+      <w:r>
+        <w:t>The system presents relevant massage to the users.</w:t>
+      </w:r>
+    </w:p>
+    <w:p>
+      <w:pPr>
+        <w:pStyle w:val="NoSpacing"/>
+        <w:numPr>
+          <w:ilvl w:val="0"/>
+          <w:numId w:val="12"/>
+        </w:numPr>
+      </w:pPr>
+      <w:r>
+        <w:t>The system updates the game log.</w:t>
+      </w:r>
+    </w:p>
+    <w:p>
+      <w:pPr>
+        <w:pStyle w:val="NoSpacing"/>
+        <w:numPr>
+          <w:ilvl w:val="0"/>
+          <w:numId w:val="12"/>
+        </w:numPr>
+      </w:pPr>
+      <w:r>
+        <w:t>New round is starting, back to step 1.</w:t>
+      </w:r>
+    </w:p>
+    <w:p>
+      <w:pPr>
+        <w:pStyle w:val="NoSpacing"/>
+        <w:ind w:left="1080"/>
+      </w:pPr>
+      <w:r>
+        <w:t xml:space="preserve"> </w:t>
+      </w:r>
+    </w:p>
+    <w:p>
+      <w:pPr>
+        <w:bidi w:val="0"/>
+      </w:pPr>
+      <w:r>
+        <w:rPr>
+          <w:b/>
+          <w:bCs/>
+          <w:u w:val="single"/>
+        </w:rPr>
+        <w:t>Alternatives</w:t>
+      </w:r>
+      <w:r>
+        <w:t>:</w:t>
+      </w:r>
+      <w:r>
+        <w:t xml:space="preserve"> </w:t>
+      </w:r>
+      <w:r>
+        <w:br/>
+        <w:t xml:space="preserve"> </w:t>
+      </w:r>
+      <w:r>
+        <w:tab/>
+        <w:t>4.a. all players except one have folded. Move to step 10.</w:t>
+      </w:r>
+    </w:p>
+    <w:p>
+      <w:pPr>
+        <w:bidi w:val="0"/>
+      </w:pPr>
+      <w:r>
+        <w:tab/>
+        <w:t>6.a. all players except one have folded. Move to step 10.</w:t>
+      </w:r>
+    </w:p>
+    <w:p>
+      <w:pPr>
+        <w:bidi w:val="0"/>
+      </w:pPr>
+      <w:r>
+        <w:tab/>
+        <w:t>8.a. all players except one have folded. Move to step 10.</w:t>
+      </w:r>
+    </w:p>
+    <w:p>
+      <w:pPr>
+        <w:bidi w:val="0"/>
+      </w:pPr>
+      <w:r>
+        <w:tab/>
+        <w:t xml:space="preserve">Alternative for all steps: player exits the game. (look at use case "player exits              </w:t>
+      </w:r>
+    </w:p>
+    <w:p>
+      <w:pPr>
+        <w:bidi w:val="0"/>
+      </w:pPr>
+      <w:r>
+        <w:t xml:space="preserve">              game").</w:t>
+      </w:r>
+    </w:p>
+    <w:p>
+      <w:pPr>
+        <w:bidi w:val="0"/>
+      </w:pPr>
+    </w:p>
+    <w:p>
+      <w:pPr>
+        <w:bidi w:val="0"/>
+        <w:rPr>
+          <w:rtl/>
+        </w:rPr>
+      </w:pPr>
+    </w:p>
+    <w:p>
+      <w:pPr>
+        <w:pStyle w:val="NoSpacing"/>
+      </w:pPr>
     </w:p>
     <w:p>
       <w:pPr>
@@ -4264,8 +4785,97 @@
 </file>
 
 <file path=word/numbering.xml><?xml version="1.0" encoding="utf-8"?>
-<w:numbering xmlns:wpc="http://schemas.microsoft.com/office/word/2010/wordprocessingCanvas" xmlns:mc="http://schemas.openxmlformats.org/markup-compatibility/2006" xmlns:o="urn:schemas-microsoft-com:office:office" xmlns:r="http://schemas.openxmlformats.org/officeDocument/2006/relationships" xmlns:m="http://schemas.openxmlformats.org/officeDocument/2006/math" xmlns:v="urn:schemas-microsoft-com:vml" xmlns:wp14="http://schemas.microsoft.com/office/word/2010/wordprocessingDrawing" xmlns:wp="http://schemas.openxmlformats.org/drawingml/2006/wordprocessingDrawing" xmlns:w10="urn:schemas-microsoft-com:office:word" xmlns:w="http://schemas.openxmlformats.org/wordprocessingml/2006/main" xmlns:w14="http://schemas.microsoft.com/office/word/2010/wordml" xmlns:w15="http://schemas.microsoft.com/office/word/2012/wordml" xmlns:wpg="http://schemas.microsoft.com/office/word/2010/wordprocessingGroup" xmlns:wpi="http://schemas.microsoft.com/office/word/2010/wordprocessingInk" xmlns:wne="http://schemas.microsoft.com/office/word/2006/wordml" xmlns:wps="http://schemas.microsoft.com/office/word/2010/wordprocessingShape" mc:Ignorable="w14 w15 wp14">
+<w:numbering xmlns:wpc="http://schemas.microsoft.com/office/word/2010/wordprocessingCanvas" xmlns:cx="http://schemas.microsoft.com/office/drawing/2014/chartex" xmlns:cx1="http://schemas.microsoft.com/office/drawing/2015/9/8/chartex" xmlns:cx2="http://schemas.microsoft.com/office/drawing/2015/10/21/chartex" xmlns:cx3="http://schemas.microsoft.com/office/drawing/2016/5/9/chartex" xmlns:cx4="http://schemas.microsoft.com/office/drawing/2016/5/10/chartex" xmlns:cx5="http://schemas.microsoft.com/office/drawing/2016/5/11/chartex" xmlns:mc="http://schemas.openxmlformats.org/markup-compatibility/2006" xmlns:o="urn:schemas-microsoft-com:office:office" xmlns:r="http://schemas.openxmlformats.org/officeDocument/2006/relationships" xmlns:m="http://schemas.openxmlformats.org/officeDocument/2006/math" xmlns:v="urn:schemas-microsoft-com:vml" xmlns:wp14="http://schemas.microsoft.com/office/word/2010/wordprocessingDrawing" xmlns:wp="http://schemas.openxmlformats.org/drawingml/2006/wordprocessingDrawing" xmlns:w10="urn:schemas-microsoft-com:office:word" xmlns:w="http://schemas.openxmlformats.org/wordprocessingml/2006/main" xmlns:w14="http://schemas.microsoft.com/office/word/2010/wordml" xmlns:w15="http://schemas.microsoft.com/office/word/2012/wordml" xmlns:w16se="http://schemas.microsoft.com/office/word/2015/wordml/symex" xmlns:wpg="http://schemas.microsoft.com/office/word/2010/wordprocessingGroup" xmlns:wpi="http://schemas.microsoft.com/office/word/2010/wordprocessingInk" xmlns:wne="http://schemas.microsoft.com/office/word/2006/wordml" xmlns:wps="http://schemas.microsoft.com/office/word/2010/wordprocessingShape" mc:Ignorable="w14 w15 w16se wp14">
   <w:abstractNum w:abstractNumId="0" w15:restartNumberingAfterBreak="0">
+    <w:nsid w:val="06CC73F5"/>
+    <w:multiLevelType w:val="hybridMultilevel"/>
+    <w:tmpl w:val="46406714"/>
+    <w:lvl w:ilvl="0" w:tplc="391EB250">
+      <w:start w:val="1"/>
+      <w:numFmt w:val="decimal"/>
+      <w:lvlText w:val="%1."/>
+      <w:lvlJc w:val="left"/>
+      <w:pPr>
+        <w:ind w:left="1080" w:hanging="360"/>
+      </w:pPr>
+      <w:rPr>
+        <w:rFonts w:hint="default"/>
+      </w:rPr>
+    </w:lvl>
+    <w:lvl w:ilvl="1" w:tplc="04090019" w:tentative="1">
+      <w:start w:val="1"/>
+      <w:numFmt w:val="lowerLetter"/>
+      <w:lvlText w:val="%2."/>
+      <w:lvlJc w:val="left"/>
+      <w:pPr>
+        <w:ind w:left="1440" w:hanging="360"/>
+      </w:pPr>
+    </w:lvl>
+    <w:lvl w:ilvl="2" w:tplc="0409001B" w:tentative="1">
+      <w:start w:val="1"/>
+      <w:numFmt w:val="lowerRoman"/>
+      <w:lvlText w:val="%3."/>
+      <w:lvlJc w:val="right"/>
+      <w:pPr>
+        <w:ind w:left="2160" w:hanging="180"/>
+      </w:pPr>
+    </w:lvl>
+    <w:lvl w:ilvl="3" w:tplc="0409000F" w:tentative="1">
+      <w:start w:val="1"/>
+      <w:numFmt w:val="decimal"/>
+      <w:lvlText w:val="%4."/>
+      <w:lvlJc w:val="left"/>
+      <w:pPr>
+        <w:ind w:left="2880" w:hanging="360"/>
+      </w:pPr>
+    </w:lvl>
+    <w:lvl w:ilvl="4" w:tplc="04090019" w:tentative="1">
+      <w:start w:val="1"/>
+      <w:numFmt w:val="lowerLetter"/>
+      <w:lvlText w:val="%5."/>
+      <w:lvlJc w:val="left"/>
+      <w:pPr>
+        <w:ind w:left="3600" w:hanging="360"/>
+      </w:pPr>
+    </w:lvl>
+    <w:lvl w:ilvl="5" w:tplc="0409001B" w:tentative="1">
+      <w:start w:val="1"/>
+      <w:numFmt w:val="lowerRoman"/>
+      <w:lvlText w:val="%6."/>
+      <w:lvlJc w:val="right"/>
+      <w:pPr>
+        <w:ind w:left="4320" w:hanging="180"/>
+      </w:pPr>
+    </w:lvl>
+    <w:lvl w:ilvl="6" w:tplc="0409000F" w:tentative="1">
+      <w:start w:val="1"/>
+      <w:numFmt w:val="decimal"/>
+      <w:lvlText w:val="%7."/>
+      <w:lvlJc w:val="left"/>
+      <w:pPr>
+        <w:ind w:left="5040" w:hanging="360"/>
+      </w:pPr>
+    </w:lvl>
+    <w:lvl w:ilvl="7" w:tplc="04090019" w:tentative="1">
+      <w:start w:val="1"/>
+      <w:numFmt w:val="lowerLetter"/>
+      <w:lvlText w:val="%8."/>
+      <w:lvlJc w:val="left"/>
+      <w:pPr>
+        <w:ind w:left="5760" w:hanging="360"/>
+      </w:pPr>
+    </w:lvl>
+    <w:lvl w:ilvl="8" w:tplc="0409001B" w:tentative="1">
+      <w:start w:val="1"/>
+      <w:numFmt w:val="lowerRoman"/>
+      <w:lvlText w:val="%9."/>
+      <w:lvlJc w:val="right"/>
+      <w:pPr>
+        <w:ind w:left="6480" w:hanging="180"/>
+      </w:pPr>
+    </w:lvl>
+  </w:abstractNum>
+  <w:abstractNum w:abstractNumId="1" w15:restartNumberingAfterBreak="0">
     <w:nsid w:val="08C77169"/>
     <w:multiLevelType w:val="hybridMultilevel"/>
     <w:tmpl w:val="5B08BDCE"/>
@@ -4351,7 +4961,7 @@
       </w:pPr>
     </w:lvl>
   </w:abstractNum>
-  <w:abstractNum w:abstractNumId="1" w15:restartNumberingAfterBreak="0">
+  <w:abstractNum w:abstractNumId="2" w15:restartNumberingAfterBreak="0">
     <w:nsid w:val="18AD6C13"/>
     <w:multiLevelType w:val="hybridMultilevel"/>
     <w:tmpl w:val="CA661F64"/>
@@ -4440,7 +5050,7 @@
       </w:pPr>
     </w:lvl>
   </w:abstractNum>
-  <w:abstractNum w:abstractNumId="2" w15:restartNumberingAfterBreak="0">
+  <w:abstractNum w:abstractNumId="3" w15:restartNumberingAfterBreak="0">
     <w:nsid w:val="1D6C7772"/>
     <w:multiLevelType w:val="hybridMultilevel"/>
     <w:tmpl w:val="46406714"/>
@@ -4529,7 +5139,7 @@
       </w:pPr>
     </w:lvl>
   </w:abstractNum>
-  <w:abstractNum w:abstractNumId="3" w15:restartNumberingAfterBreak="0">
+  <w:abstractNum w:abstractNumId="4" w15:restartNumberingAfterBreak="0">
     <w:nsid w:val="25F90DB7"/>
     <w:multiLevelType w:val="hybridMultilevel"/>
     <w:tmpl w:val="07B0605A"/>
@@ -4618,7 +5228,7 @@
       </w:pPr>
     </w:lvl>
   </w:abstractNum>
-  <w:abstractNum w:abstractNumId="4" w15:restartNumberingAfterBreak="0">
+  <w:abstractNum w:abstractNumId="5" w15:restartNumberingAfterBreak="0">
     <w:nsid w:val="2A0D6B30"/>
     <w:multiLevelType w:val="hybridMultilevel"/>
     <w:tmpl w:val="46406714"/>
@@ -4707,7 +5317,7 @@
       </w:pPr>
     </w:lvl>
   </w:abstractNum>
-  <w:abstractNum w:abstractNumId="5" w15:restartNumberingAfterBreak="0">
+  <w:abstractNum w:abstractNumId="6" w15:restartNumberingAfterBreak="0">
     <w:nsid w:val="30F03074"/>
     <w:multiLevelType w:val="hybridMultilevel"/>
     <w:tmpl w:val="5B08BDCE"/>
@@ -4744,7 +5354,7 @@
       <w:lvlText w:val="%4."/>
       <w:lvlJc w:val="left"/>
       <w:pPr>
-        <w:ind w:left="3240" w:hanging="360"/>
+        <w:ind w:left="1068" w:hanging="360"/>
       </w:pPr>
     </w:lvl>
     <w:lvl w:ilvl="4" w:tplc="04090019">
@@ -4793,7 +5403,7 @@
       </w:pPr>
     </w:lvl>
   </w:abstractNum>
-  <w:abstractNum w:abstractNumId="6" w15:restartNumberingAfterBreak="0">
+  <w:abstractNum w:abstractNumId="7" w15:restartNumberingAfterBreak="0">
     <w:nsid w:val="3E3964A1"/>
     <w:multiLevelType w:val="hybridMultilevel"/>
     <w:tmpl w:val="46406714"/>
@@ -4882,7 +5492,7 @@
       </w:pPr>
     </w:lvl>
   </w:abstractNum>
-  <w:abstractNum w:abstractNumId="7" w15:restartNumberingAfterBreak="0">
+  <w:abstractNum w:abstractNumId="8" w15:restartNumberingAfterBreak="0">
     <w:nsid w:val="4B6B7C2A"/>
     <w:multiLevelType w:val="hybridMultilevel"/>
     <w:tmpl w:val="5B08BDCE"/>
@@ -4919,7 +5529,7 @@
       <w:lvlText w:val="%4."/>
       <w:lvlJc w:val="left"/>
       <w:pPr>
-        <w:ind w:left="3240" w:hanging="360"/>
+        <w:ind w:left="1068" w:hanging="360"/>
       </w:pPr>
     </w:lvl>
     <w:lvl w:ilvl="4" w:tplc="04090019">
@@ -4968,7 +5578,7 @@
       </w:pPr>
     </w:lvl>
   </w:abstractNum>
-  <w:abstractNum w:abstractNumId="8" w15:restartNumberingAfterBreak="0">
+  <w:abstractNum w:abstractNumId="9" w15:restartNumberingAfterBreak="0">
     <w:nsid w:val="7ABE2FE5"/>
     <w:multiLevelType w:val="hybridMultilevel"/>
     <w:tmpl w:val="13F4CE9C"/>
@@ -5057,7 +5667,7 @@
       </w:pPr>
     </w:lvl>
   </w:abstractNum>
-  <w:abstractNum w:abstractNumId="9" w15:restartNumberingAfterBreak="0">
+  <w:abstractNum w:abstractNumId="10" w15:restartNumberingAfterBreak="0">
     <w:nsid w:val="7E770114"/>
     <w:multiLevelType w:val="hybridMultilevel"/>
     <w:tmpl w:val="AFE68EF8"/>
@@ -5147,7 +5757,7 @@
     </w:lvl>
   </w:abstractNum>
   <w:num w:numId="1">
-    <w:abstractNumId w:val="0"/>
+    <w:abstractNumId w:val="1"/>
     <w:lvlOverride w:ilvl="0">
       <w:startOverride w:val="1"/>
     </w:lvlOverride>
@@ -5177,40 +5787,43 @@
     </w:lvlOverride>
   </w:num>
   <w:num w:numId="2">
+    <w:abstractNumId w:val="9"/>
+  </w:num>
+  <w:num w:numId="3">
+    <w:abstractNumId w:val="2"/>
+  </w:num>
+  <w:num w:numId="4">
     <w:abstractNumId w:val="8"/>
   </w:num>
-  <w:num w:numId="3">
+  <w:num w:numId="5">
+    <w:abstractNumId w:val="10"/>
+  </w:num>
+  <w:num w:numId="6">
+    <w:abstractNumId w:val="6"/>
+  </w:num>
+  <w:num w:numId="7">
+    <w:abstractNumId w:val="3"/>
+  </w:num>
+  <w:num w:numId="8">
+    <w:abstractNumId w:val="4"/>
+  </w:num>
+  <w:num w:numId="9">
+    <w:abstractNumId w:val="7"/>
+  </w:num>
+  <w:num w:numId="10">
     <w:abstractNumId w:val="1"/>
   </w:num>
-  <w:num w:numId="4">
-    <w:abstractNumId w:val="7"/>
-  </w:num>
-  <w:num w:numId="5">
-    <w:abstractNumId w:val="9"/>
-  </w:num>
-  <w:num w:numId="6">
+  <w:num w:numId="11">
     <w:abstractNumId w:val="5"/>
   </w:num>
-  <w:num w:numId="7">
-    <w:abstractNumId w:val="2"/>
-  </w:num>
-  <w:num w:numId="8">
-    <w:abstractNumId w:val="3"/>
-  </w:num>
-  <w:num w:numId="9">
-    <w:abstractNumId w:val="6"/>
-  </w:num>
-  <w:num w:numId="10">
+  <w:num w:numId="12">
     <w:abstractNumId w:val="0"/>
-  </w:num>
-  <w:num w:numId="11">
-    <w:abstractNumId w:val="4"/>
   </w:num>
 </w:numbering>
 </file>
 
 <file path=word/styles.xml><?xml version="1.0" encoding="utf-8"?>
-<w:styles xmlns:mc="http://schemas.openxmlformats.org/markup-compatibility/2006" xmlns:r="http://schemas.openxmlformats.org/officeDocument/2006/relationships" xmlns:w="http://schemas.openxmlformats.org/wordprocessingml/2006/main" xmlns:w14="http://schemas.microsoft.com/office/word/2010/wordml" xmlns:w15="http://schemas.microsoft.com/office/word/2012/wordml" mc:Ignorable="w14 w15">
+<w:styles xmlns:mc="http://schemas.openxmlformats.org/markup-compatibility/2006" xmlns:r="http://schemas.openxmlformats.org/officeDocument/2006/relationships" xmlns:w="http://schemas.openxmlformats.org/wordprocessingml/2006/main" xmlns:w14="http://schemas.microsoft.com/office/word/2010/wordml" xmlns:w15="http://schemas.microsoft.com/office/word/2012/wordml" xmlns:w16se="http://schemas.microsoft.com/office/word/2015/wordml/symex" mc:Ignorable="w14 w15 w16se">
   <w:docDefaults>
     <w:rPrDefault>
       <w:rPr>
@@ -5226,7 +5839,7 @@
       </w:pPr>
     </w:pPrDefault>
   </w:docDefaults>
-  <w:latentStyles w:defLockedState="0" w:defUIPriority="99" w:defSemiHidden="0" w:defUnhideWhenUsed="0" w:defQFormat="0" w:count="371">
+  <w:latentStyles w:defLockedState="0" w:defUIPriority="99" w:defSemiHidden="0" w:defUnhideWhenUsed="0" w:defQFormat="0" w:count="374">
     <w:lsdException w:name="Normal" w:uiPriority="0" w:qFormat="1"/>
     <w:lsdException w:name="heading 1" w:uiPriority="9" w:qFormat="1"/>
     <w:lsdException w:name="heading 2" w:semiHidden="1" w:uiPriority="9" w:unhideWhenUsed="1" w:qFormat="1"/>
@@ -5332,7 +5945,6 @@
     <w:lsdException w:name="HTML Sample" w:semiHidden="1" w:unhideWhenUsed="1"/>
     <w:lsdException w:name="HTML Typewriter" w:semiHidden="1" w:unhideWhenUsed="1"/>
     <w:lsdException w:name="HTML Variable" w:semiHidden="1" w:unhideWhenUsed="1"/>
-    <w:lsdException w:name="Normal Table" w:semiHidden="1" w:unhideWhenUsed="1"/>
     <w:lsdException w:name="annotation subject" w:semiHidden="1" w:unhideWhenUsed="1"/>
     <w:lsdException w:name="No List" w:semiHidden="1" w:unhideWhenUsed="1"/>
     <w:lsdException w:name="Outline List 1" w:semiHidden="1" w:unhideWhenUsed="1"/>
@@ -5377,7 +5989,6 @@
     <w:lsdException w:name="Table Professional" w:semiHidden="1" w:unhideWhenUsed="1"/>
     <w:lsdException w:name="Table Subtle 1" w:semiHidden="1" w:unhideWhenUsed="1"/>
     <w:lsdException w:name="Table Subtle 2" w:semiHidden="1" w:unhideWhenUsed="1"/>
-    <w:lsdException w:name="Table Web 1" w:semiHidden="1" w:unhideWhenUsed="1"/>
     <w:lsdException w:name="Table Web 2" w:semiHidden="1" w:unhideWhenUsed="1"/>
     <w:lsdException w:name="Table Web 3" w:semiHidden="1" w:unhideWhenUsed="1"/>
     <w:lsdException w:name="Balloon Text" w:semiHidden="1" w:unhideWhenUsed="1"/>
@@ -5598,8 +6209,11 @@
     <w:lsdException w:name="List Table 5 Dark Accent 6" w:uiPriority="50"/>
     <w:lsdException w:name="List Table 6 Colorful Accent 6" w:uiPriority="51"/>
     <w:lsdException w:name="List Table 7 Colorful Accent 6" w:uiPriority="52"/>
+    <w:lsdException w:name="Mention" w:semiHidden="1" w:unhideWhenUsed="1"/>
+    <w:lsdException w:name="Smart Hyperlink" w:semiHidden="1" w:unhideWhenUsed="1"/>
+    <w:lsdException w:name="Hashtag" w:semiHidden="1" w:unhideWhenUsed="1"/>
   </w:latentStyles>
-  <w:style w:type="paragraph" w:default="1" w:styleId="a">
+  <w:style w:type="paragraph" w:default="1" w:styleId="Normal">
     <w:name w:val="Normal"/>
     <w:qFormat/>
     <w:rsid w:val="00221E3A"/>
@@ -5607,13 +6221,12 @@
       <w:bidi/>
     </w:pPr>
   </w:style>
-  <w:style w:type="character" w:default="1" w:styleId="a0">
+  <w:style w:type="character" w:default="1" w:styleId="DefaultParagraphFont">
     <w:name w:val="Default Paragraph Font"/>
     <w:uiPriority w:val="1"/>
-    <w:semiHidden/>
     <w:unhideWhenUsed/>
   </w:style>
-  <w:style w:type="table" w:default="1" w:styleId="a1">
+  <w:style w:type="table" w:default="1" w:styleId="TableNormal">
     <w:name w:val="Normal Table"/>
     <w:uiPriority w:val="99"/>
     <w:semiHidden/>
@@ -5628,13 +6241,13 @@
       </w:tblCellMar>
     </w:tblPr>
   </w:style>
-  <w:style w:type="numbering" w:default="1" w:styleId="a2">
+  <w:style w:type="numbering" w:default="1" w:styleId="NoList">
     <w:name w:val="No List"/>
     <w:uiPriority w:val="99"/>
     <w:semiHidden/>
     <w:unhideWhenUsed/>
   </w:style>
-  <w:style w:type="paragraph" w:styleId="a3">
+  <w:style w:type="paragraph" w:styleId="NoSpacing">
     <w:name w:val="No Spacing"/>
     <w:uiPriority w:val="1"/>
     <w:qFormat/>
@@ -5643,9 +6256,9 @@
       <w:spacing w:after="0" w:line="240" w:lineRule="auto"/>
     </w:pPr>
   </w:style>
-  <w:style w:type="paragraph" w:styleId="a4">
+  <w:style w:type="paragraph" w:styleId="ListParagraph">
     <w:name w:val="List Paragraph"/>
-    <w:basedOn w:val="a"/>
+    <w:basedOn w:val="Normal"/>
     <w:uiPriority w:val="34"/>
     <w:qFormat/>
     <w:rsid w:val="000623BC"/>
@@ -5923,7 +6536,7 @@
 </file>
 
 <file path=customXml/itemProps1.xml><?xml version="1.0" encoding="utf-8"?>
-<ds:datastoreItem xmlns:ds="http://schemas.openxmlformats.org/officeDocument/2006/customXml" ds:itemID="{44F3439A-2814-4A2A-8880-D9F6290E867F}">
+<ds:datastoreItem xmlns:ds="http://schemas.openxmlformats.org/officeDocument/2006/customXml" ds:itemID="{50A2FEE5-53C1-4994-87B9-EECD2CC53657}">
   <ds:schemaRefs>
     <ds:schemaRef ds:uri="http://schemas.openxmlformats.org/officeDocument/2006/bibliography"/>
   </ds:schemaRefs>

</xml_diff>

<commit_message>
Use cases & Activity diagrams updated.
</commit_message>
<xml_diff>
--- a/documentation/Use cases & Activity diagrams.docx
+++ b/documentation/Use cases & Activity diagrams.docx
@@ -1,11 +1,13 @@
 
 <file path=word/document.xml><?xml version="1.0" encoding="utf-8"?>
-<w:document xmlns:wpc="http://schemas.microsoft.com/office/word/2010/wordprocessingCanvas" xmlns:cx="http://schemas.microsoft.com/office/drawing/2014/chartex" xmlns:cx1="http://schemas.microsoft.com/office/drawing/2015/9/8/chartex" xmlns:cx2="http://schemas.microsoft.com/office/drawing/2015/10/21/chartex" xmlns:cx3="http://schemas.microsoft.com/office/drawing/2016/5/9/chartex" xmlns:cx4="http://schemas.microsoft.com/office/drawing/2016/5/10/chartex" xmlns:cx5="http://schemas.microsoft.com/office/drawing/2016/5/11/chartex" xmlns:mc="http://schemas.openxmlformats.org/markup-compatibility/2006" xmlns:o="urn:schemas-microsoft-com:office:office" xmlns:r="http://schemas.openxmlformats.org/officeDocument/2006/relationships" xmlns:m="http://schemas.openxmlformats.org/officeDocument/2006/math" xmlns:v="urn:schemas-microsoft-com:vml" xmlns:wp14="http://schemas.microsoft.com/office/word/2010/wordprocessingDrawing" xmlns:wp="http://schemas.openxmlformats.org/drawingml/2006/wordprocessingDrawing" xmlns:w10="urn:schemas-microsoft-com:office:word" xmlns:w="http://schemas.openxmlformats.org/wordprocessingml/2006/main" xmlns:w14="http://schemas.microsoft.com/office/word/2010/wordml" xmlns:w15="http://schemas.microsoft.com/office/word/2012/wordml" xmlns:w16se="http://schemas.microsoft.com/office/word/2015/wordml/symex" xmlns:wpg="http://schemas.microsoft.com/office/word/2010/wordprocessingGroup" xmlns:wpi="http://schemas.microsoft.com/office/word/2010/wordprocessingInk" xmlns:wne="http://schemas.microsoft.com/office/word/2006/wordml" xmlns:wps="http://schemas.microsoft.com/office/word/2010/wordprocessingShape" mc:Ignorable="w14 w15 w16se wp14">
+<w:document xmlns:wpc="http://schemas.microsoft.com/office/word/2010/wordprocessingCanvas" xmlns:mc="http://schemas.openxmlformats.org/markup-compatibility/2006" xmlns:o="urn:schemas-microsoft-com:office:office" xmlns:r="http://schemas.openxmlformats.org/officeDocument/2006/relationships" xmlns:m="http://schemas.openxmlformats.org/officeDocument/2006/math" xmlns:v="urn:schemas-microsoft-com:vml" xmlns:wp14="http://schemas.microsoft.com/office/word/2010/wordprocessingDrawing" xmlns:wp="http://schemas.openxmlformats.org/drawingml/2006/wordprocessingDrawing" xmlns:w10="urn:schemas-microsoft-com:office:word" xmlns:w="http://schemas.openxmlformats.org/wordprocessingml/2006/main" xmlns:w14="http://schemas.microsoft.com/office/word/2010/wordml" xmlns:wpg="http://schemas.microsoft.com/office/word/2010/wordprocessingGroup" xmlns:wpi="http://schemas.microsoft.com/office/word/2010/wordprocessingInk" xmlns:wne="http://schemas.microsoft.com/office/word/2006/wordml" xmlns:wps="http://schemas.microsoft.com/office/word/2010/wordprocessingShape" mc:Ignorable="w14 wp14">
   <w:body>
     <w:p>
       <w:pPr>
         <w:pStyle w:val="NoSpacing"/>
       </w:pPr>
+      <w:bookmarkStart w:id="0" w:name="_GoBack"/>
+      <w:bookmarkEnd w:id="0"/>
       <w:r>
         <w:rPr>
           <w:b/>
@@ -285,8 +287,8 @@
             <v:path o:extrusionok="f" gradientshapeok="t" o:connecttype="rect"/>
             <o:lock v:ext="edit" aspectratio="t"/>
           </v:shapetype>
-          <v:shape id="_x0000_i1025" type="#_x0000_t75" style="width:415.8pt;height:282.6pt">
-            <v:imagedata r:id="rId6" o:title="registration sequence"/>
+          <v:shape id="_x0000_i1025" type="#_x0000_t75" style="width:415.65pt;height:282.55pt">
+            <v:imagedata r:id="rId7" o:title="registration sequence"/>
           </v:shape>
         </w:pict>
       </w:r>
@@ -529,8 +531,8 @@
           <w:noProof/>
         </w:rPr>
         <w:pict>
-          <v:shape id="_x0000_i1026" type="#_x0000_t75" style="width:414.6pt;height:281.4pt">
-            <v:imagedata r:id="rId7" o:title="sd-Login (1) (1)"/>
+          <v:shape id="_x0000_i1026" type="#_x0000_t75" style="width:415.1pt;height:281.45pt">
+            <v:imagedata r:id="rId8" o:title="sd-Login (1) (1)"/>
           </v:shape>
         </w:pict>
       </w:r>
@@ -729,7 +731,7 @@
                     </pic:cNvPicPr>
                   </pic:nvPicPr>
                   <pic:blipFill>
-                    <a:blip r:embed="rId8">
+                    <a:blip r:embed="rId9">
                       <a:extLst>
                         <a:ext uri="{28A0092B-C50C-407E-A947-70E740481C1C}">
                           <a14:useLocalDpi xmlns:a14="http://schemas.microsoft.com/office/drawing/2010/main" val="0"/>
@@ -846,7 +848,6 @@
           <w:bCs/>
           <w:u w:val="single"/>
         </w:rPr>
-        <w:lastRenderedPageBreak/>
         <w:t>Use case name</w:t>
       </w:r>
       <w:r>
@@ -1053,8 +1054,8 @@
           <w:noProof/>
         </w:rPr>
         <w:pict>
-          <v:shape id="_x0000_i1027" type="#_x0000_t75" style="width:368.4pt;height:278.4pt">
-            <v:imagedata r:id="rId9" o:title="sd-Edit user profile (1)"/>
+          <v:shape id="_x0000_i1027" type="#_x0000_t75" style="width:368.2pt;height:278.75pt">
+            <v:imagedata r:id="rId10" o:title="sd-Edit user profile (1)"/>
           </v:shape>
         </w:pict>
       </w:r>
@@ -1094,7 +1095,6 @@
           <w:bCs/>
           <w:u w:val="single"/>
         </w:rPr>
-        <w:lastRenderedPageBreak/>
         <w:t>Use case name</w:t>
       </w:r>
       <w:r>
@@ -1386,8 +1386,8 @@
           <w:noProof/>
         </w:rPr>
         <w:pict>
-          <v:shape id="_x0000_i1028" type="#_x0000_t75" style="width:414.6pt;height:291pt">
-            <v:imagedata r:id="rId10" o:title="sequence create new game"/>
+          <v:shape id="_x0000_i1028" type="#_x0000_t75" style="width:414.55pt;height:291.8pt">
+            <v:imagedata r:id="rId11" o:title="sequence create new game"/>
           </v:shape>
         </w:pict>
       </w:r>
@@ -1411,7 +1411,6 @@
         <w:rPr>
           <w:noProof/>
         </w:rPr>
-        <w:lastRenderedPageBreak/>
         <w:drawing>
           <wp:inline distT="0" distB="0" distL="0" distR="0">
             <wp:extent cx="5267325" cy="4238625"/>
@@ -1430,7 +1429,7 @@
                     </pic:cNvPicPr>
                   </pic:nvPicPr>
                   <pic:blipFill>
-                    <a:blip r:embed="rId11">
+                    <a:blip r:embed="rId12">
                       <a:extLst>
                         <a:ext uri="{28A0092B-C50C-407E-A947-70E740481C1C}">
                           <a14:useLocalDpi xmlns:a14="http://schemas.microsoft.com/office/drawing/2010/main" val="0"/>
@@ -1599,7 +1598,6 @@
           <w:bCs/>
           <w:u w:val="single"/>
         </w:rPr>
-        <w:lastRenderedPageBreak/>
         <w:t>Use case name</w:t>
       </w:r>
       <w:r>
@@ -1884,8 +1882,8 @@
           <w:noProof/>
         </w:rPr>
         <w:pict>
-          <v:shape id="_x0000_i1029" type="#_x0000_t75" style="width:414.6pt;height:355.8pt">
-            <v:imagedata r:id="rId12" o:title="join existing game sequence"/>
+          <v:shape id="_x0000_i1029" type="#_x0000_t75" style="width:414pt;height:356.2pt">
+            <v:imagedata r:id="rId13" o:title="join existing game sequence"/>
           </v:shape>
         </w:pict>
       </w:r>
@@ -1924,7 +1922,7 @@
                     </pic:cNvPicPr>
                   </pic:nvPicPr>
                   <pic:blipFill>
-                    <a:blip r:embed="rId13">
+                    <a:blip r:embed="rId14">
                       <a:extLst>
                         <a:ext uri="{28A0092B-C50C-407E-A947-70E740481C1C}">
                           <a14:useLocalDpi xmlns:a14="http://schemas.microsoft.com/office/drawing/2010/main" val="0"/>
@@ -2085,7 +2083,6 @@
           <w:bCs/>
           <w:u w:val="single"/>
         </w:rPr>
-        <w:lastRenderedPageBreak/>
         <w:t>Use case name</w:t>
       </w:r>
       <w:r>
@@ -2311,7 +2308,7 @@
                     </pic:cNvPicPr>
                   </pic:nvPicPr>
                   <pic:blipFill>
-                    <a:blip r:embed="rId14">
+                    <a:blip r:embed="rId15">
                       <a:extLst>
                         <a:ext uri="{28A0092B-C50C-407E-A947-70E740481C1C}">
                           <a14:useLocalDpi xmlns:a14="http://schemas.microsoft.com/office/drawing/2010/main" val="0"/>
@@ -2388,7 +2385,6 @@
           <w:bCs/>
           <w:u w:val="single"/>
         </w:rPr>
-        <w:lastRenderedPageBreak/>
         <w:t>Use case name</w:t>
       </w:r>
       <w:r>
@@ -2674,7 +2670,7 @@
                     </pic:cNvPicPr>
                   </pic:nvPicPr>
                   <pic:blipFill>
-                    <a:blip r:embed="rId15">
+                    <a:blip r:embed="rId16">
                       <a:extLst>
                         <a:ext uri="{28A0092B-C50C-407E-A947-70E740481C1C}">
                           <a14:useLocalDpi xmlns:a14="http://schemas.microsoft.com/office/drawing/2010/main" val="0"/>
@@ -2716,7 +2712,6 @@
           <w:bCs/>
           <w:u w:val="single"/>
         </w:rPr>
-        <w:lastRenderedPageBreak/>
         <w:t>Use case name</w:t>
       </w:r>
       <w:r>
@@ -2865,7 +2860,7 @@
                     </pic:cNvPicPr>
                   </pic:nvPicPr>
                   <pic:blipFill>
-                    <a:blip r:embed="rId16">
+                    <a:blip r:embed="rId17">
                       <a:extLst>
                         <a:ext uri="{28A0092B-C50C-407E-A947-70E740481C1C}">
                           <a14:useLocalDpi xmlns:a14="http://schemas.microsoft.com/office/drawing/2010/main" val="0"/>
@@ -2979,7 +2974,6 @@
           <w:bCs/>
           <w:u w:val="single"/>
         </w:rPr>
-        <w:lastRenderedPageBreak/>
         <w:t>Use case name</w:t>
       </w:r>
       <w:r>
@@ -3162,8 +3156,8 @@
           <w:noProof/>
         </w:rPr>
         <w:pict>
-          <v:shape id="_x0000_i1030" type="#_x0000_t75" style="width:308.4pt;height:248.4pt">
-            <v:imagedata r:id="rId17" o:title="sd-Save favorite turn (1)"/>
+          <v:shape id="_x0000_i1030" type="#_x0000_t75" style="width:308.2pt;height:248.2pt">
+            <v:imagedata r:id="rId18" o:title="sd-Save favorite turn (1)"/>
           </v:shape>
         </w:pict>
       </w:r>
@@ -3223,7 +3217,6 @@
           <w:bCs/>
           <w:u w:val="single"/>
         </w:rPr>
-        <w:lastRenderedPageBreak/>
         <w:t>Use case name</w:t>
       </w:r>
       <w:r>
@@ -3452,7 +3445,7 @@
                     </pic:cNvPicPr>
                   </pic:nvPicPr>
                   <pic:blipFill>
-                    <a:blip r:embed="rId18">
+                    <a:blip r:embed="rId19">
                       <a:extLst>
                         <a:ext uri="{28A0092B-C50C-407E-A947-70E740481C1C}">
                           <a14:useLocalDpi xmlns:a14="http://schemas.microsoft.com/office/drawing/2010/main" val="0"/>
@@ -3539,7 +3532,6 @@
           <w:bCs/>
           <w:u w:val="single"/>
         </w:rPr>
-        <w:lastRenderedPageBreak/>
         <w:t>Use case name</w:t>
       </w:r>
       <w:r>
@@ -3726,7 +3718,7 @@
                     </pic:cNvPicPr>
                   </pic:nvPicPr>
                   <pic:blipFill>
-                    <a:blip r:embed="rId19">
+                    <a:blip r:embed="rId20">
                       <a:extLst>
                         <a:ext uri="{28A0092B-C50C-407E-A947-70E740481C1C}">
                           <a14:useLocalDpi xmlns:a14="http://schemas.microsoft.com/office/drawing/2010/main" val="0"/>
@@ -3848,7 +3840,6 @@
           <w:bCs/>
           <w:u w:val="single"/>
         </w:rPr>
-        <w:lastRenderedPageBreak/>
         <w:t>Use case name</w:t>
       </w:r>
       <w:r>
@@ -4064,10 +4055,7 @@
         <w:t>"</w:t>
       </w:r>
       <w:r>
-        <w:t xml:space="preserve"> card</w:t>
-      </w:r>
-      <w:r>
-        <w:t>.</w:t>
+        <w:t xml:space="preserve"> card.</w:t>
       </w:r>
     </w:p>
     <w:p>
@@ -4157,7 +4145,19 @@
         <w:t>s</w:t>
       </w:r>
       <w:r>
-        <w:t xml:space="preserve"> users's balance.</w:t>
+        <w:t xml:space="preserve"> </w:t>
+      </w:r>
+      <w:r>
+        <w:t>users'</w:t>
+      </w:r>
+      <w:r>
+        <w:t xml:space="preserve"> balance</w:t>
+      </w:r>
+      <w:r>
+        <w:t xml:space="preserve"> according to their winnings</w:t>
+      </w:r>
+      <w:r>
+        <w:t>.</w:t>
       </w:r>
     </w:p>
     <w:p>
@@ -4241,8 +4241,6 @@
       </w:r>
       <w:r>
         <w:tab/>
-      </w:r>
-      <w:r>
         <w:t>4.a. all players except one have folded. Move to step 10.</w:t>
       </w:r>
     </w:p>
@@ -4252,10 +4250,7 @@
       </w:pPr>
       <w:r>
         <w:tab/>
-        <w:t>6</w:t>
-      </w:r>
-      <w:r>
-        <w:t>.a. all players except one have folded. Move to step 10.</w:t>
+        <w:t>6.a. all players except one have folded. Move to step 10.</w:t>
       </w:r>
     </w:p>
     <w:p>
@@ -4264,10 +4259,7 @@
       </w:pPr>
       <w:r>
         <w:tab/>
-        <w:t>8</w:t>
-      </w:r>
-      <w:r>
-        <w:t>.a. all players except one have folded. Move to step 10.</w:t>
+        <w:t>8.a. all players except one have folded. Move to step 10.</w:t>
       </w:r>
     </w:p>
     <w:p>
@@ -4278,7 +4270,13 @@
         <w:tab/>
       </w:r>
       <w:r>
-        <w:t xml:space="preserve">Alternative for all steps: player exits the game. (look at use case "player exits              </w:t>
+        <w:t>Alternative for all steps: player exits the game. (</w:t>
+      </w:r>
+      <w:r>
+        <w:t>Look</w:t>
+      </w:r>
+      <w:r>
+        <w:t xml:space="preserve"> at use case "player exits              </w:t>
       </w:r>
     </w:p>
     <w:p>
@@ -4354,17 +4352,10 @@
           <w:bCs/>
           <w:u w:val="single"/>
         </w:rPr>
-        <w:lastRenderedPageBreak/>
         <w:t>Use case name</w:t>
       </w:r>
       <w:r>
-        <w:t>: Play</w:t>
-      </w:r>
-      <w:r>
-        <w:t xml:space="preserve"> turn</w:t>
-      </w:r>
-      <w:r>
-        <w:t>.</w:t>
+        <w:t>: Play turn.</w:t>
       </w:r>
     </w:p>
     <w:p>
@@ -4380,10 +4371,7 @@
         <w:t>Description</w:t>
       </w:r>
       <w:r>
-        <w:t>: This scenario describes the flow of</w:t>
-      </w:r>
-      <w:r>
-        <w:t xml:space="preserve"> a player playing a game.</w:t>
+        <w:t>: This scenario describes the flow of a player playing a game.</w:t>
       </w:r>
     </w:p>
     <w:p>
@@ -4399,10 +4387,7 @@
         <w:t>Actors</w:t>
       </w:r>
       <w:r>
-        <w:t>: System, User</w:t>
-      </w:r>
-      <w:r>
-        <w:t xml:space="preserve"> in existing game.</w:t>
+        <w:t>: System, User in existing game.</w:t>
       </w:r>
     </w:p>
     <w:p>
@@ -4430,10 +4415,10 @@
         </w:numPr>
       </w:pPr>
       <w:r>
-        <w:t>player is in a running game</w:t>
-      </w:r>
-      <w:r>
-        <w:t>.</w:t>
+        <w:t>Player</w:t>
+      </w:r>
+      <w:r>
+        <w:t xml:space="preserve"> is in a running game.</w:t>
       </w:r>
     </w:p>
     <w:p>
@@ -4470,24 +4455,16 @@
         <w:ind w:firstLine="720"/>
       </w:pPr>
       <w:r>
-        <w:t xml:space="preserve">1. </w:t>
-      </w:r>
-      <w:r>
-        <w:t>T</w:t>
-      </w:r>
-      <w:bookmarkStart w:id="0" w:name="_GoBack"/>
-      <w:bookmarkEnd w:id="0"/>
-      <w:r>
-        <w:t>urn has been moved to the next player who didn’t fold.</w:t>
-      </w:r>
-    </w:p>
-    <w:p>
-      <w:pPr>
-        <w:pStyle w:val="NoSpacing"/>
-        <w:ind w:firstLine="720"/>
-      </w:pPr>
-      <w:r>
-        <w:t>2. The game log is updated with the info that relevant to this round.</w:t>
+        <w:t>1</w:t>
+      </w:r>
+      <w:r>
+        <w:t xml:space="preserve">. The game log is updated with the info that relevant to this </w:t>
+      </w:r>
+      <w:r>
+        <w:t>turn</w:t>
+      </w:r>
+      <w:r>
+        <w:t>.</w:t>
       </w:r>
     </w:p>
     <w:p>
@@ -4515,7 +4492,13 @@
         </w:numPr>
       </w:pPr>
       <w:r>
-        <w:t>Each user gets two cards from the deck.</w:t>
+        <w:t xml:space="preserve">The system displays the </w:t>
+      </w:r>
+      <w:r>
+        <w:t>player</w:t>
+      </w:r>
+      <w:r>
+        <w:t xml:space="preserve"> the relevant actions he can choose.</w:t>
       </w:r>
     </w:p>
     <w:p>
@@ -4527,7 +4510,55 @@
         </w:numPr>
       </w:pPr>
       <w:r>
-        <w:t>Players at positions small and big blind put their chips automatically.</w:t>
+        <w:t>The user chooses from the following actions:</w:t>
+      </w:r>
+    </w:p>
+    <w:p>
+      <w:pPr>
+        <w:pStyle w:val="NoSpacing"/>
+        <w:numPr>
+          <w:ilvl w:val="1"/>
+          <w:numId w:val="2"/>
+        </w:numPr>
+      </w:pPr>
+      <w:r>
+        <w:t>Check. (use case "player checks")</w:t>
+      </w:r>
+    </w:p>
+    <w:p>
+      <w:pPr>
+        <w:pStyle w:val="NoSpacing"/>
+        <w:numPr>
+          <w:ilvl w:val="1"/>
+          <w:numId w:val="2"/>
+        </w:numPr>
+      </w:pPr>
+      <w:r>
+        <w:t>Fold. (use case "player folds")</w:t>
+      </w:r>
+    </w:p>
+    <w:p>
+      <w:pPr>
+        <w:pStyle w:val="NoSpacing"/>
+        <w:numPr>
+          <w:ilvl w:val="1"/>
+          <w:numId w:val="2"/>
+        </w:numPr>
+      </w:pPr>
+      <w:r>
+        <w:t>Raise. (use case "player raise")</w:t>
+      </w:r>
+    </w:p>
+    <w:p>
+      <w:pPr>
+        <w:pStyle w:val="NoSpacing"/>
+        <w:numPr>
+          <w:ilvl w:val="1"/>
+          <w:numId w:val="2"/>
+        </w:numPr>
+      </w:pPr>
+      <w:r>
+        <w:t>Call. (use case "player call")</w:t>
       </w:r>
     </w:p>
     <w:p>
@@ -4535,11 +4566,11 @@
         <w:pStyle w:val="NoSpacing"/>
         <w:numPr>
           <w:ilvl w:val="0"/>
-          <w:numId w:val="12"/>
+          <w:numId w:val="13"/>
         </w:numPr>
       </w:pPr>
       <w:r>
-        <w:t>Each player plays his turn. (use case "play turn")</w:t>
+        <w:t>The system displays message about the player action.</w:t>
       </w:r>
     </w:p>
     <w:p>
@@ -4547,11 +4578,251 @@
         <w:pStyle w:val="NoSpacing"/>
         <w:numPr>
           <w:ilvl w:val="0"/>
-          <w:numId w:val="12"/>
+          <w:numId w:val="13"/>
         </w:numPr>
       </w:pPr>
       <w:r>
-        <w:t>System displays 3 cards from the deck.</w:t>
+        <w:t>The system updates the game log.</w:t>
+      </w:r>
+    </w:p>
+    <w:p>
+      <w:pPr>
+        <w:pStyle w:val="NoSpacing"/>
+      </w:pPr>
+    </w:p>
+    <w:p>
+      <w:pPr>
+        <w:pStyle w:val="NoSpacing"/>
+      </w:pPr>
+    </w:p>
+    <w:p>
+      <w:pPr>
+        <w:pStyle w:val="NoSpacing"/>
+      </w:pPr>
+    </w:p>
+    <w:p>
+      <w:pPr>
+        <w:pStyle w:val="NoSpacing"/>
+      </w:pPr>
+    </w:p>
+    <w:p>
+      <w:pPr>
+        <w:pStyle w:val="NoSpacing"/>
+      </w:pPr>
+    </w:p>
+    <w:p>
+      <w:pPr>
+        <w:pStyle w:val="NoSpacing"/>
+      </w:pPr>
+    </w:p>
+    <w:p>
+      <w:pPr>
+        <w:pStyle w:val="NoSpacing"/>
+      </w:pPr>
+    </w:p>
+    <w:p>
+      <w:pPr>
+        <w:pStyle w:val="NoSpacing"/>
+      </w:pPr>
+    </w:p>
+    <w:p>
+      <w:pPr>
+        <w:pStyle w:val="NoSpacing"/>
+      </w:pPr>
+    </w:p>
+    <w:p>
+      <w:pPr>
+        <w:pStyle w:val="NoSpacing"/>
+      </w:pPr>
+    </w:p>
+    <w:p>
+      <w:pPr>
+        <w:pStyle w:val="NoSpacing"/>
+      </w:pPr>
+    </w:p>
+    <w:p>
+      <w:pPr>
+        <w:pStyle w:val="NoSpacing"/>
+      </w:pPr>
+    </w:p>
+    <w:p>
+      <w:pPr>
+        <w:pStyle w:val="NoSpacing"/>
+      </w:pPr>
+    </w:p>
+    <w:p>
+      <w:pPr>
+        <w:pStyle w:val="NoSpacing"/>
+      </w:pPr>
+    </w:p>
+    <w:p>
+      <w:pPr>
+        <w:pStyle w:val="NoSpacing"/>
+      </w:pPr>
+    </w:p>
+    <w:p>
+      <w:pPr>
+        <w:pStyle w:val="NoSpacing"/>
+      </w:pPr>
+    </w:p>
+    <w:p>
+      <w:pPr>
+        <w:pStyle w:val="NoSpacing"/>
+      </w:pPr>
+    </w:p>
+    <w:p>
+      <w:pPr>
+        <w:pStyle w:val="NoSpacing"/>
+      </w:pPr>
+    </w:p>
+    <w:p>
+      <w:pPr>
+        <w:pStyle w:val="NoSpacing"/>
+      </w:pPr>
+    </w:p>
+    <w:p>
+      <w:pPr>
+        <w:pStyle w:val="NoSpacing"/>
+      </w:pPr>
+    </w:p>
+    <w:p>
+      <w:pPr>
+        <w:pStyle w:val="NoSpacing"/>
+      </w:pPr>
+    </w:p>
+    <w:p>
+      <w:pPr>
+        <w:pStyle w:val="NoSpacing"/>
+      </w:pPr>
+    </w:p>
+    <w:p>
+      <w:pPr>
+        <w:pStyle w:val="NoSpacing"/>
+      </w:pPr>
+    </w:p>
+    <w:p>
+      <w:pPr>
+        <w:pStyle w:val="NoSpacing"/>
+      </w:pPr>
+    </w:p>
+    <w:p>
+      <w:pPr>
+        <w:pStyle w:val="NoSpacing"/>
+      </w:pPr>
+    </w:p>
+    <w:p>
+      <w:pPr>
+        <w:pStyle w:val="NoSpacing"/>
+      </w:pPr>
+    </w:p>
+    <w:p>
+      <w:pPr>
+        <w:pStyle w:val="NoSpacing"/>
+      </w:pPr>
+    </w:p>
+    <w:p>
+      <w:pPr>
+        <w:pStyle w:val="NoSpacing"/>
+      </w:pPr>
+    </w:p>
+    <w:p>
+      <w:pPr>
+        <w:pStyle w:val="NoSpacing"/>
+      </w:pPr>
+    </w:p>
+    <w:p>
+      <w:pPr>
+        <w:pStyle w:val="NoSpacing"/>
+      </w:pPr>
+    </w:p>
+    <w:p>
+      <w:pPr>
+        <w:pStyle w:val="NoSpacing"/>
+      </w:pPr>
+    </w:p>
+    <w:p>
+      <w:pPr>
+        <w:pStyle w:val="NoSpacing"/>
+      </w:pPr>
+    </w:p>
+    <w:p>
+      <w:pPr>
+        <w:pStyle w:val="NoSpacing"/>
+      </w:pPr>
+    </w:p>
+    <w:p>
+      <w:pPr>
+        <w:pStyle w:val="NoSpacing"/>
+      </w:pPr>
+    </w:p>
+    <w:p>
+      <w:pPr>
+        <w:pStyle w:val="NoSpacing"/>
+      </w:pPr>
+      <w:r>
+        <w:rPr>
+          <w:b/>
+          <w:bCs/>
+          <w:u w:val="single"/>
+        </w:rPr>
+        <w:t>Use case name</w:t>
+      </w:r>
+      <w:r>
+        <w:t>: player checks.</w:t>
+      </w:r>
+    </w:p>
+    <w:p>
+      <w:pPr>
+        <w:pStyle w:val="NoSpacing"/>
+      </w:pPr>
+      <w:r>
+        <w:rPr>
+          <w:b/>
+          <w:bCs/>
+          <w:u w:val="single"/>
+        </w:rPr>
+        <w:t>Description</w:t>
+      </w:r>
+      <w:r>
+        <w:t xml:space="preserve">: This scenario describes </w:t>
+      </w:r>
+      <w:r>
+        <w:t>a player choosing the check action</w:t>
+      </w:r>
+      <w:r>
+        <w:t>.</w:t>
+      </w:r>
+    </w:p>
+    <w:p>
+      <w:pPr>
+        <w:pStyle w:val="NoSpacing"/>
+      </w:pPr>
+      <w:r>
+        <w:rPr>
+          <w:b/>
+          <w:bCs/>
+          <w:u w:val="single"/>
+        </w:rPr>
+        <w:t>Actors</w:t>
+      </w:r>
+      <w:r>
+        <w:t>: System, User in existing game.</w:t>
+      </w:r>
+    </w:p>
+    <w:p>
+      <w:pPr>
+        <w:pStyle w:val="NoSpacing"/>
+      </w:pPr>
+      <w:r>
+        <w:rPr>
+          <w:b/>
+          <w:bCs/>
+          <w:u w:val="single"/>
+        </w:rPr>
+        <w:t>Pre-conditions</w:t>
+      </w:r>
+      <w:r>
+        <w:t>:</w:t>
       </w:r>
     </w:p>
     <w:p>
@@ -4559,11 +4830,11 @@
         <w:pStyle w:val="NoSpacing"/>
         <w:numPr>
           <w:ilvl w:val="0"/>
-          <w:numId w:val="12"/>
+          <w:numId w:val="14"/>
         </w:numPr>
       </w:pPr>
       <w:r>
-        <w:t>Each player plays his turn. (use case "play turn")</w:t>
+        <w:t>Player is in a running game.</w:t>
       </w:r>
     </w:p>
     <w:p>
@@ -4571,11 +4842,11 @@
         <w:pStyle w:val="NoSpacing"/>
         <w:numPr>
           <w:ilvl w:val="0"/>
-          <w:numId w:val="12"/>
+          <w:numId w:val="14"/>
         </w:numPr>
       </w:pPr>
       <w:r>
-        <w:t>System displays the "turn" card.</w:t>
+        <w:t>This is the player turn.</w:t>
       </w:r>
     </w:p>
     <w:p>
@@ -4583,11 +4854,58 @@
         <w:pStyle w:val="NoSpacing"/>
         <w:numPr>
           <w:ilvl w:val="0"/>
-          <w:numId w:val="12"/>
+          <w:numId w:val="14"/>
         </w:numPr>
       </w:pPr>
       <w:r>
-        <w:t>Each player plays his turn. (use case "play turn")</w:t>
+        <w:t>All players who played before did not raise.</w:t>
+      </w:r>
+    </w:p>
+    <w:p>
+      <w:pPr>
+        <w:pStyle w:val="NoSpacing"/>
+      </w:pPr>
+      <w:r>
+        <w:rPr>
+          <w:b/>
+          <w:bCs/>
+          <w:u w:val="single"/>
+        </w:rPr>
+        <w:t>Post-conditions</w:t>
+      </w:r>
+      <w:r>
+        <w:t xml:space="preserve">: </w:t>
+      </w:r>
+    </w:p>
+    <w:p>
+      <w:pPr>
+        <w:pStyle w:val="NoSpacing"/>
+        <w:ind w:firstLine="720"/>
+      </w:pPr>
+      <w:r>
+        <w:t xml:space="preserve">1. The </w:t>
+      </w:r>
+      <w:r>
+        <w:t>pot balance remains the same</w:t>
+      </w:r>
+      <w:r>
+        <w:t>.</w:t>
+      </w:r>
+    </w:p>
+    <w:p>
+      <w:pPr>
+        <w:pStyle w:val="NoSpacing"/>
+      </w:pPr>
+      <w:r>
+        <w:rPr>
+          <w:b/>
+          <w:bCs/>
+          <w:u w:val="single"/>
+        </w:rPr>
+        <w:t>Main success scenario</w:t>
+      </w:r>
+      <w:r>
+        <w:t>:</w:t>
       </w:r>
     </w:p>
     <w:p>
@@ -4595,11 +4913,11 @@
         <w:pStyle w:val="NoSpacing"/>
         <w:numPr>
           <w:ilvl w:val="0"/>
-          <w:numId w:val="12"/>
+          <w:numId w:val="15"/>
         </w:numPr>
       </w:pPr>
       <w:r>
-        <w:t>System displays the "river" card.</w:t>
+        <w:t>The player chooses the "check" action.</w:t>
       </w:r>
     </w:p>
     <w:p>
@@ -4607,11 +4925,270 @@
         <w:pStyle w:val="NoSpacing"/>
         <w:numPr>
           <w:ilvl w:val="0"/>
-          <w:numId w:val="12"/>
+          <w:numId w:val="15"/>
         </w:numPr>
       </w:pPr>
       <w:r>
-        <w:t>Each player plays his turn. (use case "play turn")</w:t>
+        <w:t>The system updates the other user that this player has checked.</w:t>
+      </w:r>
+    </w:p>
+    <w:p>
+      <w:pPr>
+        <w:pStyle w:val="NoSpacing"/>
+      </w:pPr>
+    </w:p>
+    <w:p>
+      <w:pPr>
+        <w:pStyle w:val="NoSpacing"/>
+      </w:pPr>
+    </w:p>
+    <w:p>
+      <w:pPr>
+        <w:pStyle w:val="NoSpacing"/>
+      </w:pPr>
+    </w:p>
+    <w:p>
+      <w:pPr>
+        <w:pStyle w:val="NoSpacing"/>
+      </w:pPr>
+    </w:p>
+    <w:p>
+      <w:pPr>
+        <w:pStyle w:val="NoSpacing"/>
+      </w:pPr>
+    </w:p>
+    <w:p>
+      <w:pPr>
+        <w:pStyle w:val="NoSpacing"/>
+      </w:pPr>
+    </w:p>
+    <w:p>
+      <w:pPr>
+        <w:pStyle w:val="NoSpacing"/>
+      </w:pPr>
+    </w:p>
+    <w:p>
+      <w:pPr>
+        <w:pStyle w:val="NoSpacing"/>
+      </w:pPr>
+    </w:p>
+    <w:p>
+      <w:pPr>
+        <w:pStyle w:val="NoSpacing"/>
+      </w:pPr>
+    </w:p>
+    <w:p>
+      <w:pPr>
+        <w:pStyle w:val="NoSpacing"/>
+      </w:pPr>
+    </w:p>
+    <w:p>
+      <w:pPr>
+        <w:pStyle w:val="NoSpacing"/>
+      </w:pPr>
+    </w:p>
+    <w:p>
+      <w:pPr>
+        <w:pStyle w:val="NoSpacing"/>
+      </w:pPr>
+    </w:p>
+    <w:p>
+      <w:pPr>
+        <w:pStyle w:val="NoSpacing"/>
+      </w:pPr>
+    </w:p>
+    <w:p>
+      <w:pPr>
+        <w:pStyle w:val="NoSpacing"/>
+      </w:pPr>
+    </w:p>
+    <w:p>
+      <w:pPr>
+        <w:pStyle w:val="NoSpacing"/>
+      </w:pPr>
+    </w:p>
+    <w:p>
+      <w:pPr>
+        <w:pStyle w:val="NoSpacing"/>
+      </w:pPr>
+    </w:p>
+    <w:p>
+      <w:pPr>
+        <w:pStyle w:val="NoSpacing"/>
+      </w:pPr>
+    </w:p>
+    <w:p>
+      <w:pPr>
+        <w:pStyle w:val="NoSpacing"/>
+      </w:pPr>
+    </w:p>
+    <w:p>
+      <w:pPr>
+        <w:pStyle w:val="NoSpacing"/>
+      </w:pPr>
+    </w:p>
+    <w:p>
+      <w:pPr>
+        <w:pStyle w:val="NoSpacing"/>
+      </w:pPr>
+    </w:p>
+    <w:p>
+      <w:pPr>
+        <w:pStyle w:val="NoSpacing"/>
+      </w:pPr>
+    </w:p>
+    <w:p>
+      <w:pPr>
+        <w:pStyle w:val="NoSpacing"/>
+      </w:pPr>
+    </w:p>
+    <w:p>
+      <w:pPr>
+        <w:pStyle w:val="NoSpacing"/>
+      </w:pPr>
+    </w:p>
+    <w:p>
+      <w:pPr>
+        <w:pStyle w:val="NoSpacing"/>
+      </w:pPr>
+    </w:p>
+    <w:p>
+      <w:pPr>
+        <w:pStyle w:val="NoSpacing"/>
+      </w:pPr>
+    </w:p>
+    <w:p>
+      <w:pPr>
+        <w:pStyle w:val="NoSpacing"/>
+      </w:pPr>
+    </w:p>
+    <w:p>
+      <w:pPr>
+        <w:pStyle w:val="NoSpacing"/>
+      </w:pPr>
+    </w:p>
+    <w:p>
+      <w:pPr>
+        <w:pStyle w:val="NoSpacing"/>
+      </w:pPr>
+    </w:p>
+    <w:p>
+      <w:pPr>
+        <w:pStyle w:val="NoSpacing"/>
+      </w:pPr>
+    </w:p>
+    <w:p>
+      <w:pPr>
+        <w:pStyle w:val="NoSpacing"/>
+      </w:pPr>
+    </w:p>
+    <w:p>
+      <w:pPr>
+        <w:pStyle w:val="NoSpacing"/>
+      </w:pPr>
+    </w:p>
+    <w:p>
+      <w:pPr>
+        <w:pStyle w:val="NoSpacing"/>
+      </w:pPr>
+    </w:p>
+    <w:p>
+      <w:pPr>
+        <w:pStyle w:val="NoSpacing"/>
+      </w:pPr>
+    </w:p>
+    <w:p>
+      <w:pPr>
+        <w:pStyle w:val="NoSpacing"/>
+      </w:pPr>
+    </w:p>
+    <w:p>
+      <w:pPr>
+        <w:pStyle w:val="NoSpacing"/>
+      </w:pPr>
+    </w:p>
+    <w:p>
+      <w:pPr>
+        <w:pStyle w:val="NoSpacing"/>
+      </w:pPr>
+    </w:p>
+    <w:p>
+      <w:pPr>
+        <w:pStyle w:val="NoSpacing"/>
+      </w:pPr>
+    </w:p>
+    <w:p>
+      <w:pPr>
+        <w:pStyle w:val="NoSpacing"/>
+      </w:pPr>
+    </w:p>
+    <w:p>
+      <w:pPr>
+        <w:pStyle w:val="NoSpacing"/>
+      </w:pPr>
+    </w:p>
+    <w:p>
+      <w:pPr>
+        <w:pStyle w:val="NoSpacing"/>
+      </w:pPr>
+      <w:r>
+        <w:rPr>
+          <w:b/>
+          <w:bCs/>
+          <w:u w:val="single"/>
+        </w:rPr>
+        <w:t>Use case name</w:t>
+      </w:r>
+      <w:r>
+        <w:t>: player raise.</w:t>
+      </w:r>
+    </w:p>
+    <w:p>
+      <w:pPr>
+        <w:pStyle w:val="NoSpacing"/>
+      </w:pPr>
+      <w:r>
+        <w:rPr>
+          <w:b/>
+          <w:bCs/>
+          <w:u w:val="single"/>
+        </w:rPr>
+        <w:t>Description</w:t>
+      </w:r>
+      <w:r>
+        <w:t>: This scenario describes a player choosing the raise action.</w:t>
+      </w:r>
+    </w:p>
+    <w:p>
+      <w:pPr>
+        <w:pStyle w:val="NoSpacing"/>
+      </w:pPr>
+      <w:r>
+        <w:rPr>
+          <w:b/>
+          <w:bCs/>
+          <w:u w:val="single"/>
+        </w:rPr>
+        <w:t>Actors</w:t>
+      </w:r>
+      <w:r>
+        <w:t>: System, User in existing game.</w:t>
+      </w:r>
+    </w:p>
+    <w:p>
+      <w:pPr>
+        <w:pStyle w:val="NoSpacing"/>
+      </w:pPr>
+      <w:r>
+        <w:rPr>
+          <w:b/>
+          <w:bCs/>
+          <w:u w:val="single"/>
+        </w:rPr>
+        <w:t>Pre-conditions</w:t>
+      </w:r>
+      <w:r>
+        <w:t>:</w:t>
       </w:r>
     </w:p>
     <w:p>
@@ -4619,11 +5196,11 @@
         <w:pStyle w:val="NoSpacing"/>
         <w:numPr>
           <w:ilvl w:val="0"/>
-          <w:numId w:val="12"/>
+          <w:numId w:val="16"/>
         </w:numPr>
       </w:pPr>
       <w:r>
-        <w:t>System Calculates winner.</w:t>
+        <w:t>Player is in a running game.</w:t>
       </w:r>
     </w:p>
     <w:p>
@@ -4631,11 +5208,67 @@
         <w:pStyle w:val="NoSpacing"/>
         <w:numPr>
           <w:ilvl w:val="0"/>
-          <w:numId w:val="12"/>
+          <w:numId w:val="16"/>
         </w:numPr>
       </w:pPr>
       <w:r>
-        <w:t>System Updates users's balance.</w:t>
+        <w:t>This is the player turn.</w:t>
+      </w:r>
+    </w:p>
+    <w:p>
+      <w:pPr>
+        <w:pStyle w:val="NoSpacing"/>
+      </w:pPr>
+      <w:r>
+        <w:rPr>
+          <w:b/>
+          <w:bCs/>
+          <w:u w:val="single"/>
+        </w:rPr>
+        <w:t>Post-conditions</w:t>
+      </w:r>
+      <w:r>
+        <w:t xml:space="preserve">: </w:t>
+      </w:r>
+    </w:p>
+    <w:p>
+      <w:pPr>
+        <w:pStyle w:val="NoSpacing"/>
+        <w:ind w:firstLine="720"/>
+      </w:pPr>
+      <w:r>
+        <w:t xml:space="preserve">1. </w:t>
+      </w:r>
+      <w:r>
+        <w:t xml:space="preserve">  </w:t>
+      </w:r>
+      <w:r>
+        <w:t>The pot balance increased by the amount the player chooses.</w:t>
+      </w:r>
+    </w:p>
+    <w:p>
+      <w:pPr>
+        <w:pStyle w:val="NoSpacing"/>
+        <w:ind w:firstLine="720"/>
+      </w:pPr>
+      <w:r>
+        <w:t>2.   The player balance is decreased by the amount the player chose.</w:t>
+      </w:r>
+    </w:p>
+    <w:p>
+      <w:pPr>
+        <w:pStyle w:val="NoSpacing"/>
+      </w:pPr>
+      <w:r>
+        <w:rPr>
+          <w:b/>
+          <w:bCs/>
+          <w:u w:val="single"/>
+        </w:rPr>
+        <w:t>Main success scenario</w:t>
+      </w:r>
+      <w:r>
+        <w:t>:</w:t>
       </w:r>
     </w:p>
     <w:p>
@@ -4643,11 +5276,11 @@
         <w:pStyle w:val="NoSpacing"/>
         <w:numPr>
           <w:ilvl w:val="0"/>
-          <w:numId w:val="12"/>
+          <w:numId w:val="17"/>
         </w:numPr>
       </w:pPr>
       <w:r>
-        <w:t>The system presents relevant massage to the users.</w:t>
+        <w:t>The player chooses the "raise" action.</w:t>
       </w:r>
     </w:p>
     <w:p>
@@ -4655,11 +5288,11 @@
         <w:pStyle w:val="NoSpacing"/>
         <w:numPr>
           <w:ilvl w:val="0"/>
-          <w:numId w:val="12"/>
+          <w:numId w:val="17"/>
         </w:numPr>
       </w:pPr>
       <w:r>
-        <w:t>The system updates the game log.</w:t>
+        <w:t>The system displays the user the minimum amount to raise.</w:t>
       </w:r>
     </w:p>
     <w:p>
@@ -4667,92 +5300,842 @@
         <w:pStyle w:val="NoSpacing"/>
         <w:numPr>
           <w:ilvl w:val="0"/>
-          <w:numId w:val="12"/>
+          <w:numId w:val="17"/>
         </w:numPr>
       </w:pPr>
       <w:r>
-        <w:t>New round is starting, back to step 1.</w:t>
-      </w:r>
+        <w:t>The player chooses the amount to raise.</w:t>
+      </w:r>
+    </w:p>
+    <w:p>
+      <w:pPr>
+        <w:pStyle w:val="NoSpacing"/>
+        <w:numPr>
+          <w:ilvl w:val="0"/>
+          <w:numId w:val="17"/>
+        </w:numPr>
+      </w:pPr>
+      <w:r>
+        <w:t>The system updates the pot balance accordingly.</w:t>
+      </w:r>
+    </w:p>
+    <w:p>
+      <w:pPr>
+        <w:pStyle w:val="NoSpacing"/>
+        <w:numPr>
+          <w:ilvl w:val="0"/>
+          <w:numId w:val="17"/>
+        </w:numPr>
+      </w:pPr>
+      <w:r>
+        <w:t>The system updates the player balance accordingly.</w:t>
+      </w:r>
+    </w:p>
+    <w:p>
+      <w:pPr>
+        <w:pStyle w:val="NoSpacing"/>
+        <w:numPr>
+          <w:ilvl w:val="0"/>
+          <w:numId w:val="17"/>
+        </w:numPr>
+      </w:pPr>
+      <w:r>
+        <w:t>The system updates the other user</w:t>
+      </w:r>
+      <w:r>
+        <w:t>s</w:t>
+      </w:r>
+      <w:r>
+        <w:t xml:space="preserve"> that this player has</w:t>
+      </w:r>
+      <w:r>
+        <w:t xml:space="preserve"> raised</w:t>
+      </w:r>
+      <w:r>
+        <w:t>.</w:t>
+      </w:r>
+    </w:p>
+    <w:p>
+      <w:pPr>
+        <w:pStyle w:val="NoSpacing"/>
+      </w:pPr>
+    </w:p>
+    <w:p>
+      <w:pPr>
+        <w:pStyle w:val="NoSpacing"/>
+      </w:pPr>
+    </w:p>
+    <w:p>
+      <w:pPr>
+        <w:pStyle w:val="NoSpacing"/>
+      </w:pPr>
+    </w:p>
+    <w:p>
+      <w:pPr>
+        <w:pStyle w:val="NoSpacing"/>
+      </w:pPr>
+    </w:p>
+    <w:p>
+      <w:pPr>
+        <w:pStyle w:val="NoSpacing"/>
+      </w:pPr>
+    </w:p>
+    <w:p>
+      <w:pPr>
+        <w:pStyle w:val="NoSpacing"/>
+      </w:pPr>
+    </w:p>
+    <w:p>
+      <w:pPr>
+        <w:pStyle w:val="NoSpacing"/>
+      </w:pPr>
+    </w:p>
+    <w:p>
+      <w:pPr>
+        <w:pStyle w:val="NoSpacing"/>
+      </w:pPr>
+    </w:p>
+    <w:p>
+      <w:pPr>
+        <w:pStyle w:val="NoSpacing"/>
+      </w:pPr>
+    </w:p>
+    <w:p>
+      <w:pPr>
+        <w:pStyle w:val="NoSpacing"/>
+      </w:pPr>
+    </w:p>
+    <w:p>
+      <w:pPr>
+        <w:pStyle w:val="NoSpacing"/>
+      </w:pPr>
+    </w:p>
+    <w:p>
+      <w:pPr>
+        <w:pStyle w:val="NoSpacing"/>
+      </w:pPr>
+    </w:p>
+    <w:p>
+      <w:pPr>
+        <w:pStyle w:val="NoSpacing"/>
+      </w:pPr>
+    </w:p>
+    <w:p>
+      <w:pPr>
+        <w:pStyle w:val="NoSpacing"/>
+      </w:pPr>
+    </w:p>
+    <w:p>
+      <w:pPr>
+        <w:pStyle w:val="NoSpacing"/>
+      </w:pPr>
+    </w:p>
+    <w:p>
+      <w:pPr>
+        <w:pStyle w:val="NoSpacing"/>
+      </w:pPr>
+    </w:p>
+    <w:p>
+      <w:pPr>
+        <w:pStyle w:val="NoSpacing"/>
+      </w:pPr>
+    </w:p>
+    <w:p>
+      <w:pPr>
+        <w:pStyle w:val="NoSpacing"/>
+      </w:pPr>
+    </w:p>
+    <w:p>
+      <w:pPr>
+        <w:pStyle w:val="NoSpacing"/>
+      </w:pPr>
+    </w:p>
+    <w:p>
+      <w:pPr>
+        <w:pStyle w:val="NoSpacing"/>
+      </w:pPr>
+    </w:p>
+    <w:p>
+      <w:pPr>
+        <w:pStyle w:val="NoSpacing"/>
+      </w:pPr>
+    </w:p>
+    <w:p>
+      <w:pPr>
+        <w:pStyle w:val="NoSpacing"/>
+      </w:pPr>
+    </w:p>
+    <w:p>
+      <w:pPr>
+        <w:pStyle w:val="NoSpacing"/>
+      </w:pPr>
+    </w:p>
+    <w:p>
+      <w:pPr>
+        <w:pStyle w:val="NoSpacing"/>
+      </w:pPr>
+    </w:p>
+    <w:p>
+      <w:pPr>
+        <w:pStyle w:val="NoSpacing"/>
+      </w:pPr>
+    </w:p>
+    <w:p>
+      <w:pPr>
+        <w:pStyle w:val="NoSpacing"/>
+      </w:pPr>
+    </w:p>
+    <w:p>
+      <w:pPr>
+        <w:pStyle w:val="NoSpacing"/>
+      </w:pPr>
+    </w:p>
+    <w:p>
+      <w:pPr>
+        <w:pStyle w:val="NoSpacing"/>
+      </w:pPr>
+    </w:p>
+    <w:p>
+      <w:pPr>
+        <w:pStyle w:val="NoSpacing"/>
+      </w:pPr>
+    </w:p>
+    <w:p>
+      <w:pPr>
+        <w:pStyle w:val="NoSpacing"/>
+      </w:pPr>
+    </w:p>
+    <w:p>
+      <w:pPr>
+        <w:pStyle w:val="NoSpacing"/>
+      </w:pPr>
+    </w:p>
+    <w:p>
+      <w:pPr>
+        <w:pStyle w:val="NoSpacing"/>
+      </w:pPr>
+    </w:p>
+    <w:p>
+      <w:pPr>
+        <w:pStyle w:val="NoSpacing"/>
+      </w:pPr>
+    </w:p>
+    <w:p>
+      <w:pPr>
+        <w:pStyle w:val="NoSpacing"/>
+      </w:pPr>
+    </w:p>
+    <w:p>
+      <w:pPr>
+        <w:pStyle w:val="NoSpacing"/>
+      </w:pPr>
+    </w:p>
+    <w:p>
+      <w:pPr>
+        <w:pStyle w:val="NoSpacing"/>
+      </w:pPr>
+    </w:p>
+    <w:p>
+      <w:pPr>
+        <w:pStyle w:val="NoSpacing"/>
+      </w:pPr>
+    </w:p>
+    <w:p>
+      <w:pPr>
+        <w:pStyle w:val="NoSpacing"/>
+      </w:pPr>
+      <w:r>
+        <w:rPr>
+          <w:b/>
+          <w:bCs/>
+          <w:u w:val="single"/>
+        </w:rPr>
+        <w:t>Use case name</w:t>
+      </w:r>
+      <w:r>
+        <w:t>: player folds.</w:t>
+      </w:r>
+    </w:p>
+    <w:p>
+      <w:pPr>
+        <w:pStyle w:val="NoSpacing"/>
+      </w:pPr>
+      <w:r>
+        <w:rPr>
+          <w:b/>
+          <w:bCs/>
+          <w:u w:val="single"/>
+        </w:rPr>
+        <w:t>Description</w:t>
+      </w:r>
+      <w:r>
+        <w:t>: This scenario describes a player choosing the fold action.</w:t>
+      </w:r>
+    </w:p>
+    <w:p>
+      <w:pPr>
+        <w:pStyle w:val="NoSpacing"/>
+      </w:pPr>
+      <w:r>
+        <w:rPr>
+          <w:b/>
+          <w:bCs/>
+          <w:u w:val="single"/>
+        </w:rPr>
+        <w:t>Actors</w:t>
+      </w:r>
+      <w:r>
+        <w:t>: System, User in existing game.</w:t>
+      </w:r>
+    </w:p>
+    <w:p>
+      <w:pPr>
+        <w:pStyle w:val="NoSpacing"/>
+      </w:pPr>
+      <w:r>
+        <w:rPr>
+          <w:b/>
+          <w:bCs/>
+          <w:u w:val="single"/>
+        </w:rPr>
+        <w:t>Pre-conditions</w:t>
+      </w:r>
+      <w:r>
+        <w:t>:</w:t>
+      </w:r>
+    </w:p>
+    <w:p>
+      <w:pPr>
+        <w:pStyle w:val="NoSpacing"/>
+        <w:numPr>
+          <w:ilvl w:val="0"/>
+          <w:numId w:val="18"/>
+        </w:numPr>
+      </w:pPr>
+      <w:r>
+        <w:t>Player is in a running game.</w:t>
+      </w:r>
+    </w:p>
+    <w:p>
+      <w:pPr>
+        <w:pStyle w:val="NoSpacing"/>
+        <w:numPr>
+          <w:ilvl w:val="0"/>
+          <w:numId w:val="18"/>
+        </w:numPr>
+      </w:pPr>
+      <w:r>
+        <w:t>This is the player turn.</w:t>
+      </w:r>
+    </w:p>
+    <w:p>
+      <w:pPr>
+        <w:pStyle w:val="NoSpacing"/>
+      </w:pPr>
+      <w:r>
+        <w:rPr>
+          <w:b/>
+          <w:bCs/>
+          <w:u w:val="single"/>
+        </w:rPr>
+        <w:t>Post-conditions</w:t>
+      </w:r>
+      <w:r>
+        <w:t xml:space="preserve">: </w:t>
+      </w:r>
+    </w:p>
+    <w:p>
+      <w:pPr>
+        <w:pStyle w:val="NoSpacing"/>
+        <w:ind w:firstLine="720"/>
+      </w:pPr>
+      <w:r>
+        <w:t>1.   The number of active player</w:t>
+      </w:r>
+      <w:r>
+        <w:t>s in the round</w:t>
+      </w:r>
+      <w:r>
+        <w:t xml:space="preserve"> is decreased by 1.</w:t>
+      </w:r>
+    </w:p>
+    <w:p>
+      <w:pPr>
+        <w:pStyle w:val="NoSpacing"/>
+      </w:pPr>
+      <w:r>
+        <w:rPr>
+          <w:b/>
+          <w:bCs/>
+          <w:u w:val="single"/>
+        </w:rPr>
+        <w:t>Main success scenario</w:t>
+      </w:r>
+      <w:r>
+        <w:t>:</w:t>
+      </w:r>
+    </w:p>
+    <w:p>
+      <w:pPr>
+        <w:pStyle w:val="NoSpacing"/>
+        <w:numPr>
+          <w:ilvl w:val="0"/>
+          <w:numId w:val="19"/>
+        </w:numPr>
+      </w:pPr>
+      <w:r>
+        <w:t>The player chooses the "fold" action.</w:t>
+      </w:r>
+    </w:p>
+    <w:p>
+      <w:pPr>
+        <w:pStyle w:val="NoSpacing"/>
+        <w:numPr>
+          <w:ilvl w:val="0"/>
+          <w:numId w:val="19"/>
+        </w:numPr>
+      </w:pPr>
+      <w:r>
+        <w:t>The system decreases the number of active players</w:t>
+      </w:r>
+      <w:r>
+        <w:t xml:space="preserve"> in the round</w:t>
+      </w:r>
+      <w:r>
+        <w:t xml:space="preserve"> by one.</w:t>
+      </w:r>
+    </w:p>
+    <w:p>
+      <w:pPr>
+        <w:pStyle w:val="NoSpacing"/>
+        <w:numPr>
+          <w:ilvl w:val="0"/>
+          <w:numId w:val="19"/>
+        </w:numPr>
+      </w:pPr>
+      <w:r>
+        <w:t>The system updates the other users that this player fold.</w:t>
+      </w:r>
+    </w:p>
+    <w:p>
+      <w:pPr>
+        <w:pStyle w:val="NoSpacing"/>
+      </w:pPr>
+    </w:p>
+    <w:p>
+      <w:pPr>
+        <w:pStyle w:val="NoSpacing"/>
+      </w:pPr>
+    </w:p>
+    <w:p>
+      <w:pPr>
+        <w:pStyle w:val="NoSpacing"/>
+      </w:pPr>
+    </w:p>
+    <w:p>
+      <w:pPr>
+        <w:pStyle w:val="NoSpacing"/>
+      </w:pPr>
+    </w:p>
+    <w:p>
+      <w:pPr>
+        <w:pStyle w:val="NoSpacing"/>
+      </w:pPr>
+    </w:p>
+    <w:p>
+      <w:pPr>
+        <w:pStyle w:val="NoSpacing"/>
+      </w:pPr>
+    </w:p>
+    <w:p>
+      <w:pPr>
+        <w:pStyle w:val="NoSpacing"/>
+      </w:pPr>
+    </w:p>
+    <w:p>
+      <w:pPr>
+        <w:pStyle w:val="NoSpacing"/>
+      </w:pPr>
+    </w:p>
+    <w:p>
+      <w:pPr>
+        <w:pStyle w:val="NoSpacing"/>
+      </w:pPr>
+    </w:p>
+    <w:p>
+      <w:pPr>
+        <w:pStyle w:val="NoSpacing"/>
+      </w:pPr>
+    </w:p>
+    <w:p>
+      <w:pPr>
+        <w:pStyle w:val="NoSpacing"/>
+      </w:pPr>
+    </w:p>
+    <w:p>
+      <w:pPr>
+        <w:pStyle w:val="NoSpacing"/>
+      </w:pPr>
+    </w:p>
+    <w:p>
+      <w:pPr>
+        <w:pStyle w:val="NoSpacing"/>
+      </w:pPr>
+    </w:p>
+    <w:p>
+      <w:pPr>
+        <w:pStyle w:val="NoSpacing"/>
+      </w:pPr>
+    </w:p>
+    <w:p>
+      <w:pPr>
+        <w:pStyle w:val="NoSpacing"/>
+      </w:pPr>
+    </w:p>
+    <w:p>
+      <w:pPr>
+        <w:pStyle w:val="NoSpacing"/>
+      </w:pPr>
+    </w:p>
+    <w:p>
+      <w:pPr>
+        <w:pStyle w:val="NoSpacing"/>
+      </w:pPr>
+    </w:p>
+    <w:p>
+      <w:pPr>
+        <w:pStyle w:val="NoSpacing"/>
+      </w:pPr>
+    </w:p>
+    <w:p>
+      <w:pPr>
+        <w:pStyle w:val="NoSpacing"/>
+      </w:pPr>
+    </w:p>
+    <w:p>
+      <w:pPr>
+        <w:pStyle w:val="NoSpacing"/>
+      </w:pPr>
+    </w:p>
+    <w:p>
+      <w:pPr>
+        <w:pStyle w:val="NoSpacing"/>
+      </w:pPr>
+    </w:p>
+    <w:p>
+      <w:pPr>
+        <w:pStyle w:val="NoSpacing"/>
+      </w:pPr>
+    </w:p>
+    <w:p>
+      <w:pPr>
+        <w:pStyle w:val="NoSpacing"/>
+      </w:pPr>
+    </w:p>
+    <w:p>
+      <w:pPr>
+        <w:pStyle w:val="NoSpacing"/>
+      </w:pPr>
+    </w:p>
+    <w:p>
+      <w:pPr>
+        <w:pStyle w:val="NoSpacing"/>
+      </w:pPr>
+    </w:p>
+    <w:p>
+      <w:pPr>
+        <w:pStyle w:val="NoSpacing"/>
+      </w:pPr>
+    </w:p>
+    <w:p>
+      <w:pPr>
+        <w:pStyle w:val="NoSpacing"/>
+      </w:pPr>
+    </w:p>
+    <w:p>
+      <w:pPr>
+        <w:pStyle w:val="NoSpacing"/>
+      </w:pPr>
+    </w:p>
+    <w:p>
+      <w:pPr>
+        <w:pStyle w:val="NoSpacing"/>
+      </w:pPr>
+    </w:p>
+    <w:p>
+      <w:pPr>
+        <w:pStyle w:val="NoSpacing"/>
+      </w:pPr>
+    </w:p>
+    <w:p>
+      <w:pPr>
+        <w:pStyle w:val="NoSpacing"/>
+      </w:pPr>
+    </w:p>
+    <w:p>
+      <w:pPr>
+        <w:pStyle w:val="NoSpacing"/>
+      </w:pPr>
+    </w:p>
+    <w:p>
+      <w:pPr>
+        <w:pStyle w:val="NoSpacing"/>
+      </w:pPr>
+    </w:p>
+    <w:p>
+      <w:pPr>
+        <w:pStyle w:val="NoSpacing"/>
+      </w:pPr>
+    </w:p>
+    <w:p>
+      <w:pPr>
+        <w:pStyle w:val="NoSpacing"/>
+      </w:pPr>
+    </w:p>
+    <w:p>
+      <w:pPr>
+        <w:pStyle w:val="NoSpacing"/>
+      </w:pPr>
+    </w:p>
+    <w:p>
+      <w:pPr>
+        <w:pStyle w:val="NoSpacing"/>
+      </w:pPr>
+    </w:p>
+    <w:p>
+      <w:pPr>
+        <w:pStyle w:val="NoSpacing"/>
+      </w:pPr>
+    </w:p>
+    <w:p>
+      <w:pPr>
+        <w:pStyle w:val="NoSpacing"/>
+      </w:pPr>
+    </w:p>
+    <w:p>
+      <w:pPr>
+        <w:pStyle w:val="NoSpacing"/>
+      </w:pPr>
+      <w:r>
+        <w:rPr>
+          <w:b/>
+          <w:bCs/>
+          <w:u w:val="single"/>
+        </w:rPr>
+        <w:t>Use case name</w:t>
+      </w:r>
+      <w:r>
+        <w:t>: player calls.</w:t>
+      </w:r>
+    </w:p>
+    <w:p>
+      <w:pPr>
+        <w:pStyle w:val="NoSpacing"/>
+      </w:pPr>
+      <w:r>
+        <w:rPr>
+          <w:b/>
+          <w:bCs/>
+          <w:u w:val="single"/>
+        </w:rPr>
+        <w:t>Description</w:t>
+      </w:r>
+      <w:r>
+        <w:t>: This scenario describes a player choosing the call action.</w:t>
+      </w:r>
+    </w:p>
+    <w:p>
+      <w:pPr>
+        <w:pStyle w:val="NoSpacing"/>
+      </w:pPr>
+      <w:r>
+        <w:rPr>
+          <w:b/>
+          <w:bCs/>
+          <w:u w:val="single"/>
+        </w:rPr>
+        <w:t>Actors</w:t>
+      </w:r>
+      <w:r>
+        <w:t>: System, User in existing game.</w:t>
+      </w:r>
+    </w:p>
+    <w:p>
+      <w:pPr>
+        <w:pStyle w:val="NoSpacing"/>
+      </w:pPr>
+      <w:r>
+        <w:rPr>
+          <w:b/>
+          <w:bCs/>
+          <w:u w:val="single"/>
+        </w:rPr>
+        <w:t>Pre-conditions</w:t>
+      </w:r>
+      <w:r>
+        <w:t>:</w:t>
+      </w:r>
+    </w:p>
+    <w:p>
+      <w:pPr>
+        <w:pStyle w:val="NoSpacing"/>
+        <w:numPr>
+          <w:ilvl w:val="0"/>
+          <w:numId w:val="20"/>
+        </w:numPr>
+      </w:pPr>
+      <w:r>
+        <w:t>Player is in a running game.</w:t>
+      </w:r>
+    </w:p>
+    <w:p>
+      <w:pPr>
+        <w:pStyle w:val="NoSpacing"/>
+        <w:numPr>
+          <w:ilvl w:val="0"/>
+          <w:numId w:val="20"/>
+        </w:numPr>
+      </w:pPr>
+      <w:r>
+        <w:t>This is the player turn.</w:t>
+      </w:r>
+    </w:p>
+    <w:p>
+      <w:pPr>
+        <w:pStyle w:val="NoSpacing"/>
+        <w:numPr>
+          <w:ilvl w:val="0"/>
+          <w:numId w:val="20"/>
+        </w:numPr>
+      </w:pPr>
+      <w:r>
+        <w:t>At least one player before raised.</w:t>
+      </w:r>
+    </w:p>
+    <w:p>
+      <w:pPr>
+        <w:pStyle w:val="NoSpacing"/>
+      </w:pPr>
+      <w:r>
+        <w:rPr>
+          <w:b/>
+          <w:bCs/>
+          <w:u w:val="single"/>
+        </w:rPr>
+        <w:t>Post-conditions</w:t>
+      </w:r>
+      <w:r>
+        <w:t xml:space="preserve">: </w:t>
+      </w:r>
+    </w:p>
+    <w:p>
+      <w:pPr>
+        <w:pStyle w:val="NoSpacing"/>
+        <w:ind w:firstLine="720"/>
+      </w:pPr>
+      <w:r>
+        <w:t xml:space="preserve">1.   </w:t>
+      </w:r>
+      <w:r>
+        <w:t>The pot balance increased by the amount the player calls.</w:t>
+      </w:r>
+    </w:p>
+    <w:p>
+      <w:pPr>
+        <w:pStyle w:val="NoSpacing"/>
+        <w:ind w:firstLine="720"/>
+      </w:pPr>
+      <w:r>
+        <w:t>2.   The player balance is decreased by the amount the player chose.</w:t>
+      </w:r>
+    </w:p>
+    <w:p>
+      <w:pPr>
+        <w:pStyle w:val="NoSpacing"/>
+      </w:pPr>
+      <w:r>
+        <w:rPr>
+          <w:b/>
+          <w:bCs/>
+          <w:u w:val="single"/>
+        </w:rPr>
+        <w:t>Main success scenario</w:t>
+      </w:r>
+      <w:r>
+        <w:t>:</w:t>
+      </w:r>
+    </w:p>
+    <w:p>
+      <w:pPr>
+        <w:pStyle w:val="NoSpacing"/>
+        <w:numPr>
+          <w:ilvl w:val="0"/>
+          <w:numId w:val="21"/>
+        </w:numPr>
+      </w:pPr>
+      <w:r>
+        <w:t>The player chooses the "call" action.</w:t>
+      </w:r>
+    </w:p>
+    <w:p>
+      <w:pPr>
+        <w:pStyle w:val="NoSpacing"/>
+        <w:numPr>
+          <w:ilvl w:val="0"/>
+          <w:numId w:val="21"/>
+        </w:numPr>
+      </w:pPr>
+      <w:r>
+        <w:t>The system updates the pot balance accordingly.</w:t>
+      </w:r>
+    </w:p>
+    <w:p>
+      <w:pPr>
+        <w:pStyle w:val="NoSpacing"/>
+        <w:numPr>
+          <w:ilvl w:val="0"/>
+          <w:numId w:val="21"/>
+        </w:numPr>
+      </w:pPr>
+      <w:r>
+        <w:t>The system updates the player balance accordingly.</w:t>
+      </w:r>
+    </w:p>
+    <w:p>
+      <w:pPr>
+        <w:pStyle w:val="NoSpacing"/>
+        <w:numPr>
+          <w:ilvl w:val="0"/>
+          <w:numId w:val="21"/>
+        </w:numPr>
+      </w:pPr>
+      <w:r>
+        <w:t xml:space="preserve">The system updates the other users that this player has </w:t>
+      </w:r>
+      <w:r>
+        <w:t>called</w:t>
+      </w:r>
+      <w:r>
+        <w:t>.</w:t>
+      </w:r>
+    </w:p>
+    <w:p>
+      <w:pPr>
+        <w:pStyle w:val="NoSpacing"/>
+      </w:pPr>
     </w:p>
     <w:p>
       <w:pPr>
         <w:pStyle w:val="NoSpacing"/>
         <w:ind w:left="1080"/>
-      </w:pPr>
-      <w:r>
-        <w:t xml:space="preserve"> </w:t>
-      </w:r>
-    </w:p>
-    <w:p>
-      <w:pPr>
-        <w:bidi w:val="0"/>
-      </w:pPr>
-      <w:r>
-        <w:rPr>
-          <w:b/>
-          <w:bCs/>
-          <w:u w:val="single"/>
-        </w:rPr>
-        <w:t>Alternatives</w:t>
-      </w:r>
-      <w:r>
-        <w:t>:</w:t>
-      </w:r>
-      <w:r>
-        <w:t xml:space="preserve"> </w:t>
-      </w:r>
-      <w:r>
-        <w:br/>
-        <w:t xml:space="preserve"> </w:t>
-      </w:r>
-      <w:r>
-        <w:tab/>
-        <w:t>4.a. all players except one have folded. Move to step 10.</w:t>
-      </w:r>
-    </w:p>
-    <w:p>
-      <w:pPr>
-        <w:bidi w:val="0"/>
-      </w:pPr>
-      <w:r>
-        <w:tab/>
-        <w:t>6.a. all players except one have folded. Move to step 10.</w:t>
-      </w:r>
-    </w:p>
-    <w:p>
-      <w:pPr>
-        <w:bidi w:val="0"/>
-      </w:pPr>
-      <w:r>
-        <w:tab/>
-        <w:t>8.a. all players except one have folded. Move to step 10.</w:t>
-      </w:r>
-    </w:p>
-    <w:p>
-      <w:pPr>
-        <w:bidi w:val="0"/>
-      </w:pPr>
-      <w:r>
-        <w:tab/>
-        <w:t xml:space="preserve">Alternative for all steps: player exits the game. (look at use case "player exits              </w:t>
-      </w:r>
-    </w:p>
-    <w:p>
-      <w:pPr>
-        <w:bidi w:val="0"/>
-      </w:pPr>
-      <w:r>
-        <w:t xml:space="preserve">              game").</w:t>
-      </w:r>
-    </w:p>
-    <w:p>
-      <w:pPr>
-        <w:bidi w:val="0"/>
-      </w:pPr>
-    </w:p>
-    <w:p>
-      <w:pPr>
-        <w:bidi w:val="0"/>
+        <w:rPr>
+          <w:rtl/>
+        </w:rPr>
+      </w:pPr>
+    </w:p>
+    <w:p>
+      <w:pPr>
+        <w:pStyle w:val="NoSpacing"/>
         <w:rPr>
           <w:rtl/>
         </w:rPr>
@@ -4785,8 +6168,97 @@
 </file>
 
 <file path=word/numbering.xml><?xml version="1.0" encoding="utf-8"?>
-<w:numbering xmlns:wpc="http://schemas.microsoft.com/office/word/2010/wordprocessingCanvas" xmlns:cx="http://schemas.microsoft.com/office/drawing/2014/chartex" xmlns:cx1="http://schemas.microsoft.com/office/drawing/2015/9/8/chartex" xmlns:cx2="http://schemas.microsoft.com/office/drawing/2015/10/21/chartex" xmlns:cx3="http://schemas.microsoft.com/office/drawing/2016/5/9/chartex" xmlns:cx4="http://schemas.microsoft.com/office/drawing/2016/5/10/chartex" xmlns:cx5="http://schemas.microsoft.com/office/drawing/2016/5/11/chartex" xmlns:mc="http://schemas.openxmlformats.org/markup-compatibility/2006" xmlns:o="urn:schemas-microsoft-com:office:office" xmlns:r="http://schemas.openxmlformats.org/officeDocument/2006/relationships" xmlns:m="http://schemas.openxmlformats.org/officeDocument/2006/math" xmlns:v="urn:schemas-microsoft-com:vml" xmlns:wp14="http://schemas.microsoft.com/office/word/2010/wordprocessingDrawing" xmlns:wp="http://schemas.openxmlformats.org/drawingml/2006/wordprocessingDrawing" xmlns:w10="urn:schemas-microsoft-com:office:word" xmlns:w="http://schemas.openxmlformats.org/wordprocessingml/2006/main" xmlns:w14="http://schemas.microsoft.com/office/word/2010/wordml" xmlns:w15="http://schemas.microsoft.com/office/word/2012/wordml" xmlns:w16se="http://schemas.microsoft.com/office/word/2015/wordml/symex" xmlns:wpg="http://schemas.microsoft.com/office/word/2010/wordprocessingGroup" xmlns:wpi="http://schemas.microsoft.com/office/word/2010/wordprocessingInk" xmlns:wne="http://schemas.microsoft.com/office/word/2006/wordml" xmlns:wps="http://schemas.microsoft.com/office/word/2010/wordprocessingShape" mc:Ignorable="w14 w15 w16se wp14">
-  <w:abstractNum w:abstractNumId="0" w15:restartNumberingAfterBreak="0">
+<w:numbering xmlns:wpc="http://schemas.microsoft.com/office/word/2010/wordprocessingCanvas" xmlns:mc="http://schemas.openxmlformats.org/markup-compatibility/2006" xmlns:o="urn:schemas-microsoft-com:office:office" xmlns:r="http://schemas.openxmlformats.org/officeDocument/2006/relationships" xmlns:m="http://schemas.openxmlformats.org/officeDocument/2006/math" xmlns:v="urn:schemas-microsoft-com:vml" xmlns:wp14="http://schemas.microsoft.com/office/word/2010/wordprocessingDrawing" xmlns:wp="http://schemas.openxmlformats.org/drawingml/2006/wordprocessingDrawing" xmlns:w10="urn:schemas-microsoft-com:office:word" xmlns:w="http://schemas.openxmlformats.org/wordprocessingml/2006/main" xmlns:w14="http://schemas.microsoft.com/office/word/2010/wordml" xmlns:wpg="http://schemas.microsoft.com/office/word/2010/wordprocessingGroup" xmlns:wpi="http://schemas.microsoft.com/office/word/2010/wordprocessingInk" xmlns:wne="http://schemas.microsoft.com/office/word/2006/wordml" xmlns:wps="http://schemas.microsoft.com/office/word/2010/wordprocessingShape" mc:Ignorable="w14 wp14">
+  <w:abstractNum w:abstractNumId="0">
+    <w:nsid w:val="00BC6C6E"/>
+    <w:multiLevelType w:val="hybridMultilevel"/>
+    <w:tmpl w:val="0BA06ECC"/>
+    <w:lvl w:ilvl="0" w:tplc="677C93EA">
+      <w:start w:val="1"/>
+      <w:numFmt w:val="decimal"/>
+      <w:lvlText w:val="%1."/>
+      <w:lvlJc w:val="left"/>
+      <w:pPr>
+        <w:ind w:left="1068" w:hanging="360"/>
+      </w:pPr>
+      <w:rPr>
+        <w:rFonts w:hint="default"/>
+      </w:rPr>
+    </w:lvl>
+    <w:lvl w:ilvl="1" w:tplc="04090019" w:tentative="1">
+      <w:start w:val="1"/>
+      <w:numFmt w:val="lowerLetter"/>
+      <w:lvlText w:val="%2."/>
+      <w:lvlJc w:val="left"/>
+      <w:pPr>
+        <w:ind w:left="1440" w:hanging="360"/>
+      </w:pPr>
+    </w:lvl>
+    <w:lvl w:ilvl="2" w:tplc="0409001B" w:tentative="1">
+      <w:start w:val="1"/>
+      <w:numFmt w:val="lowerRoman"/>
+      <w:lvlText w:val="%3."/>
+      <w:lvlJc w:val="right"/>
+      <w:pPr>
+        <w:ind w:left="2160" w:hanging="180"/>
+      </w:pPr>
+    </w:lvl>
+    <w:lvl w:ilvl="3" w:tplc="0409000F" w:tentative="1">
+      <w:start w:val="1"/>
+      <w:numFmt w:val="decimal"/>
+      <w:lvlText w:val="%4."/>
+      <w:lvlJc w:val="left"/>
+      <w:pPr>
+        <w:ind w:left="2880" w:hanging="360"/>
+      </w:pPr>
+    </w:lvl>
+    <w:lvl w:ilvl="4" w:tplc="04090019" w:tentative="1">
+      <w:start w:val="1"/>
+      <w:numFmt w:val="lowerLetter"/>
+      <w:lvlText w:val="%5."/>
+      <w:lvlJc w:val="left"/>
+      <w:pPr>
+        <w:ind w:left="3600" w:hanging="360"/>
+      </w:pPr>
+    </w:lvl>
+    <w:lvl w:ilvl="5" w:tplc="0409001B" w:tentative="1">
+      <w:start w:val="1"/>
+      <w:numFmt w:val="lowerRoman"/>
+      <w:lvlText w:val="%6."/>
+      <w:lvlJc w:val="right"/>
+      <w:pPr>
+        <w:ind w:left="4320" w:hanging="180"/>
+      </w:pPr>
+    </w:lvl>
+    <w:lvl w:ilvl="6" w:tplc="0409000F" w:tentative="1">
+      <w:start w:val="1"/>
+      <w:numFmt w:val="decimal"/>
+      <w:lvlText w:val="%7."/>
+      <w:lvlJc w:val="left"/>
+      <w:pPr>
+        <w:ind w:left="5040" w:hanging="360"/>
+      </w:pPr>
+    </w:lvl>
+    <w:lvl w:ilvl="7" w:tplc="04090019" w:tentative="1">
+      <w:start w:val="1"/>
+      <w:numFmt w:val="lowerLetter"/>
+      <w:lvlText w:val="%8."/>
+      <w:lvlJc w:val="left"/>
+      <w:pPr>
+        <w:ind w:left="5760" w:hanging="360"/>
+      </w:pPr>
+    </w:lvl>
+    <w:lvl w:ilvl="8" w:tplc="0409001B" w:tentative="1">
+      <w:start w:val="1"/>
+      <w:numFmt w:val="lowerRoman"/>
+      <w:lvlText w:val="%9."/>
+      <w:lvlJc w:val="right"/>
+      <w:pPr>
+        <w:ind w:left="6480" w:hanging="180"/>
+      </w:pPr>
+    </w:lvl>
+  </w:abstractNum>
+  <w:abstractNum w:abstractNumId="1">
     <w:nsid w:val="06CC73F5"/>
     <w:multiLevelType w:val="hybridMultilevel"/>
     <w:tmpl w:val="46406714"/>
@@ -4875,7 +6347,96 @@
       </w:pPr>
     </w:lvl>
   </w:abstractNum>
-  <w:abstractNum w:abstractNumId="1" w15:restartNumberingAfterBreak="0">
+  <w:abstractNum w:abstractNumId="2">
+    <w:nsid w:val="06F93C36"/>
+    <w:multiLevelType w:val="hybridMultilevel"/>
+    <w:tmpl w:val="3DCABB26"/>
+    <w:lvl w:ilvl="0" w:tplc="15082072">
+      <w:start w:val="1"/>
+      <w:numFmt w:val="decimal"/>
+      <w:lvlText w:val="%1."/>
+      <w:lvlJc w:val="left"/>
+      <w:pPr>
+        <w:ind w:left="1080" w:hanging="360"/>
+      </w:pPr>
+      <w:rPr>
+        <w:rFonts w:hint="default"/>
+      </w:rPr>
+    </w:lvl>
+    <w:lvl w:ilvl="1" w:tplc="04090019" w:tentative="1">
+      <w:start w:val="1"/>
+      <w:numFmt w:val="lowerLetter"/>
+      <w:lvlText w:val="%2."/>
+      <w:lvlJc w:val="left"/>
+      <w:pPr>
+        <w:ind w:left="1440" w:hanging="360"/>
+      </w:pPr>
+    </w:lvl>
+    <w:lvl w:ilvl="2" w:tplc="0409001B" w:tentative="1">
+      <w:start w:val="1"/>
+      <w:numFmt w:val="lowerRoman"/>
+      <w:lvlText w:val="%3."/>
+      <w:lvlJc w:val="right"/>
+      <w:pPr>
+        <w:ind w:left="2160" w:hanging="180"/>
+      </w:pPr>
+    </w:lvl>
+    <w:lvl w:ilvl="3" w:tplc="0409000F" w:tentative="1">
+      <w:start w:val="1"/>
+      <w:numFmt w:val="decimal"/>
+      <w:lvlText w:val="%4."/>
+      <w:lvlJc w:val="left"/>
+      <w:pPr>
+        <w:ind w:left="2880" w:hanging="360"/>
+      </w:pPr>
+    </w:lvl>
+    <w:lvl w:ilvl="4" w:tplc="04090019" w:tentative="1">
+      <w:start w:val="1"/>
+      <w:numFmt w:val="lowerLetter"/>
+      <w:lvlText w:val="%5."/>
+      <w:lvlJc w:val="left"/>
+      <w:pPr>
+        <w:ind w:left="3600" w:hanging="360"/>
+      </w:pPr>
+    </w:lvl>
+    <w:lvl w:ilvl="5" w:tplc="0409001B" w:tentative="1">
+      <w:start w:val="1"/>
+      <w:numFmt w:val="lowerRoman"/>
+      <w:lvlText w:val="%6."/>
+      <w:lvlJc w:val="right"/>
+      <w:pPr>
+        <w:ind w:left="4320" w:hanging="180"/>
+      </w:pPr>
+    </w:lvl>
+    <w:lvl w:ilvl="6" w:tplc="0409000F" w:tentative="1">
+      <w:start w:val="1"/>
+      <w:numFmt w:val="decimal"/>
+      <w:lvlText w:val="%7."/>
+      <w:lvlJc w:val="left"/>
+      <w:pPr>
+        <w:ind w:left="5040" w:hanging="360"/>
+      </w:pPr>
+    </w:lvl>
+    <w:lvl w:ilvl="7" w:tplc="04090019" w:tentative="1">
+      <w:start w:val="1"/>
+      <w:numFmt w:val="lowerLetter"/>
+      <w:lvlText w:val="%8."/>
+      <w:lvlJc w:val="left"/>
+      <w:pPr>
+        <w:ind w:left="5760" w:hanging="360"/>
+      </w:pPr>
+    </w:lvl>
+    <w:lvl w:ilvl="8" w:tplc="0409001B" w:tentative="1">
+      <w:start w:val="1"/>
+      <w:numFmt w:val="lowerRoman"/>
+      <w:lvlText w:val="%9."/>
+      <w:lvlJc w:val="right"/>
+      <w:pPr>
+        <w:ind w:left="6480" w:hanging="180"/>
+      </w:pPr>
+    </w:lvl>
+  </w:abstractNum>
+  <w:abstractNum w:abstractNumId="3">
     <w:nsid w:val="08C77169"/>
     <w:multiLevelType w:val="hybridMultilevel"/>
     <w:tmpl w:val="5B08BDCE"/>
@@ -4961,7 +6522,7 @@
       </w:pPr>
     </w:lvl>
   </w:abstractNum>
-  <w:abstractNum w:abstractNumId="2" w15:restartNumberingAfterBreak="0">
+  <w:abstractNum w:abstractNumId="4">
     <w:nsid w:val="18AD6C13"/>
     <w:multiLevelType w:val="hybridMultilevel"/>
     <w:tmpl w:val="CA661F64"/>
@@ -5050,7 +6611,7 @@
       </w:pPr>
     </w:lvl>
   </w:abstractNum>
-  <w:abstractNum w:abstractNumId="3" w15:restartNumberingAfterBreak="0">
+  <w:abstractNum w:abstractNumId="5">
     <w:nsid w:val="1D6C7772"/>
     <w:multiLevelType w:val="hybridMultilevel"/>
     <w:tmpl w:val="46406714"/>
@@ -5139,7 +6700,7 @@
       </w:pPr>
     </w:lvl>
   </w:abstractNum>
-  <w:abstractNum w:abstractNumId="4" w15:restartNumberingAfterBreak="0">
+  <w:abstractNum w:abstractNumId="6">
     <w:nsid w:val="25F90DB7"/>
     <w:multiLevelType w:val="hybridMultilevel"/>
     <w:tmpl w:val="07B0605A"/>
@@ -5228,7 +6789,96 @@
       </w:pPr>
     </w:lvl>
   </w:abstractNum>
-  <w:abstractNum w:abstractNumId="5" w15:restartNumberingAfterBreak="0">
+  <w:abstractNum w:abstractNumId="7">
+    <w:nsid w:val="28033CFF"/>
+    <w:multiLevelType w:val="hybridMultilevel"/>
+    <w:tmpl w:val="7840A044"/>
+    <w:lvl w:ilvl="0" w:tplc="81A6650E">
+      <w:start w:val="1"/>
+      <w:numFmt w:val="decimal"/>
+      <w:lvlText w:val="%1."/>
+      <w:lvlJc w:val="left"/>
+      <w:pPr>
+        <w:ind w:left="1080" w:hanging="360"/>
+      </w:pPr>
+      <w:rPr>
+        <w:rFonts w:hint="default"/>
+      </w:rPr>
+    </w:lvl>
+    <w:lvl w:ilvl="1" w:tplc="04090019" w:tentative="1">
+      <w:start w:val="1"/>
+      <w:numFmt w:val="lowerLetter"/>
+      <w:lvlText w:val="%2."/>
+      <w:lvlJc w:val="left"/>
+      <w:pPr>
+        <w:ind w:left="1440" w:hanging="360"/>
+      </w:pPr>
+    </w:lvl>
+    <w:lvl w:ilvl="2" w:tplc="0409001B" w:tentative="1">
+      <w:start w:val="1"/>
+      <w:numFmt w:val="lowerRoman"/>
+      <w:lvlText w:val="%3."/>
+      <w:lvlJc w:val="right"/>
+      <w:pPr>
+        <w:ind w:left="2160" w:hanging="180"/>
+      </w:pPr>
+    </w:lvl>
+    <w:lvl w:ilvl="3" w:tplc="0409000F" w:tentative="1">
+      <w:start w:val="1"/>
+      <w:numFmt w:val="decimal"/>
+      <w:lvlText w:val="%4."/>
+      <w:lvlJc w:val="left"/>
+      <w:pPr>
+        <w:ind w:left="2880" w:hanging="360"/>
+      </w:pPr>
+    </w:lvl>
+    <w:lvl w:ilvl="4" w:tplc="04090019" w:tentative="1">
+      <w:start w:val="1"/>
+      <w:numFmt w:val="lowerLetter"/>
+      <w:lvlText w:val="%5."/>
+      <w:lvlJc w:val="left"/>
+      <w:pPr>
+        <w:ind w:left="3600" w:hanging="360"/>
+      </w:pPr>
+    </w:lvl>
+    <w:lvl w:ilvl="5" w:tplc="0409001B" w:tentative="1">
+      <w:start w:val="1"/>
+      <w:numFmt w:val="lowerRoman"/>
+      <w:lvlText w:val="%6."/>
+      <w:lvlJc w:val="right"/>
+      <w:pPr>
+        <w:ind w:left="4320" w:hanging="180"/>
+      </w:pPr>
+    </w:lvl>
+    <w:lvl w:ilvl="6" w:tplc="0409000F" w:tentative="1">
+      <w:start w:val="1"/>
+      <w:numFmt w:val="decimal"/>
+      <w:lvlText w:val="%7."/>
+      <w:lvlJc w:val="left"/>
+      <w:pPr>
+        <w:ind w:left="5040" w:hanging="360"/>
+      </w:pPr>
+    </w:lvl>
+    <w:lvl w:ilvl="7" w:tplc="04090019" w:tentative="1">
+      <w:start w:val="1"/>
+      <w:numFmt w:val="lowerLetter"/>
+      <w:lvlText w:val="%8."/>
+      <w:lvlJc w:val="left"/>
+      <w:pPr>
+        <w:ind w:left="5760" w:hanging="360"/>
+      </w:pPr>
+    </w:lvl>
+    <w:lvl w:ilvl="8" w:tplc="0409001B" w:tentative="1">
+      <w:start w:val="1"/>
+      <w:numFmt w:val="lowerRoman"/>
+      <w:lvlText w:val="%9."/>
+      <w:lvlJc w:val="right"/>
+      <w:pPr>
+        <w:ind w:left="6480" w:hanging="180"/>
+      </w:pPr>
+    </w:lvl>
+  </w:abstractNum>
+  <w:abstractNum w:abstractNumId="8">
     <w:nsid w:val="2A0D6B30"/>
     <w:multiLevelType w:val="hybridMultilevel"/>
     <w:tmpl w:val="46406714"/>
@@ -5317,7 +6967,185 @@
       </w:pPr>
     </w:lvl>
   </w:abstractNum>
-  <w:abstractNum w:abstractNumId="6" w15:restartNumberingAfterBreak="0">
+  <w:abstractNum w:abstractNumId="9">
+    <w:nsid w:val="2BFA5060"/>
+    <w:multiLevelType w:val="hybridMultilevel"/>
+    <w:tmpl w:val="5A562F74"/>
+    <w:lvl w:ilvl="0" w:tplc="5E928860">
+      <w:start w:val="1"/>
+      <w:numFmt w:val="decimal"/>
+      <w:lvlText w:val="%1."/>
+      <w:lvlJc w:val="left"/>
+      <w:pPr>
+        <w:ind w:left="1080" w:hanging="360"/>
+      </w:pPr>
+      <w:rPr>
+        <w:rFonts w:hint="default"/>
+      </w:rPr>
+    </w:lvl>
+    <w:lvl w:ilvl="1" w:tplc="04090019" w:tentative="1">
+      <w:start w:val="1"/>
+      <w:numFmt w:val="lowerLetter"/>
+      <w:lvlText w:val="%2."/>
+      <w:lvlJc w:val="left"/>
+      <w:pPr>
+        <w:ind w:left="1440" w:hanging="360"/>
+      </w:pPr>
+    </w:lvl>
+    <w:lvl w:ilvl="2" w:tplc="0409001B" w:tentative="1">
+      <w:start w:val="1"/>
+      <w:numFmt w:val="lowerRoman"/>
+      <w:lvlText w:val="%3."/>
+      <w:lvlJc w:val="right"/>
+      <w:pPr>
+        <w:ind w:left="2160" w:hanging="180"/>
+      </w:pPr>
+    </w:lvl>
+    <w:lvl w:ilvl="3" w:tplc="0409000F" w:tentative="1">
+      <w:start w:val="1"/>
+      <w:numFmt w:val="decimal"/>
+      <w:lvlText w:val="%4."/>
+      <w:lvlJc w:val="left"/>
+      <w:pPr>
+        <w:ind w:left="2880" w:hanging="360"/>
+      </w:pPr>
+    </w:lvl>
+    <w:lvl w:ilvl="4" w:tplc="04090019" w:tentative="1">
+      <w:start w:val="1"/>
+      <w:numFmt w:val="lowerLetter"/>
+      <w:lvlText w:val="%5."/>
+      <w:lvlJc w:val="left"/>
+      <w:pPr>
+        <w:ind w:left="3600" w:hanging="360"/>
+      </w:pPr>
+    </w:lvl>
+    <w:lvl w:ilvl="5" w:tplc="0409001B" w:tentative="1">
+      <w:start w:val="1"/>
+      <w:numFmt w:val="lowerRoman"/>
+      <w:lvlText w:val="%6."/>
+      <w:lvlJc w:val="right"/>
+      <w:pPr>
+        <w:ind w:left="4320" w:hanging="180"/>
+      </w:pPr>
+    </w:lvl>
+    <w:lvl w:ilvl="6" w:tplc="0409000F" w:tentative="1">
+      <w:start w:val="1"/>
+      <w:numFmt w:val="decimal"/>
+      <w:lvlText w:val="%7."/>
+      <w:lvlJc w:val="left"/>
+      <w:pPr>
+        <w:ind w:left="5040" w:hanging="360"/>
+      </w:pPr>
+    </w:lvl>
+    <w:lvl w:ilvl="7" w:tplc="04090019" w:tentative="1">
+      <w:start w:val="1"/>
+      <w:numFmt w:val="lowerLetter"/>
+      <w:lvlText w:val="%8."/>
+      <w:lvlJc w:val="left"/>
+      <w:pPr>
+        <w:ind w:left="5760" w:hanging="360"/>
+      </w:pPr>
+    </w:lvl>
+    <w:lvl w:ilvl="8" w:tplc="0409001B" w:tentative="1">
+      <w:start w:val="1"/>
+      <w:numFmt w:val="lowerRoman"/>
+      <w:lvlText w:val="%9."/>
+      <w:lvlJc w:val="right"/>
+      <w:pPr>
+        <w:ind w:left="6480" w:hanging="180"/>
+      </w:pPr>
+    </w:lvl>
+  </w:abstractNum>
+  <w:abstractNum w:abstractNumId="10">
+    <w:nsid w:val="2F370C5E"/>
+    <w:multiLevelType w:val="hybridMultilevel"/>
+    <w:tmpl w:val="4E50C50E"/>
+    <w:lvl w:ilvl="0" w:tplc="97EA6E92">
+      <w:start w:val="1"/>
+      <w:numFmt w:val="decimal"/>
+      <w:lvlText w:val="%1."/>
+      <w:lvlJc w:val="left"/>
+      <w:pPr>
+        <w:ind w:left="1068" w:hanging="360"/>
+      </w:pPr>
+      <w:rPr>
+        <w:rFonts w:hint="default"/>
+      </w:rPr>
+    </w:lvl>
+    <w:lvl w:ilvl="1" w:tplc="04090019" w:tentative="1">
+      <w:start w:val="1"/>
+      <w:numFmt w:val="lowerLetter"/>
+      <w:lvlText w:val="%2."/>
+      <w:lvlJc w:val="left"/>
+      <w:pPr>
+        <w:ind w:left="1440" w:hanging="360"/>
+      </w:pPr>
+    </w:lvl>
+    <w:lvl w:ilvl="2" w:tplc="0409001B" w:tentative="1">
+      <w:start w:val="1"/>
+      <w:numFmt w:val="lowerRoman"/>
+      <w:lvlText w:val="%3."/>
+      <w:lvlJc w:val="right"/>
+      <w:pPr>
+        <w:ind w:left="2160" w:hanging="180"/>
+      </w:pPr>
+    </w:lvl>
+    <w:lvl w:ilvl="3" w:tplc="0409000F" w:tentative="1">
+      <w:start w:val="1"/>
+      <w:numFmt w:val="decimal"/>
+      <w:lvlText w:val="%4."/>
+      <w:lvlJc w:val="left"/>
+      <w:pPr>
+        <w:ind w:left="2880" w:hanging="360"/>
+      </w:pPr>
+    </w:lvl>
+    <w:lvl w:ilvl="4" w:tplc="04090019" w:tentative="1">
+      <w:start w:val="1"/>
+      <w:numFmt w:val="lowerLetter"/>
+      <w:lvlText w:val="%5."/>
+      <w:lvlJc w:val="left"/>
+      <w:pPr>
+        <w:ind w:left="3600" w:hanging="360"/>
+      </w:pPr>
+    </w:lvl>
+    <w:lvl w:ilvl="5" w:tplc="0409001B" w:tentative="1">
+      <w:start w:val="1"/>
+      <w:numFmt w:val="lowerRoman"/>
+      <w:lvlText w:val="%6."/>
+      <w:lvlJc w:val="right"/>
+      <w:pPr>
+        <w:ind w:left="4320" w:hanging="180"/>
+      </w:pPr>
+    </w:lvl>
+    <w:lvl w:ilvl="6" w:tplc="0409000F" w:tentative="1">
+      <w:start w:val="1"/>
+      <w:numFmt w:val="decimal"/>
+      <w:lvlText w:val="%7."/>
+      <w:lvlJc w:val="left"/>
+      <w:pPr>
+        <w:ind w:left="5040" w:hanging="360"/>
+      </w:pPr>
+    </w:lvl>
+    <w:lvl w:ilvl="7" w:tplc="04090019" w:tentative="1">
+      <w:start w:val="1"/>
+      <w:numFmt w:val="lowerLetter"/>
+      <w:lvlText w:val="%8."/>
+      <w:lvlJc w:val="left"/>
+      <w:pPr>
+        <w:ind w:left="5760" w:hanging="360"/>
+      </w:pPr>
+    </w:lvl>
+    <w:lvl w:ilvl="8" w:tplc="0409001B" w:tentative="1">
+      <w:start w:val="1"/>
+      <w:numFmt w:val="lowerRoman"/>
+      <w:lvlText w:val="%9."/>
+      <w:lvlJc w:val="right"/>
+      <w:pPr>
+        <w:ind w:left="6480" w:hanging="180"/>
+      </w:pPr>
+    </w:lvl>
+  </w:abstractNum>
+  <w:abstractNum w:abstractNumId="11">
     <w:nsid w:val="30F03074"/>
     <w:multiLevelType w:val="hybridMultilevel"/>
     <w:tmpl w:val="5B08BDCE"/>
@@ -5403,7 +7231,7 @@
       </w:pPr>
     </w:lvl>
   </w:abstractNum>
-  <w:abstractNum w:abstractNumId="7" w15:restartNumberingAfterBreak="0">
+  <w:abstractNum w:abstractNumId="12">
     <w:nsid w:val="3E3964A1"/>
     <w:multiLevelType w:val="hybridMultilevel"/>
     <w:tmpl w:val="46406714"/>
@@ -5492,7 +7320,7 @@
       </w:pPr>
     </w:lvl>
   </w:abstractNum>
-  <w:abstractNum w:abstractNumId="8" w15:restartNumberingAfterBreak="0">
+  <w:abstractNum w:abstractNumId="13">
     <w:nsid w:val="4B6B7C2A"/>
     <w:multiLevelType w:val="hybridMultilevel"/>
     <w:tmpl w:val="5B08BDCE"/>
@@ -5578,7 +7406,363 @@
       </w:pPr>
     </w:lvl>
   </w:abstractNum>
-  <w:abstractNum w:abstractNumId="9" w15:restartNumberingAfterBreak="0">
+  <w:abstractNum w:abstractNumId="14">
+    <w:nsid w:val="556B2830"/>
+    <w:multiLevelType w:val="hybridMultilevel"/>
+    <w:tmpl w:val="0BA06ECC"/>
+    <w:lvl w:ilvl="0" w:tplc="677C93EA">
+      <w:start w:val="1"/>
+      <w:numFmt w:val="decimal"/>
+      <w:lvlText w:val="%1."/>
+      <w:lvlJc w:val="left"/>
+      <w:pPr>
+        <w:ind w:left="1068" w:hanging="360"/>
+      </w:pPr>
+      <w:rPr>
+        <w:rFonts w:hint="default"/>
+      </w:rPr>
+    </w:lvl>
+    <w:lvl w:ilvl="1" w:tplc="04090019" w:tentative="1">
+      <w:start w:val="1"/>
+      <w:numFmt w:val="lowerLetter"/>
+      <w:lvlText w:val="%2."/>
+      <w:lvlJc w:val="left"/>
+      <w:pPr>
+        <w:ind w:left="1440" w:hanging="360"/>
+      </w:pPr>
+    </w:lvl>
+    <w:lvl w:ilvl="2" w:tplc="0409001B" w:tentative="1">
+      <w:start w:val="1"/>
+      <w:numFmt w:val="lowerRoman"/>
+      <w:lvlText w:val="%3."/>
+      <w:lvlJc w:val="right"/>
+      <w:pPr>
+        <w:ind w:left="2160" w:hanging="180"/>
+      </w:pPr>
+    </w:lvl>
+    <w:lvl w:ilvl="3" w:tplc="0409000F" w:tentative="1">
+      <w:start w:val="1"/>
+      <w:numFmt w:val="decimal"/>
+      <w:lvlText w:val="%4."/>
+      <w:lvlJc w:val="left"/>
+      <w:pPr>
+        <w:ind w:left="2880" w:hanging="360"/>
+      </w:pPr>
+    </w:lvl>
+    <w:lvl w:ilvl="4" w:tplc="04090019" w:tentative="1">
+      <w:start w:val="1"/>
+      <w:numFmt w:val="lowerLetter"/>
+      <w:lvlText w:val="%5."/>
+      <w:lvlJc w:val="left"/>
+      <w:pPr>
+        <w:ind w:left="3600" w:hanging="360"/>
+      </w:pPr>
+    </w:lvl>
+    <w:lvl w:ilvl="5" w:tplc="0409001B" w:tentative="1">
+      <w:start w:val="1"/>
+      <w:numFmt w:val="lowerRoman"/>
+      <w:lvlText w:val="%6."/>
+      <w:lvlJc w:val="right"/>
+      <w:pPr>
+        <w:ind w:left="4320" w:hanging="180"/>
+      </w:pPr>
+    </w:lvl>
+    <w:lvl w:ilvl="6" w:tplc="0409000F" w:tentative="1">
+      <w:start w:val="1"/>
+      <w:numFmt w:val="decimal"/>
+      <w:lvlText w:val="%7."/>
+      <w:lvlJc w:val="left"/>
+      <w:pPr>
+        <w:ind w:left="5040" w:hanging="360"/>
+      </w:pPr>
+    </w:lvl>
+    <w:lvl w:ilvl="7" w:tplc="04090019" w:tentative="1">
+      <w:start w:val="1"/>
+      <w:numFmt w:val="lowerLetter"/>
+      <w:lvlText w:val="%8."/>
+      <w:lvlJc w:val="left"/>
+      <w:pPr>
+        <w:ind w:left="5760" w:hanging="360"/>
+      </w:pPr>
+    </w:lvl>
+    <w:lvl w:ilvl="8" w:tplc="0409001B" w:tentative="1">
+      <w:start w:val="1"/>
+      <w:numFmt w:val="lowerRoman"/>
+      <w:lvlText w:val="%9."/>
+      <w:lvlJc w:val="right"/>
+      <w:pPr>
+        <w:ind w:left="6480" w:hanging="180"/>
+      </w:pPr>
+    </w:lvl>
+  </w:abstractNum>
+  <w:abstractNum w:abstractNumId="15">
+    <w:nsid w:val="634B72B9"/>
+    <w:multiLevelType w:val="hybridMultilevel"/>
+    <w:tmpl w:val="7840A044"/>
+    <w:lvl w:ilvl="0" w:tplc="81A6650E">
+      <w:start w:val="1"/>
+      <w:numFmt w:val="decimal"/>
+      <w:lvlText w:val="%1."/>
+      <w:lvlJc w:val="left"/>
+      <w:pPr>
+        <w:ind w:left="1080" w:hanging="360"/>
+      </w:pPr>
+      <w:rPr>
+        <w:rFonts w:hint="default"/>
+      </w:rPr>
+    </w:lvl>
+    <w:lvl w:ilvl="1" w:tplc="04090019" w:tentative="1">
+      <w:start w:val="1"/>
+      <w:numFmt w:val="lowerLetter"/>
+      <w:lvlText w:val="%2."/>
+      <w:lvlJc w:val="left"/>
+      <w:pPr>
+        <w:ind w:left="1440" w:hanging="360"/>
+      </w:pPr>
+    </w:lvl>
+    <w:lvl w:ilvl="2" w:tplc="0409001B" w:tentative="1">
+      <w:start w:val="1"/>
+      <w:numFmt w:val="lowerRoman"/>
+      <w:lvlText w:val="%3."/>
+      <w:lvlJc w:val="right"/>
+      <w:pPr>
+        <w:ind w:left="2160" w:hanging="180"/>
+      </w:pPr>
+    </w:lvl>
+    <w:lvl w:ilvl="3" w:tplc="0409000F" w:tentative="1">
+      <w:start w:val="1"/>
+      <w:numFmt w:val="decimal"/>
+      <w:lvlText w:val="%4."/>
+      <w:lvlJc w:val="left"/>
+      <w:pPr>
+        <w:ind w:left="2880" w:hanging="360"/>
+      </w:pPr>
+    </w:lvl>
+    <w:lvl w:ilvl="4" w:tplc="04090019" w:tentative="1">
+      <w:start w:val="1"/>
+      <w:numFmt w:val="lowerLetter"/>
+      <w:lvlText w:val="%5."/>
+      <w:lvlJc w:val="left"/>
+      <w:pPr>
+        <w:ind w:left="3600" w:hanging="360"/>
+      </w:pPr>
+    </w:lvl>
+    <w:lvl w:ilvl="5" w:tplc="0409001B" w:tentative="1">
+      <w:start w:val="1"/>
+      <w:numFmt w:val="lowerRoman"/>
+      <w:lvlText w:val="%6."/>
+      <w:lvlJc w:val="right"/>
+      <w:pPr>
+        <w:ind w:left="4320" w:hanging="180"/>
+      </w:pPr>
+    </w:lvl>
+    <w:lvl w:ilvl="6" w:tplc="0409000F" w:tentative="1">
+      <w:start w:val="1"/>
+      <w:numFmt w:val="decimal"/>
+      <w:lvlText w:val="%7."/>
+      <w:lvlJc w:val="left"/>
+      <w:pPr>
+        <w:ind w:left="5040" w:hanging="360"/>
+      </w:pPr>
+    </w:lvl>
+    <w:lvl w:ilvl="7" w:tplc="04090019" w:tentative="1">
+      <w:start w:val="1"/>
+      <w:numFmt w:val="lowerLetter"/>
+      <w:lvlText w:val="%8."/>
+      <w:lvlJc w:val="left"/>
+      <w:pPr>
+        <w:ind w:left="5760" w:hanging="360"/>
+      </w:pPr>
+    </w:lvl>
+    <w:lvl w:ilvl="8" w:tplc="0409001B" w:tentative="1">
+      <w:start w:val="1"/>
+      <w:numFmt w:val="lowerRoman"/>
+      <w:lvlText w:val="%9."/>
+      <w:lvlJc w:val="right"/>
+      <w:pPr>
+        <w:ind w:left="6480" w:hanging="180"/>
+      </w:pPr>
+    </w:lvl>
+  </w:abstractNum>
+  <w:abstractNum w:abstractNumId="16">
+    <w:nsid w:val="72D5376E"/>
+    <w:multiLevelType w:val="hybridMultilevel"/>
+    <w:tmpl w:val="89EC99A6"/>
+    <w:lvl w:ilvl="0" w:tplc="319E05CC">
+      <w:start w:val="3"/>
+      <w:numFmt w:val="decimal"/>
+      <w:lvlText w:val="%1."/>
+      <w:lvlJc w:val="left"/>
+      <w:pPr>
+        <w:ind w:left="1080" w:hanging="360"/>
+      </w:pPr>
+      <w:rPr>
+        <w:rFonts w:hint="default"/>
+      </w:rPr>
+    </w:lvl>
+    <w:lvl w:ilvl="1" w:tplc="04090019" w:tentative="1">
+      <w:start w:val="1"/>
+      <w:numFmt w:val="lowerLetter"/>
+      <w:lvlText w:val="%2."/>
+      <w:lvlJc w:val="left"/>
+      <w:pPr>
+        <w:ind w:left="1440" w:hanging="360"/>
+      </w:pPr>
+    </w:lvl>
+    <w:lvl w:ilvl="2" w:tplc="0409001B" w:tentative="1">
+      <w:start w:val="1"/>
+      <w:numFmt w:val="lowerRoman"/>
+      <w:lvlText w:val="%3."/>
+      <w:lvlJc w:val="right"/>
+      <w:pPr>
+        <w:ind w:left="2160" w:hanging="180"/>
+      </w:pPr>
+    </w:lvl>
+    <w:lvl w:ilvl="3" w:tplc="0409000F" w:tentative="1">
+      <w:start w:val="1"/>
+      <w:numFmt w:val="decimal"/>
+      <w:lvlText w:val="%4."/>
+      <w:lvlJc w:val="left"/>
+      <w:pPr>
+        <w:ind w:left="2880" w:hanging="360"/>
+      </w:pPr>
+    </w:lvl>
+    <w:lvl w:ilvl="4" w:tplc="04090019" w:tentative="1">
+      <w:start w:val="1"/>
+      <w:numFmt w:val="lowerLetter"/>
+      <w:lvlText w:val="%5."/>
+      <w:lvlJc w:val="left"/>
+      <w:pPr>
+        <w:ind w:left="3600" w:hanging="360"/>
+      </w:pPr>
+    </w:lvl>
+    <w:lvl w:ilvl="5" w:tplc="0409001B" w:tentative="1">
+      <w:start w:val="1"/>
+      <w:numFmt w:val="lowerRoman"/>
+      <w:lvlText w:val="%6."/>
+      <w:lvlJc w:val="right"/>
+      <w:pPr>
+        <w:ind w:left="4320" w:hanging="180"/>
+      </w:pPr>
+    </w:lvl>
+    <w:lvl w:ilvl="6" w:tplc="0409000F" w:tentative="1">
+      <w:start w:val="1"/>
+      <w:numFmt w:val="decimal"/>
+      <w:lvlText w:val="%7."/>
+      <w:lvlJc w:val="left"/>
+      <w:pPr>
+        <w:ind w:left="5040" w:hanging="360"/>
+      </w:pPr>
+    </w:lvl>
+    <w:lvl w:ilvl="7" w:tplc="04090019" w:tentative="1">
+      <w:start w:val="1"/>
+      <w:numFmt w:val="lowerLetter"/>
+      <w:lvlText w:val="%8."/>
+      <w:lvlJc w:val="left"/>
+      <w:pPr>
+        <w:ind w:left="5760" w:hanging="360"/>
+      </w:pPr>
+    </w:lvl>
+    <w:lvl w:ilvl="8" w:tplc="0409001B" w:tentative="1">
+      <w:start w:val="1"/>
+      <w:numFmt w:val="lowerRoman"/>
+      <w:lvlText w:val="%9."/>
+      <w:lvlJc w:val="right"/>
+      <w:pPr>
+        <w:ind w:left="6480" w:hanging="180"/>
+      </w:pPr>
+    </w:lvl>
+  </w:abstractNum>
+  <w:abstractNum w:abstractNumId="17">
+    <w:nsid w:val="74FE08DD"/>
+    <w:multiLevelType w:val="hybridMultilevel"/>
+    <w:tmpl w:val="79B807E2"/>
+    <w:lvl w:ilvl="0" w:tplc="CE10F5B6">
+      <w:start w:val="1"/>
+      <w:numFmt w:val="decimal"/>
+      <w:lvlText w:val="%1."/>
+      <w:lvlJc w:val="left"/>
+      <w:pPr>
+        <w:ind w:left="1068" w:hanging="360"/>
+      </w:pPr>
+      <w:rPr>
+        <w:rFonts w:hint="default"/>
+      </w:rPr>
+    </w:lvl>
+    <w:lvl w:ilvl="1" w:tplc="04090019" w:tentative="1">
+      <w:start w:val="1"/>
+      <w:numFmt w:val="lowerLetter"/>
+      <w:lvlText w:val="%2."/>
+      <w:lvlJc w:val="left"/>
+      <w:pPr>
+        <w:ind w:left="1440" w:hanging="360"/>
+      </w:pPr>
+    </w:lvl>
+    <w:lvl w:ilvl="2" w:tplc="0409001B" w:tentative="1">
+      <w:start w:val="1"/>
+      <w:numFmt w:val="lowerRoman"/>
+      <w:lvlText w:val="%3."/>
+      <w:lvlJc w:val="right"/>
+      <w:pPr>
+        <w:ind w:left="2160" w:hanging="180"/>
+      </w:pPr>
+    </w:lvl>
+    <w:lvl w:ilvl="3" w:tplc="0409000F" w:tentative="1">
+      <w:start w:val="1"/>
+      <w:numFmt w:val="decimal"/>
+      <w:lvlText w:val="%4."/>
+      <w:lvlJc w:val="left"/>
+      <w:pPr>
+        <w:ind w:left="2880" w:hanging="360"/>
+      </w:pPr>
+    </w:lvl>
+    <w:lvl w:ilvl="4" w:tplc="04090019" w:tentative="1">
+      <w:start w:val="1"/>
+      <w:numFmt w:val="lowerLetter"/>
+      <w:lvlText w:val="%5."/>
+      <w:lvlJc w:val="left"/>
+      <w:pPr>
+        <w:ind w:left="3600" w:hanging="360"/>
+      </w:pPr>
+    </w:lvl>
+    <w:lvl w:ilvl="5" w:tplc="0409001B" w:tentative="1">
+      <w:start w:val="1"/>
+      <w:numFmt w:val="lowerRoman"/>
+      <w:lvlText w:val="%6."/>
+      <w:lvlJc w:val="right"/>
+      <w:pPr>
+        <w:ind w:left="4320" w:hanging="180"/>
+      </w:pPr>
+    </w:lvl>
+    <w:lvl w:ilvl="6" w:tplc="0409000F" w:tentative="1">
+      <w:start w:val="1"/>
+      <w:numFmt w:val="decimal"/>
+      <w:lvlText w:val="%7."/>
+      <w:lvlJc w:val="left"/>
+      <w:pPr>
+        <w:ind w:left="5040" w:hanging="360"/>
+      </w:pPr>
+    </w:lvl>
+    <w:lvl w:ilvl="7" w:tplc="04090019" w:tentative="1">
+      <w:start w:val="1"/>
+      <w:numFmt w:val="lowerLetter"/>
+      <w:lvlText w:val="%8."/>
+      <w:lvlJc w:val="left"/>
+      <w:pPr>
+        <w:ind w:left="5760" w:hanging="360"/>
+      </w:pPr>
+    </w:lvl>
+    <w:lvl w:ilvl="8" w:tplc="0409001B" w:tentative="1">
+      <w:start w:val="1"/>
+      <w:numFmt w:val="lowerRoman"/>
+      <w:lvlText w:val="%9."/>
+      <w:lvlJc w:val="right"/>
+      <w:pPr>
+        <w:ind w:left="6480" w:hanging="180"/>
+      </w:pPr>
+    </w:lvl>
+  </w:abstractNum>
+  <w:abstractNum w:abstractNumId="18">
     <w:nsid w:val="7ABE2FE5"/>
     <w:multiLevelType w:val="hybridMultilevel"/>
     <w:tmpl w:val="13F4CE9C"/>
@@ -5667,7 +7851,7 @@
       </w:pPr>
     </w:lvl>
   </w:abstractNum>
-  <w:abstractNum w:abstractNumId="10" w15:restartNumberingAfterBreak="0">
+  <w:abstractNum w:abstractNumId="19">
     <w:nsid w:val="7E770114"/>
     <w:multiLevelType w:val="hybridMultilevel"/>
     <w:tmpl w:val="AFE68EF8"/>
@@ -5757,7 +7941,7 @@
     </w:lvl>
   </w:abstractNum>
   <w:num w:numId="1">
-    <w:abstractNumId w:val="1"/>
+    <w:abstractNumId w:val="3"/>
     <w:lvlOverride w:ilvl="0">
       <w:startOverride w:val="1"/>
     </w:lvlOverride>
@@ -5787,43 +7971,70 @@
     </w:lvlOverride>
   </w:num>
   <w:num w:numId="2">
+    <w:abstractNumId w:val="18"/>
+  </w:num>
+  <w:num w:numId="3">
+    <w:abstractNumId w:val="4"/>
+  </w:num>
+  <w:num w:numId="4">
+    <w:abstractNumId w:val="13"/>
+  </w:num>
+  <w:num w:numId="5">
+    <w:abstractNumId w:val="19"/>
+  </w:num>
+  <w:num w:numId="6">
+    <w:abstractNumId w:val="11"/>
+  </w:num>
+  <w:num w:numId="7">
+    <w:abstractNumId w:val="5"/>
+  </w:num>
+  <w:num w:numId="8">
+    <w:abstractNumId w:val="6"/>
+  </w:num>
+  <w:num w:numId="9">
+    <w:abstractNumId w:val="12"/>
+  </w:num>
+  <w:num w:numId="10">
+    <w:abstractNumId w:val="3"/>
+  </w:num>
+  <w:num w:numId="11">
+    <w:abstractNumId w:val="8"/>
+  </w:num>
+  <w:num w:numId="12">
+    <w:abstractNumId w:val="1"/>
+  </w:num>
+  <w:num w:numId="13">
+    <w:abstractNumId w:val="16"/>
+  </w:num>
+  <w:num w:numId="14">
+    <w:abstractNumId w:val="17"/>
+  </w:num>
+  <w:num w:numId="15">
+    <w:abstractNumId w:val="2"/>
+  </w:num>
+  <w:num w:numId="16">
+    <w:abstractNumId w:val="10"/>
+  </w:num>
+  <w:num w:numId="17">
     <w:abstractNumId w:val="9"/>
   </w:num>
-  <w:num w:numId="3">
-    <w:abstractNumId w:val="2"/>
+  <w:num w:numId="18">
+    <w:abstractNumId w:val="0"/>
   </w:num>
-  <w:num w:numId="4">
-    <w:abstractNumId w:val="8"/>
-  </w:num>
-  <w:num w:numId="5">
-    <w:abstractNumId w:val="10"/>
-  </w:num>
-  <w:num w:numId="6">
-    <w:abstractNumId w:val="6"/>
-  </w:num>
-  <w:num w:numId="7">
-    <w:abstractNumId w:val="3"/>
-  </w:num>
-  <w:num w:numId="8">
-    <w:abstractNumId w:val="4"/>
-  </w:num>
-  <w:num w:numId="9">
+  <w:num w:numId="19">
     <w:abstractNumId w:val="7"/>
   </w:num>
-  <w:num w:numId="10">
-    <w:abstractNumId w:val="1"/>
+  <w:num w:numId="20">
+    <w:abstractNumId w:val="14"/>
   </w:num>
-  <w:num w:numId="11">
-    <w:abstractNumId w:val="5"/>
-  </w:num>
-  <w:num w:numId="12">
-    <w:abstractNumId w:val="0"/>
+  <w:num w:numId="21">
+    <w:abstractNumId w:val="15"/>
   </w:num>
 </w:numbering>
 </file>
 
 <file path=word/styles.xml><?xml version="1.0" encoding="utf-8"?>
-<w:styles xmlns:mc="http://schemas.openxmlformats.org/markup-compatibility/2006" xmlns:r="http://schemas.openxmlformats.org/officeDocument/2006/relationships" xmlns:w="http://schemas.openxmlformats.org/wordprocessingml/2006/main" xmlns:w14="http://schemas.microsoft.com/office/word/2010/wordml" xmlns:w15="http://schemas.microsoft.com/office/word/2012/wordml" xmlns:w16se="http://schemas.microsoft.com/office/word/2015/wordml/symex" mc:Ignorable="w14 w15 w16se">
+<w:styles xmlns:mc="http://schemas.openxmlformats.org/markup-compatibility/2006" xmlns:r="http://schemas.openxmlformats.org/officeDocument/2006/relationships" xmlns:w="http://schemas.openxmlformats.org/wordprocessingml/2006/main" xmlns:w14="http://schemas.microsoft.com/office/word/2010/wordml" mc:Ignorable="w14">
   <w:docDefaults>
     <w:rPrDefault>
       <w:rPr>
@@ -5839,379 +8050,144 @@
       </w:pPr>
     </w:pPrDefault>
   </w:docDefaults>
-  <w:latentStyles w:defLockedState="0" w:defUIPriority="99" w:defSemiHidden="0" w:defUnhideWhenUsed="0" w:defQFormat="0" w:count="374">
-    <w:lsdException w:name="Normal" w:uiPriority="0" w:qFormat="1"/>
-    <w:lsdException w:name="heading 1" w:uiPriority="9" w:qFormat="1"/>
-    <w:lsdException w:name="heading 2" w:semiHidden="1" w:uiPriority="9" w:unhideWhenUsed="1" w:qFormat="1"/>
-    <w:lsdException w:name="heading 3" w:semiHidden="1" w:uiPriority="9" w:unhideWhenUsed="1" w:qFormat="1"/>
-    <w:lsdException w:name="heading 4" w:semiHidden="1" w:uiPriority="9" w:unhideWhenUsed="1" w:qFormat="1"/>
-    <w:lsdException w:name="heading 5" w:semiHidden="1" w:uiPriority="9" w:unhideWhenUsed="1" w:qFormat="1"/>
-    <w:lsdException w:name="heading 6" w:semiHidden="1" w:uiPriority="9" w:unhideWhenUsed="1" w:qFormat="1"/>
-    <w:lsdException w:name="heading 7" w:semiHidden="1" w:uiPriority="9" w:unhideWhenUsed="1" w:qFormat="1"/>
-    <w:lsdException w:name="heading 8" w:semiHidden="1" w:uiPriority="9" w:unhideWhenUsed="1" w:qFormat="1"/>
-    <w:lsdException w:name="heading 9" w:semiHidden="1" w:uiPriority="9" w:unhideWhenUsed="1" w:qFormat="1"/>
-    <w:lsdException w:name="index 1" w:semiHidden="1" w:unhideWhenUsed="1"/>
-    <w:lsdException w:name="index 2" w:semiHidden="1" w:unhideWhenUsed="1"/>
-    <w:lsdException w:name="index 3" w:semiHidden="1" w:unhideWhenUsed="1"/>
-    <w:lsdException w:name="index 4" w:semiHidden="1" w:unhideWhenUsed="1"/>
-    <w:lsdException w:name="index 5" w:semiHidden="1" w:unhideWhenUsed="1"/>
-    <w:lsdException w:name="index 6" w:semiHidden="1" w:unhideWhenUsed="1"/>
-    <w:lsdException w:name="index 7" w:semiHidden="1" w:unhideWhenUsed="1"/>
-    <w:lsdException w:name="index 8" w:semiHidden="1" w:unhideWhenUsed="1"/>
-    <w:lsdException w:name="index 9" w:semiHidden="1" w:unhideWhenUsed="1"/>
-    <w:lsdException w:name="toc 1" w:semiHidden="1" w:uiPriority="39" w:unhideWhenUsed="1"/>
-    <w:lsdException w:name="toc 2" w:semiHidden="1" w:uiPriority="39" w:unhideWhenUsed="1"/>
-    <w:lsdException w:name="toc 3" w:semiHidden="1" w:uiPriority="39" w:unhideWhenUsed="1"/>
-    <w:lsdException w:name="toc 4" w:semiHidden="1" w:uiPriority="39" w:unhideWhenUsed="1"/>
-    <w:lsdException w:name="toc 5" w:semiHidden="1" w:uiPriority="39" w:unhideWhenUsed="1"/>
-    <w:lsdException w:name="toc 6" w:semiHidden="1" w:uiPriority="39" w:unhideWhenUsed="1"/>
-    <w:lsdException w:name="toc 7" w:semiHidden="1" w:uiPriority="39" w:unhideWhenUsed="1"/>
-    <w:lsdException w:name="toc 8" w:semiHidden="1" w:uiPriority="39" w:unhideWhenUsed="1"/>
-    <w:lsdException w:name="toc 9" w:semiHidden="1" w:uiPriority="39" w:unhideWhenUsed="1"/>
-    <w:lsdException w:name="Normal Indent" w:semiHidden="1" w:unhideWhenUsed="1"/>
-    <w:lsdException w:name="footnote text" w:semiHidden="1" w:unhideWhenUsed="1"/>
-    <w:lsdException w:name="annotation text" w:semiHidden="1" w:unhideWhenUsed="1"/>
-    <w:lsdException w:name="header" w:semiHidden="1" w:unhideWhenUsed="1"/>
-    <w:lsdException w:name="footer" w:semiHidden="1" w:unhideWhenUsed="1"/>
-    <w:lsdException w:name="index heading" w:semiHidden="1" w:unhideWhenUsed="1"/>
-    <w:lsdException w:name="caption" w:semiHidden="1" w:uiPriority="35" w:unhideWhenUsed="1" w:qFormat="1"/>
-    <w:lsdException w:name="table of figures" w:semiHidden="1" w:unhideWhenUsed="1"/>
-    <w:lsdException w:name="envelope address" w:semiHidden="1" w:unhideWhenUsed="1"/>
-    <w:lsdException w:name="envelope return" w:semiHidden="1" w:unhideWhenUsed="1"/>
-    <w:lsdException w:name="footnote reference" w:semiHidden="1" w:unhideWhenUsed="1"/>
-    <w:lsdException w:name="annotation reference" w:semiHidden="1" w:unhideWhenUsed="1"/>
-    <w:lsdException w:name="line number" w:semiHidden="1" w:unhideWhenUsed="1"/>
-    <w:lsdException w:name="page number" w:semiHidden="1" w:unhideWhenUsed="1"/>
-    <w:lsdException w:name="endnote reference" w:semiHidden="1" w:unhideWhenUsed="1"/>
-    <w:lsdException w:name="endnote text" w:semiHidden="1" w:unhideWhenUsed="1"/>
-    <w:lsdException w:name="table of authorities" w:semiHidden="1" w:unhideWhenUsed="1"/>
-    <w:lsdException w:name="macro" w:semiHidden="1" w:unhideWhenUsed="1"/>
-    <w:lsdException w:name="toa heading" w:semiHidden="1" w:unhideWhenUsed="1"/>
-    <w:lsdException w:name="List" w:semiHidden="1" w:unhideWhenUsed="1"/>
-    <w:lsdException w:name="List Bullet" w:semiHidden="1" w:unhideWhenUsed="1"/>
-    <w:lsdException w:name="List Number" w:semiHidden="1" w:unhideWhenUsed="1"/>
-    <w:lsdException w:name="List 2" w:semiHidden="1" w:unhideWhenUsed="1"/>
-    <w:lsdException w:name="List 3" w:semiHidden="1" w:unhideWhenUsed="1"/>
-    <w:lsdException w:name="List 4" w:semiHidden="1" w:unhideWhenUsed="1"/>
-    <w:lsdException w:name="List 5" w:semiHidden="1" w:unhideWhenUsed="1"/>
-    <w:lsdException w:name="List Bullet 2" w:semiHidden="1" w:unhideWhenUsed="1"/>
-    <w:lsdException w:name="List Bullet 3" w:semiHidden="1" w:unhideWhenUsed="1"/>
-    <w:lsdException w:name="List Bullet 4" w:semiHidden="1" w:unhideWhenUsed="1"/>
-    <w:lsdException w:name="List Bullet 5" w:semiHidden="1" w:unhideWhenUsed="1"/>
-    <w:lsdException w:name="List Number 2" w:semiHidden="1" w:unhideWhenUsed="1"/>
-    <w:lsdException w:name="List Number 3" w:semiHidden="1" w:unhideWhenUsed="1"/>
-    <w:lsdException w:name="List Number 4" w:semiHidden="1" w:unhideWhenUsed="1"/>
-    <w:lsdException w:name="List Number 5" w:semiHidden="1" w:unhideWhenUsed="1"/>
-    <w:lsdException w:name="Title" w:uiPriority="10" w:qFormat="1"/>
-    <w:lsdException w:name="Closing" w:semiHidden="1" w:unhideWhenUsed="1"/>
-    <w:lsdException w:name="Signature" w:semiHidden="1" w:unhideWhenUsed="1"/>
-    <w:lsdException w:name="Default Paragraph Font" w:semiHidden="1" w:uiPriority="1" w:unhideWhenUsed="1"/>
-    <w:lsdException w:name="Body Text" w:semiHidden="1" w:unhideWhenUsed="1"/>
-    <w:lsdException w:name="Body Text Indent" w:semiHidden="1" w:unhideWhenUsed="1"/>
-    <w:lsdException w:name="List Continue" w:semiHidden="1" w:unhideWhenUsed="1"/>
-    <w:lsdException w:name="List Continue 2" w:semiHidden="1" w:unhideWhenUsed="1"/>
-    <w:lsdException w:name="List Continue 3" w:semiHidden="1" w:unhideWhenUsed="1"/>
-    <w:lsdException w:name="List Continue 4" w:semiHidden="1" w:unhideWhenUsed="1"/>
-    <w:lsdException w:name="List Continue 5" w:semiHidden="1" w:unhideWhenUsed="1"/>
-    <w:lsdException w:name="Message Header" w:semiHidden="1" w:unhideWhenUsed="1"/>
-    <w:lsdException w:name="Subtitle" w:uiPriority="11" w:qFormat="1"/>
-    <w:lsdException w:name="Salutation" w:semiHidden="1" w:unhideWhenUsed="1"/>
-    <w:lsdException w:name="Date" w:semiHidden="1" w:unhideWhenUsed="1"/>
-    <w:lsdException w:name="Body Text First Indent" w:semiHidden="1" w:unhideWhenUsed="1"/>
-    <w:lsdException w:name="Body Text First Indent 2" w:semiHidden="1" w:unhideWhenUsed="1"/>
-    <w:lsdException w:name="Note Heading" w:semiHidden="1" w:unhideWhenUsed="1"/>
-    <w:lsdException w:name="Body Text 2" w:semiHidden="1" w:unhideWhenUsed="1"/>
-    <w:lsdException w:name="Body Text 3" w:semiHidden="1" w:unhideWhenUsed="1"/>
-    <w:lsdException w:name="Body Text Indent 2" w:semiHidden="1" w:unhideWhenUsed="1"/>
-    <w:lsdException w:name="Body Text Indent 3" w:semiHidden="1" w:unhideWhenUsed="1"/>
-    <w:lsdException w:name="Block Text" w:semiHidden="1" w:unhideWhenUsed="1"/>
-    <w:lsdException w:name="Hyperlink" w:semiHidden="1" w:unhideWhenUsed="1"/>
-    <w:lsdException w:name="FollowedHyperlink" w:semiHidden="1" w:unhideWhenUsed="1"/>
-    <w:lsdException w:name="Strong" w:uiPriority="22" w:qFormat="1"/>
-    <w:lsdException w:name="Emphasis" w:uiPriority="20" w:qFormat="1"/>
-    <w:lsdException w:name="Document Map" w:semiHidden="1" w:unhideWhenUsed="1"/>
-    <w:lsdException w:name="Plain Text" w:semiHidden="1" w:unhideWhenUsed="1"/>
-    <w:lsdException w:name="E-mail Signature" w:semiHidden="1" w:unhideWhenUsed="1"/>
-    <w:lsdException w:name="HTML Top of Form" w:semiHidden="1" w:unhideWhenUsed="1"/>
-    <w:lsdException w:name="HTML Bottom of Form" w:semiHidden="1" w:unhideWhenUsed="1"/>
-    <w:lsdException w:name="Normal (Web)" w:semiHidden="1" w:unhideWhenUsed="1"/>
-    <w:lsdException w:name="HTML Acronym" w:semiHidden="1" w:unhideWhenUsed="1"/>
-    <w:lsdException w:name="HTML Address" w:semiHidden="1" w:unhideWhenUsed="1"/>
-    <w:lsdException w:name="HTML Cite" w:semiHidden="1" w:unhideWhenUsed="1"/>
-    <w:lsdException w:name="HTML Code" w:semiHidden="1" w:unhideWhenUsed="1"/>
-    <w:lsdException w:name="HTML Definition" w:semiHidden="1" w:unhideWhenUsed="1"/>
-    <w:lsdException w:name="HTML Keyboard" w:semiHidden="1" w:unhideWhenUsed="1"/>
-    <w:lsdException w:name="HTML Preformatted" w:semiHidden="1" w:unhideWhenUsed="1"/>
-    <w:lsdException w:name="HTML Sample" w:semiHidden="1" w:unhideWhenUsed="1"/>
-    <w:lsdException w:name="HTML Typewriter" w:semiHidden="1" w:unhideWhenUsed="1"/>
-    <w:lsdException w:name="HTML Variable" w:semiHidden="1" w:unhideWhenUsed="1"/>
-    <w:lsdException w:name="annotation subject" w:semiHidden="1" w:unhideWhenUsed="1"/>
-    <w:lsdException w:name="No List" w:semiHidden="1" w:unhideWhenUsed="1"/>
-    <w:lsdException w:name="Outline List 1" w:semiHidden="1" w:unhideWhenUsed="1"/>
-    <w:lsdException w:name="Outline List 2" w:semiHidden="1" w:unhideWhenUsed="1"/>
-    <w:lsdException w:name="Outline List 3" w:semiHidden="1" w:unhideWhenUsed="1"/>
-    <w:lsdException w:name="Table Simple 1" w:semiHidden="1" w:unhideWhenUsed="1"/>
-    <w:lsdException w:name="Table Simple 2" w:semiHidden="1" w:unhideWhenUsed="1"/>
-    <w:lsdException w:name="Table Simple 3" w:semiHidden="1" w:unhideWhenUsed="1"/>
-    <w:lsdException w:name="Table Classic 1" w:semiHidden="1" w:unhideWhenUsed="1"/>
-    <w:lsdException w:name="Table Classic 2" w:semiHidden="1" w:unhideWhenUsed="1"/>
-    <w:lsdException w:name="Table Classic 3" w:semiHidden="1" w:unhideWhenUsed="1"/>
-    <w:lsdException w:name="Table Classic 4" w:semiHidden="1" w:unhideWhenUsed="1"/>
-    <w:lsdException w:name="Table Colorful 1" w:semiHidden="1" w:unhideWhenUsed="1"/>
-    <w:lsdException w:name="Table Colorful 2" w:semiHidden="1" w:unhideWhenUsed="1"/>
-    <w:lsdException w:name="Table Colorful 3" w:semiHidden="1" w:unhideWhenUsed="1"/>
-    <w:lsdException w:name="Table Columns 1" w:semiHidden="1" w:unhideWhenUsed="1"/>
-    <w:lsdException w:name="Table Columns 2" w:semiHidden="1" w:unhideWhenUsed="1"/>
-    <w:lsdException w:name="Table Columns 3" w:semiHidden="1" w:unhideWhenUsed="1"/>
-    <w:lsdException w:name="Table Columns 4" w:semiHidden="1" w:unhideWhenUsed="1"/>
-    <w:lsdException w:name="Table Columns 5" w:semiHidden="1" w:unhideWhenUsed="1"/>
-    <w:lsdException w:name="Table Grid 1" w:semiHidden="1" w:unhideWhenUsed="1"/>
-    <w:lsdException w:name="Table Grid 2" w:semiHidden="1" w:unhideWhenUsed="1"/>
-    <w:lsdException w:name="Table Grid 3" w:semiHidden="1" w:unhideWhenUsed="1"/>
-    <w:lsdException w:name="Table Grid 4" w:semiHidden="1" w:unhideWhenUsed="1"/>
-    <w:lsdException w:name="Table Grid 5" w:semiHidden="1" w:unhideWhenUsed="1"/>
-    <w:lsdException w:name="Table Grid 6" w:semiHidden="1" w:unhideWhenUsed="1"/>
-    <w:lsdException w:name="Table Grid 7" w:semiHidden="1" w:unhideWhenUsed="1"/>
-    <w:lsdException w:name="Table Grid 8" w:semiHidden="1" w:unhideWhenUsed="1"/>
-    <w:lsdException w:name="Table List 1" w:semiHidden="1" w:unhideWhenUsed="1"/>
-    <w:lsdException w:name="Table List 2" w:semiHidden="1" w:unhideWhenUsed="1"/>
-    <w:lsdException w:name="Table List 3" w:semiHidden="1" w:unhideWhenUsed="1"/>
-    <w:lsdException w:name="Table List 4" w:semiHidden="1" w:unhideWhenUsed="1"/>
-    <w:lsdException w:name="Table List 5" w:semiHidden="1" w:unhideWhenUsed="1"/>
-    <w:lsdException w:name="Table List 6" w:semiHidden="1" w:unhideWhenUsed="1"/>
-    <w:lsdException w:name="Table List 7" w:semiHidden="1" w:unhideWhenUsed="1"/>
-    <w:lsdException w:name="Table List 8" w:semiHidden="1" w:unhideWhenUsed="1"/>
-    <w:lsdException w:name="Table 3D effects 1" w:semiHidden="1" w:unhideWhenUsed="1"/>
-    <w:lsdException w:name="Table 3D effects 2" w:semiHidden="1" w:unhideWhenUsed="1"/>
-    <w:lsdException w:name="Table 3D effects 3" w:semiHidden="1" w:unhideWhenUsed="1"/>
-    <w:lsdException w:name="Table Contemporary" w:semiHidden="1" w:unhideWhenUsed="1"/>
-    <w:lsdException w:name="Table Elegant" w:semiHidden="1" w:unhideWhenUsed="1"/>
-    <w:lsdException w:name="Table Professional" w:semiHidden="1" w:unhideWhenUsed="1"/>
-    <w:lsdException w:name="Table Subtle 1" w:semiHidden="1" w:unhideWhenUsed="1"/>
-    <w:lsdException w:name="Table Subtle 2" w:semiHidden="1" w:unhideWhenUsed="1"/>
-    <w:lsdException w:name="Table Web 2" w:semiHidden="1" w:unhideWhenUsed="1"/>
-    <w:lsdException w:name="Table Web 3" w:semiHidden="1" w:unhideWhenUsed="1"/>
-    <w:lsdException w:name="Balloon Text" w:semiHidden="1" w:unhideWhenUsed="1"/>
-    <w:lsdException w:name="Table Grid" w:uiPriority="39"/>
-    <w:lsdException w:name="Table Theme" w:semiHidden="1" w:unhideWhenUsed="1"/>
-    <w:lsdException w:name="Placeholder Text" w:semiHidden="1"/>
-    <w:lsdException w:name="No Spacing" w:uiPriority="1" w:qFormat="1"/>
-    <w:lsdException w:name="Light Shading" w:uiPriority="60"/>
-    <w:lsdException w:name="Light List" w:uiPriority="61"/>
-    <w:lsdException w:name="Light Grid" w:uiPriority="62"/>
-    <w:lsdException w:name="Medium Shading 1" w:uiPriority="63"/>
-    <w:lsdException w:name="Medium Shading 2" w:uiPriority="64"/>
-    <w:lsdException w:name="Medium List 1" w:uiPriority="65"/>
-    <w:lsdException w:name="Medium List 2" w:uiPriority="66"/>
-    <w:lsdException w:name="Medium Grid 1" w:uiPriority="67"/>
-    <w:lsdException w:name="Medium Grid 2" w:uiPriority="68"/>
-    <w:lsdException w:name="Medium Grid 3" w:uiPriority="69"/>
-    <w:lsdException w:name="Dark List" w:uiPriority="70"/>
-    <w:lsdException w:name="Colorful Shading" w:uiPriority="71"/>
-    <w:lsdException w:name="Colorful List" w:uiPriority="72"/>
-    <w:lsdException w:name="Colorful Grid" w:uiPriority="73"/>
-    <w:lsdException w:name="Light Shading Accent 1" w:uiPriority="60"/>
-    <w:lsdException w:name="Light List Accent 1" w:uiPriority="61"/>
-    <w:lsdException w:name="Light Grid Accent 1" w:uiPriority="62"/>
-    <w:lsdException w:name="Medium Shading 1 Accent 1" w:uiPriority="63"/>
-    <w:lsdException w:name="Medium Shading 2 Accent 1" w:uiPriority="64"/>
-    <w:lsdException w:name="Medium List 1 Accent 1" w:uiPriority="65"/>
-    <w:lsdException w:name="Revision" w:semiHidden="1"/>
-    <w:lsdException w:name="List Paragraph" w:uiPriority="34" w:qFormat="1"/>
-    <w:lsdException w:name="Quote" w:uiPriority="29" w:qFormat="1"/>
-    <w:lsdException w:name="Intense Quote" w:uiPriority="30" w:qFormat="1"/>
-    <w:lsdException w:name="Medium List 2 Accent 1" w:uiPriority="66"/>
-    <w:lsdException w:name="Medium Grid 1 Accent 1" w:uiPriority="67"/>
-    <w:lsdException w:name="Medium Grid 2 Accent 1" w:uiPriority="68"/>
-    <w:lsdException w:name="Medium Grid 3 Accent 1" w:uiPriority="69"/>
-    <w:lsdException w:name="Dark List Accent 1" w:uiPriority="70"/>
-    <w:lsdException w:name="Colorful Shading Accent 1" w:uiPriority="71"/>
-    <w:lsdException w:name="Colorful List Accent 1" w:uiPriority="72"/>
-    <w:lsdException w:name="Colorful Grid Accent 1" w:uiPriority="73"/>
-    <w:lsdException w:name="Light Shading Accent 2" w:uiPriority="60"/>
-    <w:lsdException w:name="Light List Accent 2" w:uiPriority="61"/>
-    <w:lsdException w:name="Light Grid Accent 2" w:uiPriority="62"/>
-    <w:lsdException w:name="Medium Shading 1 Accent 2" w:uiPriority="63"/>
-    <w:lsdException w:name="Medium Shading 2 Accent 2" w:uiPriority="64"/>
-    <w:lsdException w:name="Medium List 1 Accent 2" w:uiPriority="65"/>
-    <w:lsdException w:name="Medium List 2 Accent 2" w:uiPriority="66"/>
-    <w:lsdException w:name="Medium Grid 1 Accent 2" w:uiPriority="67"/>
-    <w:lsdException w:name="Medium Grid 2 Accent 2" w:uiPriority="68"/>
-    <w:lsdException w:name="Medium Grid 3 Accent 2" w:uiPriority="69"/>
-    <w:lsdException w:name="Dark List Accent 2" w:uiPriority="70"/>
-    <w:lsdException w:name="Colorful Shading Accent 2" w:uiPriority="71"/>
-    <w:lsdException w:name="Colorful List Accent 2" w:uiPriority="72"/>
-    <w:lsdException w:name="Colorful Grid Accent 2" w:uiPriority="73"/>
-    <w:lsdException w:name="Light Shading Accent 3" w:uiPriority="60"/>
-    <w:lsdException w:name="Light List Accent 3" w:uiPriority="61"/>
-    <w:lsdException w:name="Light Grid Accent 3" w:uiPriority="62"/>
-    <w:lsdException w:name="Medium Shading 1 Accent 3" w:uiPriority="63"/>
-    <w:lsdException w:name="Medium Shading 2 Accent 3" w:uiPriority="64"/>
-    <w:lsdException w:name="Medium List 1 Accent 3" w:uiPriority="65"/>
-    <w:lsdException w:name="Medium List 2 Accent 3" w:uiPriority="66"/>
-    <w:lsdException w:name="Medium Grid 1 Accent 3" w:uiPriority="67"/>
-    <w:lsdException w:name="Medium Grid 2 Accent 3" w:uiPriority="68"/>
-    <w:lsdException w:name="Medium Grid 3 Accent 3" w:uiPriority="69"/>
-    <w:lsdException w:name="Dark List Accent 3" w:uiPriority="70"/>
-    <w:lsdException w:name="Colorful Shading Accent 3" w:uiPriority="71"/>
-    <w:lsdException w:name="Colorful List Accent 3" w:uiPriority="72"/>
-    <w:lsdException w:name="Colorful Grid Accent 3" w:uiPriority="73"/>
-    <w:lsdException w:name="Light Shading Accent 4" w:uiPriority="60"/>
-    <w:lsdException w:name="Light List Accent 4" w:uiPriority="61"/>
-    <w:lsdException w:name="Light Grid Accent 4" w:uiPriority="62"/>
-    <w:lsdException w:name="Medium Shading 1 Accent 4" w:uiPriority="63"/>
-    <w:lsdException w:name="Medium Shading 2 Accent 4" w:uiPriority="64"/>
-    <w:lsdException w:name="Medium List 1 Accent 4" w:uiPriority="65"/>
-    <w:lsdException w:name="Medium List 2 Accent 4" w:uiPriority="66"/>
-    <w:lsdException w:name="Medium Grid 1 Accent 4" w:uiPriority="67"/>
-    <w:lsdException w:name="Medium Grid 2 Accent 4" w:uiPriority="68"/>
-    <w:lsdException w:name="Medium Grid 3 Accent 4" w:uiPriority="69"/>
-    <w:lsdException w:name="Dark List Accent 4" w:uiPriority="70"/>
-    <w:lsdException w:name="Colorful Shading Accent 4" w:uiPriority="71"/>
-    <w:lsdException w:name="Colorful List Accent 4" w:uiPriority="72"/>
-    <w:lsdException w:name="Colorful Grid Accent 4" w:uiPriority="73"/>
-    <w:lsdException w:name="Light Shading Accent 5" w:uiPriority="60"/>
-    <w:lsdException w:name="Light List Accent 5" w:uiPriority="61"/>
-    <w:lsdException w:name="Light Grid Accent 5" w:uiPriority="62"/>
-    <w:lsdException w:name="Medium Shading 1 Accent 5" w:uiPriority="63"/>
-    <w:lsdException w:name="Medium Shading 2 Accent 5" w:uiPriority="64"/>
-    <w:lsdException w:name="Medium List 1 Accent 5" w:uiPriority="65"/>
-    <w:lsdException w:name="Medium List 2 Accent 5" w:uiPriority="66"/>
-    <w:lsdException w:name="Medium Grid 1 Accent 5" w:uiPriority="67"/>
-    <w:lsdException w:name="Medium Grid 2 Accent 5" w:uiPriority="68"/>
-    <w:lsdException w:name="Medium Grid 3 Accent 5" w:uiPriority="69"/>
-    <w:lsdException w:name="Dark List Accent 5" w:uiPriority="70"/>
-    <w:lsdException w:name="Colorful Shading Accent 5" w:uiPriority="71"/>
-    <w:lsdException w:name="Colorful List Accent 5" w:uiPriority="72"/>
-    <w:lsdException w:name="Colorful Grid Accent 5" w:uiPriority="73"/>
-    <w:lsdException w:name="Light Shading Accent 6" w:uiPriority="60"/>
-    <w:lsdException w:name="Light List Accent 6" w:uiPriority="61"/>
-    <w:lsdException w:name="Light Grid Accent 6" w:uiPriority="62"/>
-    <w:lsdException w:name="Medium Shading 1 Accent 6" w:uiPriority="63"/>
-    <w:lsdException w:name="Medium Shading 2 Accent 6" w:uiPriority="64"/>
-    <w:lsdException w:name="Medium List 1 Accent 6" w:uiPriority="65"/>
-    <w:lsdException w:name="Medium List 2 Accent 6" w:uiPriority="66"/>
-    <w:lsdException w:name="Medium Grid 1 Accent 6" w:uiPriority="67"/>
-    <w:lsdException w:name="Medium Grid 2 Accent 6" w:uiPriority="68"/>
-    <w:lsdException w:name="Medium Grid 3 Accent 6" w:uiPriority="69"/>
-    <w:lsdException w:name="Dark List Accent 6" w:uiPriority="70"/>
-    <w:lsdException w:name="Colorful Shading Accent 6" w:uiPriority="71"/>
-    <w:lsdException w:name="Colorful List Accent 6" w:uiPriority="72"/>
-    <w:lsdException w:name="Colorful Grid Accent 6" w:uiPriority="73"/>
-    <w:lsdException w:name="Subtle Emphasis" w:uiPriority="19" w:qFormat="1"/>
-    <w:lsdException w:name="Intense Emphasis" w:uiPriority="21" w:qFormat="1"/>
-    <w:lsdException w:name="Subtle Reference" w:uiPriority="31" w:qFormat="1"/>
-    <w:lsdException w:name="Intense Reference" w:uiPriority="32" w:qFormat="1"/>
-    <w:lsdException w:name="Book Title" w:uiPriority="33" w:qFormat="1"/>
-    <w:lsdException w:name="Bibliography" w:semiHidden="1" w:uiPriority="37" w:unhideWhenUsed="1"/>
-    <w:lsdException w:name="TOC Heading" w:semiHidden="1" w:uiPriority="39" w:unhideWhenUsed="1" w:qFormat="1"/>
-    <w:lsdException w:name="Plain Table 1" w:uiPriority="41"/>
-    <w:lsdException w:name="Plain Table 2" w:uiPriority="42"/>
-    <w:lsdException w:name="Plain Table 3" w:uiPriority="43"/>
-    <w:lsdException w:name="Plain Table 4" w:uiPriority="44"/>
-    <w:lsdException w:name="Plain Table 5" w:uiPriority="45"/>
-    <w:lsdException w:name="Grid Table Light" w:uiPriority="40"/>
-    <w:lsdException w:name="Grid Table 1 Light" w:uiPriority="46"/>
-    <w:lsdException w:name="Grid Table 2" w:uiPriority="47"/>
-    <w:lsdException w:name="Grid Table 3" w:uiPriority="48"/>
-    <w:lsdException w:name="Grid Table 4" w:uiPriority="49"/>
-    <w:lsdException w:name="Grid Table 5 Dark" w:uiPriority="50"/>
-    <w:lsdException w:name="Grid Table 6 Colorful" w:uiPriority="51"/>
-    <w:lsdException w:name="Grid Table 7 Colorful" w:uiPriority="52"/>
-    <w:lsdException w:name="Grid Table 1 Light Accent 1" w:uiPriority="46"/>
-    <w:lsdException w:name="Grid Table 2 Accent 1" w:uiPriority="47"/>
-    <w:lsdException w:name="Grid Table 3 Accent 1" w:uiPriority="48"/>
-    <w:lsdException w:name="Grid Table 4 Accent 1" w:uiPriority="49"/>
-    <w:lsdException w:name="Grid Table 5 Dark Accent 1" w:uiPriority="50"/>
-    <w:lsdException w:name="Grid Table 6 Colorful Accent 1" w:uiPriority="51"/>
-    <w:lsdException w:name="Grid Table 7 Colorful Accent 1" w:uiPriority="52"/>
-    <w:lsdException w:name="Grid Table 1 Light Accent 2" w:uiPriority="46"/>
-    <w:lsdException w:name="Grid Table 2 Accent 2" w:uiPriority="47"/>
-    <w:lsdException w:name="Grid Table 3 Accent 2" w:uiPriority="48"/>
-    <w:lsdException w:name="Grid Table 4 Accent 2" w:uiPriority="49"/>
-    <w:lsdException w:name="Grid Table 5 Dark Accent 2" w:uiPriority="50"/>
-    <w:lsdException w:name="Grid Table 6 Colorful Accent 2" w:uiPriority="51"/>
-    <w:lsdException w:name="Grid Table 7 Colorful Accent 2" w:uiPriority="52"/>
-    <w:lsdException w:name="Grid Table 1 Light Accent 3" w:uiPriority="46"/>
-    <w:lsdException w:name="Grid Table 2 Accent 3" w:uiPriority="47"/>
-    <w:lsdException w:name="Grid Table 3 Accent 3" w:uiPriority="48"/>
-    <w:lsdException w:name="Grid Table 4 Accent 3" w:uiPriority="49"/>
-    <w:lsdException w:name="Grid Table 5 Dark Accent 3" w:uiPriority="50"/>
-    <w:lsdException w:name="Grid Table 6 Colorful Accent 3" w:uiPriority="51"/>
-    <w:lsdException w:name="Grid Table 7 Colorful Accent 3" w:uiPriority="52"/>
-    <w:lsdException w:name="Grid Table 1 Light Accent 4" w:uiPriority="46"/>
-    <w:lsdException w:name="Grid Table 2 Accent 4" w:uiPriority="47"/>
-    <w:lsdException w:name="Grid Table 3 Accent 4" w:uiPriority="48"/>
-    <w:lsdException w:name="Grid Table 4 Accent 4" w:uiPriority="49"/>
-    <w:lsdException w:name="Grid Table 5 Dark Accent 4" w:uiPriority="50"/>
-    <w:lsdException w:name="Grid Table 6 Colorful Accent 4" w:uiPriority="51"/>
-    <w:lsdException w:name="Grid Table 7 Colorful Accent 4" w:uiPriority="52"/>
-    <w:lsdException w:name="Grid Table 1 Light Accent 5" w:uiPriority="46"/>
-    <w:lsdException w:name="Grid Table 2 Accent 5" w:uiPriority="47"/>
-    <w:lsdException w:name="Grid Table 3 Accent 5" w:uiPriority="48"/>
-    <w:lsdException w:name="Grid Table 4 Accent 5" w:uiPriority="49"/>
-    <w:lsdException w:name="Grid Table 5 Dark Accent 5" w:uiPriority="50"/>
-    <w:lsdException w:name="Grid Table 6 Colorful Accent 5" w:uiPriority="51"/>
-    <w:lsdException w:name="Grid Table 7 Colorful Accent 5" w:uiPriority="52"/>
-    <w:lsdException w:name="Grid Table 1 Light Accent 6" w:uiPriority="46"/>
-    <w:lsdException w:name="Grid Table 2 Accent 6" w:uiPriority="47"/>
-    <w:lsdException w:name="Grid Table 3 Accent 6" w:uiPriority="48"/>
-    <w:lsdException w:name="Grid Table 4 Accent 6" w:uiPriority="49"/>
-    <w:lsdException w:name="Grid Table 5 Dark Accent 6" w:uiPriority="50"/>
-    <w:lsdException w:name="Grid Table 6 Colorful Accent 6" w:uiPriority="51"/>
-    <w:lsdException w:name="Grid Table 7 Colorful Accent 6" w:uiPriority="52"/>
-    <w:lsdException w:name="List Table 1 Light" w:uiPriority="46"/>
-    <w:lsdException w:name="List Table 2" w:uiPriority="47"/>
-    <w:lsdException w:name="List Table 3" w:uiPriority="48"/>
-    <w:lsdException w:name="List Table 4" w:uiPriority="49"/>
-    <w:lsdException w:name="List Table 5 Dark" w:uiPriority="50"/>
-    <w:lsdException w:name="List Table 6 Colorful" w:uiPriority="51"/>
-    <w:lsdException w:name="List Table 7 Colorful" w:uiPriority="52"/>
-    <w:lsdException w:name="List Table 1 Light Accent 1" w:uiPriority="46"/>
-    <w:lsdException w:name="List Table 2 Accent 1" w:uiPriority="47"/>
-    <w:lsdException w:name="List Table 3 Accent 1" w:uiPriority="48"/>
-    <w:lsdException w:name="List Table 4 Accent 1" w:uiPriority="49"/>
-    <w:lsdException w:name="List Table 5 Dark Accent 1" w:uiPriority="50"/>
-    <w:lsdException w:name="List Table 6 Colorful Accent 1" w:uiPriority="51"/>
-    <w:lsdException w:name="List Table 7 Colorful Accent 1" w:uiPriority="52"/>
-    <w:lsdException w:name="List Table 1 Light Accent 2" w:uiPriority="46"/>
-    <w:lsdException w:name="List Table 2 Accent 2" w:uiPriority="47"/>
-    <w:lsdException w:name="List Table 3 Accent 2" w:uiPriority="48"/>
-    <w:lsdException w:name="List Table 4 Accent 2" w:uiPriority="49"/>
-    <w:lsdException w:name="List Table 5 Dark Accent 2" w:uiPriority="50"/>
-    <w:lsdException w:name="List Table 6 Colorful Accent 2" w:uiPriority="51"/>
-    <w:lsdException w:name="List Table 7 Colorful Accent 2" w:uiPriority="52"/>
-    <w:lsdException w:name="List Table 1 Light Accent 3" w:uiPriority="46"/>
-    <w:lsdException w:name="List Table 2 Accent 3" w:uiPriority="47"/>
-    <w:lsdException w:name="List Table 3 Accent 3" w:uiPriority="48"/>
-    <w:lsdException w:name="List Table 4 Accent 3" w:uiPriority="49"/>
-    <w:lsdException w:name="List Table 5 Dark Accent 3" w:uiPriority="50"/>
-    <w:lsdException w:name="List Table 6 Colorful Accent 3" w:uiPriority="51"/>
-    <w:lsdException w:name="List Table 7 Colorful Accent 3" w:uiPriority="52"/>
-    <w:lsdException w:name="List Table 1 Light Accent 4" w:uiPriority="46"/>
-    <w:lsdException w:name="List Table 2 Accent 4" w:uiPriority="47"/>
-    <w:lsdException w:name="List Table 3 Accent 4" w:uiPriority="48"/>
-    <w:lsdException w:name="List Table 4 Accent 4" w:uiPriority="49"/>
-    <w:lsdException w:name="List Table 5 Dark Accent 4" w:uiPriority="50"/>
-    <w:lsdException w:name="List Table 6 Colorful Accent 4" w:uiPriority="51"/>
-    <w:lsdException w:name="List Table 7 Colorful Accent 4" w:uiPriority="52"/>
-    <w:lsdException w:name="List Table 1 Light Accent 5" w:uiPriority="46"/>
-    <w:lsdException w:name="List Table 2 Accent 5" w:uiPriority="47"/>
-    <w:lsdException w:name="List Table 3 Accent 5" w:uiPriority="48"/>
-    <w:lsdException w:name="List Table 4 Accent 5" w:uiPriority="49"/>
-    <w:lsdException w:name="List Table 5 Dark Accent 5" w:uiPriority="50"/>
-    <w:lsdException w:name="List Table 6 Colorful Accent 5" w:uiPriority="51"/>
-    <w:lsdException w:name="List Table 7 Colorful Accent 5" w:uiPriority="52"/>
-    <w:lsdException w:name="List Table 1 Light Accent 6" w:uiPriority="46"/>
-    <w:lsdException w:name="List Table 2 Accent 6" w:uiPriority="47"/>
-    <w:lsdException w:name="List Table 3 Accent 6" w:uiPriority="48"/>
-    <w:lsdException w:name="List Table 4 Accent 6" w:uiPriority="49"/>
-    <w:lsdException w:name="List Table 5 Dark Accent 6" w:uiPriority="50"/>
-    <w:lsdException w:name="List Table 6 Colorful Accent 6" w:uiPriority="51"/>
-    <w:lsdException w:name="List Table 7 Colorful Accent 6" w:uiPriority="52"/>
-    <w:lsdException w:name="Mention" w:semiHidden="1" w:unhideWhenUsed="1"/>
-    <w:lsdException w:name="Smart Hyperlink" w:semiHidden="1" w:unhideWhenUsed="1"/>
-    <w:lsdException w:name="Hashtag" w:semiHidden="1" w:unhideWhenUsed="1"/>
+  <w:latentStyles w:defLockedState="0" w:defUIPriority="99" w:defSemiHidden="1" w:defUnhideWhenUsed="1" w:defQFormat="0" w:count="267">
+    <w:lsdException w:name="Normal" w:semiHidden="0" w:uiPriority="0" w:unhideWhenUsed="0" w:qFormat="1"/>
+    <w:lsdException w:name="heading 1" w:semiHidden="0" w:uiPriority="9" w:unhideWhenUsed="0" w:qFormat="1"/>
+    <w:lsdException w:name="heading 2" w:uiPriority="9" w:qFormat="1"/>
+    <w:lsdException w:name="heading 3" w:uiPriority="9" w:qFormat="1"/>
+    <w:lsdException w:name="heading 4" w:uiPriority="9" w:qFormat="1"/>
+    <w:lsdException w:name="heading 5" w:uiPriority="9" w:qFormat="1"/>
+    <w:lsdException w:name="heading 6" w:uiPriority="9" w:qFormat="1"/>
+    <w:lsdException w:name="heading 7" w:uiPriority="9" w:qFormat="1"/>
+    <w:lsdException w:name="heading 8" w:uiPriority="9" w:qFormat="1"/>
+    <w:lsdException w:name="heading 9" w:uiPriority="9" w:qFormat="1"/>
+    <w:lsdException w:name="toc 1" w:uiPriority="39"/>
+    <w:lsdException w:name="toc 2" w:uiPriority="39"/>
+    <w:lsdException w:name="toc 3" w:uiPriority="39"/>
+    <w:lsdException w:name="toc 4" w:uiPriority="39"/>
+    <w:lsdException w:name="toc 5" w:uiPriority="39"/>
+    <w:lsdException w:name="toc 6" w:uiPriority="39"/>
+    <w:lsdException w:name="toc 7" w:uiPriority="39"/>
+    <w:lsdException w:name="toc 8" w:uiPriority="39"/>
+    <w:lsdException w:name="toc 9" w:uiPriority="39"/>
+    <w:lsdException w:name="caption" w:uiPriority="35" w:qFormat="1"/>
+    <w:lsdException w:name="Title" w:semiHidden="0" w:uiPriority="10" w:unhideWhenUsed="0" w:qFormat="1"/>
+    <w:lsdException w:name="Default Paragraph Font" w:uiPriority="1"/>
+    <w:lsdException w:name="Subtitle" w:semiHidden="0" w:uiPriority="11" w:unhideWhenUsed="0" w:qFormat="1"/>
+    <w:lsdException w:name="Strong" w:semiHidden="0" w:uiPriority="22" w:unhideWhenUsed="0" w:qFormat="1"/>
+    <w:lsdException w:name="Emphasis" w:semiHidden="0" w:uiPriority="20" w:unhideWhenUsed="0" w:qFormat="1"/>
+    <w:lsdException w:name="Table Grid" w:semiHidden="0" w:uiPriority="39" w:unhideWhenUsed="0"/>
+    <w:lsdException w:name="Placeholder Text" w:unhideWhenUsed="0"/>
+    <w:lsdException w:name="No Spacing" w:semiHidden="0" w:uiPriority="1" w:unhideWhenUsed="0" w:qFormat="1"/>
+    <w:lsdException w:name="Light Shading" w:semiHidden="0" w:uiPriority="60" w:unhideWhenUsed="0"/>
+    <w:lsdException w:name="Light List" w:semiHidden="0" w:uiPriority="61" w:unhideWhenUsed="0"/>
+    <w:lsdException w:name="Light Grid" w:semiHidden="0" w:uiPriority="62" w:unhideWhenUsed="0"/>
+    <w:lsdException w:name="Medium Shading 1" w:semiHidden="0" w:uiPriority="63" w:unhideWhenUsed="0"/>
+    <w:lsdException w:name="Medium Shading 2" w:semiHidden="0" w:uiPriority="64" w:unhideWhenUsed="0"/>
+    <w:lsdException w:name="Medium List 1" w:semiHidden="0" w:uiPriority="65" w:unhideWhenUsed="0"/>
+    <w:lsdException w:name="Medium List 2" w:semiHidden="0" w:uiPriority="66" w:unhideWhenUsed="0"/>
+    <w:lsdException w:name="Medium Grid 1" w:semiHidden="0" w:uiPriority="67" w:unhideWhenUsed="0"/>
+    <w:lsdException w:name="Medium Grid 2" w:semiHidden="0" w:uiPriority="68" w:unhideWhenUsed="0"/>
+    <w:lsdException w:name="Medium Grid 3" w:semiHidden="0" w:uiPriority="69" w:unhideWhenUsed="0"/>
+    <w:lsdException w:name="Dark List" w:semiHidden="0" w:uiPriority="70" w:unhideWhenUsed="0"/>
+    <w:lsdException w:name="Colorful Shading" w:semiHidden="0" w:uiPriority="71" w:unhideWhenUsed="0"/>
+    <w:lsdException w:name="Colorful List" w:semiHidden="0" w:uiPriority="72" w:unhideWhenUsed="0"/>
+    <w:lsdException w:name="Colorful Grid" w:semiHidden="0" w:uiPriority="73" w:unhideWhenUsed="0"/>
+    <w:lsdException w:name="Light Shading Accent 1" w:semiHidden="0" w:uiPriority="60" w:unhideWhenUsed="0"/>
+    <w:lsdException w:name="Light List Accent 1" w:semiHidden="0" w:uiPriority="61" w:unhideWhenUsed="0"/>
+    <w:lsdException w:name="Light Grid Accent 1" w:semiHidden="0" w:uiPriority="62" w:unhideWhenUsed="0"/>
+    <w:lsdException w:name="Medium Shading 1 Accent 1" w:semiHidden="0" w:uiPriority="63" w:unhideWhenUsed="0"/>
+    <w:lsdException w:name="Medium Shading 2 Accent 1" w:semiHidden="0" w:uiPriority="64" w:unhideWhenUsed="0"/>
+    <w:lsdException w:name="Medium List 1 Accent 1" w:semiHidden="0" w:uiPriority="65" w:unhideWhenUsed="0"/>
+    <w:lsdException w:name="Revision" w:unhideWhenUsed="0"/>
+    <w:lsdException w:name="List Paragraph" w:semiHidden="0" w:uiPriority="34" w:unhideWhenUsed="0" w:qFormat="1"/>
+    <w:lsdException w:name="Quote" w:semiHidden="0" w:uiPriority="29" w:unhideWhenUsed="0" w:qFormat="1"/>
+    <w:lsdException w:name="Intense Quote" w:semiHidden="0" w:uiPriority="30" w:unhideWhenUsed="0" w:qFormat="1"/>
+    <w:lsdException w:name="Medium List 2 Accent 1" w:semiHidden="0" w:uiPriority="66" w:unhideWhenUsed="0"/>
+    <w:lsdException w:name="Medium Grid 1 Accent 1" w:semiHidden="0" w:uiPriority="67" w:unhideWhenUsed="0"/>
+    <w:lsdException w:name="Medium Grid 2 Accent 1" w:semiHidden="0" w:uiPriority="68" w:unhideWhenUsed="0"/>
+    <w:lsdException w:name="Medium Grid 3 Accent 1" w:semiHidden="0" w:uiPriority="69" w:unhideWhenUsed="0"/>
+    <w:lsdException w:name="Dark List Accent 1" w:semiHidden="0" w:uiPriority="70" w:unhideWhenUsed="0"/>
+    <w:lsdException w:name="Colorful Shading Accent 1" w:semiHidden="0" w:uiPriority="71" w:unhideWhenUsed="0"/>
+    <w:lsdException w:name="Colorful List Accent 1" w:semiHidden="0" w:uiPriority="72" w:unhideWhenUsed="0"/>
+    <w:lsdException w:name="Colorful Grid Accent 1" w:semiHidden="0" w:uiPriority="73" w:unhideWhenUsed="0"/>
+    <w:lsdException w:name="Light Shading Accent 2" w:semiHidden="0" w:uiPriority="60" w:unhideWhenUsed="0"/>
+    <w:lsdException w:name="Light List Accent 2" w:semiHidden="0" w:uiPriority="61" w:unhideWhenUsed="0"/>
+    <w:lsdException w:name="Light Grid Accent 2" w:semiHidden="0" w:uiPriority="62" w:unhideWhenUsed="0"/>
+    <w:lsdException w:name="Medium Shading 1 Accent 2" w:semiHidden="0" w:uiPriority="63" w:unhideWhenUsed="0"/>
+    <w:lsdException w:name="Medium Shading 2 Accent 2" w:semiHidden="0" w:uiPriority="64" w:unhideWhenUsed="0"/>
+    <w:lsdException w:name="Medium List 1 Accent 2" w:semiHidden="0" w:uiPriority="65" w:unhideWhenUsed="0"/>
+    <w:lsdException w:name="Medium List 2 Accent 2" w:semiHidden="0" w:uiPriority="66" w:unhideWhenUsed="0"/>
+    <w:lsdException w:name="Medium Grid 1 Accent 2" w:semiHidden="0" w:uiPriority="67" w:unhideWhenUsed="0"/>
+    <w:lsdException w:name="Medium Grid 2 Accent 2" w:semiHidden="0" w:uiPriority="68" w:unhideWhenUsed="0"/>
+    <w:lsdException w:name="Medium Grid 3 Accent 2" w:semiHidden="0" w:uiPriority="69" w:unhideWhenUsed="0"/>
+    <w:lsdException w:name="Dark List Accent 2" w:semiHidden="0" w:uiPriority="70" w:unhideWhenUsed="0"/>
+    <w:lsdException w:name="Colorful Shading Accent 2" w:semiHidden="0" w:uiPriority="71" w:unhideWhenUsed="0"/>
+    <w:lsdException w:name="Colorful List Accent 2" w:semiHidden="0" w:uiPriority="72" w:unhideWhenUsed="0"/>
+    <w:lsdException w:name="Colorful Grid Accent 2" w:semiHidden="0" w:uiPriority="73" w:unhideWhenUsed="0"/>
+    <w:lsdException w:name="Light Shading Accent 3" w:semiHidden="0" w:uiPriority="60" w:unhideWhenUsed="0"/>
+    <w:lsdException w:name="Light List Accent 3" w:semiHidden="0" w:uiPriority="61" w:unhideWhenUsed="0"/>
+    <w:lsdException w:name="Light Grid Accent 3" w:semiHidden="0" w:uiPriority="62" w:unhideWhenUsed="0"/>
+    <w:lsdException w:name="Medium Shading 1 Accent 3" w:semiHidden="0" w:uiPriority="63" w:unhideWhenUsed="0"/>
+    <w:lsdException w:name="Medium Shading 2 Accent 3" w:semiHidden="0" w:uiPriority="64" w:unhideWhenUsed="0"/>
+    <w:lsdException w:name="Medium List 1 Accent 3" w:semiHidden="0" w:uiPriority="65" w:unhideWhenUsed="0"/>
+    <w:lsdException w:name="Medium List 2 Accent 3" w:semiHidden="0" w:uiPriority="66" w:unhideWhenUsed="0"/>
+    <w:lsdException w:name="Medium Grid 1 Accent 3" w:semiHidden="0" w:uiPriority="67" w:unhideWhenUsed="0"/>
+    <w:lsdException w:name="Medium Grid 2 Accent 3" w:semiHidden="0" w:uiPriority="68" w:unhideWhenUsed="0"/>
+    <w:lsdException w:name="Medium Grid 3 Accent 3" w:semiHidden="0" w:uiPriority="69" w:unhideWhenUsed="0"/>
+    <w:lsdException w:name="Dark List Accent 3" w:semiHidden="0" w:uiPriority="70" w:unhideWhenUsed="0"/>
+    <w:lsdException w:name="Colorful Shading Accent 3" w:semiHidden="0" w:uiPriority="71" w:unhideWhenUsed="0"/>
+    <w:lsdException w:name="Colorful List Accent 3" w:semiHidden="0" w:uiPriority="72" w:unhideWhenUsed="0"/>
+    <w:lsdException w:name="Colorful Grid Accent 3" w:semiHidden="0" w:uiPriority="73" w:unhideWhenUsed="0"/>
+    <w:lsdException w:name="Light Shading Accent 4" w:semiHidden="0" w:uiPriority="60" w:unhideWhenUsed="0"/>
+    <w:lsdException w:name="Light List Accent 4" w:semiHidden="0" w:uiPriority="61" w:unhideWhenUsed="0"/>
+    <w:lsdException w:name="Light Grid Accent 4" w:semiHidden="0" w:uiPriority="62" w:unhideWhenUsed="0"/>
+    <w:lsdException w:name="Medium Shading 1 Accent 4" w:semiHidden="0" w:uiPriority="63" w:unhideWhenUsed="0"/>
+    <w:lsdException w:name="Medium Shading 2 Accent 4" w:semiHidden="0" w:uiPriority="64" w:unhideWhenUsed="0"/>
+    <w:lsdException w:name="Medium List 1 Accent 4" w:semiHidden="0" w:uiPriority="65" w:unhideWhenUsed="0"/>
+    <w:lsdException w:name="Medium List 2 Accent 4" w:semiHidden="0" w:uiPriority="66" w:unhideWhenUsed="0"/>
+    <w:lsdException w:name="Medium Grid 1 Accent 4" w:semiHidden="0" w:uiPriority="67" w:unhideWhenUsed="0"/>
+    <w:lsdException w:name="Medium Grid 2 Accent 4" w:semiHidden="0" w:uiPriority="68" w:unhideWhenUsed="0"/>
+    <w:lsdException w:name="Medium Grid 3 Accent 4" w:semiHidden="0" w:uiPriority="69" w:unhideWhenUsed="0"/>
+    <w:lsdException w:name="Dark List Accent 4" w:semiHidden="0" w:uiPriority="70" w:unhideWhenUsed="0"/>
+    <w:lsdException w:name="Colorful Shading Accent 4" w:semiHidden="0" w:uiPriority="71" w:unhideWhenUsed="0"/>
+    <w:lsdException w:name="Colorful List Accent 4" w:semiHidden="0" w:uiPriority="72" w:unhideWhenUsed="0"/>
+    <w:lsdException w:name="Colorful Grid Accent 4" w:semiHidden="0" w:uiPriority="73" w:unhideWhenUsed="0"/>
+    <w:lsdException w:name="Light Shading Accent 5" w:semiHidden="0" w:uiPriority="60" w:unhideWhenUsed="0"/>
+    <w:lsdException w:name="Light List Accent 5" w:semiHidden="0" w:uiPriority="61" w:unhideWhenUsed="0"/>
+    <w:lsdException w:name="Light Grid Accent 5" w:semiHidden="0" w:uiPriority="62" w:unhideWhenUsed="0"/>
+    <w:lsdException w:name="Medium Shading 1 Accent 5" w:semiHidden="0" w:uiPriority="63" w:unhideWhenUsed="0"/>
+    <w:lsdException w:name="Medium Shading 2 Accent 5" w:semiHidden="0" w:uiPriority="64" w:unhideWhenUsed="0"/>
+    <w:lsdException w:name="Medium List 1 Accent 5" w:semiHidden="0" w:uiPriority="65" w:unhideWhenUsed="0"/>
+    <w:lsdException w:name="Medium List 2 Accent 5" w:semiHidden="0" w:uiPriority="66" w:unhideWhenUsed="0"/>
+    <w:lsdException w:name="Medium Grid 1 Accent 5" w:semiHidden="0" w:uiPriority="67" w:unhideWhenUsed="0"/>
+    <w:lsdException w:name="Medium Grid 2 Accent 5" w:semiHidden="0" w:uiPriority="68" w:unhideWhenUsed="0"/>
+    <w:lsdException w:name="Medium Grid 3 Accent 5" w:semiHidden="0" w:uiPriority="69" w:unhideWhenUsed="0"/>
+    <w:lsdException w:name="Dark List Accent 5" w:semiHidden="0" w:uiPriority="70" w:unhideWhenUsed="0"/>
+    <w:lsdException w:name="Colorful Shading Accent 5" w:semiHidden="0" w:uiPriority="71" w:unhideWhenUsed="0"/>
+    <w:lsdException w:name="Colorful List Accent 5" w:semiHidden="0" w:uiPriority="72" w:unhideWhenUsed="0"/>
+    <w:lsdException w:name="Colorful Grid Accent 5" w:semiHidden="0" w:uiPriority="73" w:unhideWhenUsed="0"/>
+    <w:lsdException w:name="Light Shading Accent 6" w:semiHidden="0" w:uiPriority="60" w:unhideWhenUsed="0"/>
+    <w:lsdException w:name="Light List Accent 6" w:semiHidden="0" w:uiPriority="61" w:unhideWhenUsed="0"/>
+    <w:lsdException w:name="Light Grid Accent 6" w:semiHidden="0" w:uiPriority="62" w:unhideWhenUsed="0"/>
+    <w:lsdException w:name="Medium Shading 1 Accent 6" w:semiHidden="0" w:uiPriority="63" w:unhideWhenUsed="0"/>
+    <w:lsdException w:name="Medium Shading 2 Accent 6" w:semiHidden="0" w:uiPriority="64" w:unhideWhenUsed="0"/>
+    <w:lsdException w:name="Medium List 1 Accent 6" w:semiHidden="0" w:uiPriority="65" w:unhideWhenUsed="0"/>
+    <w:lsdException w:name="Medium List 2 Accent 6" w:semiHidden="0" w:uiPriority="66" w:unhideWhenUsed="0"/>
+    <w:lsdException w:name="Medium Grid 1 Accent 6" w:semiHidden="0" w:uiPriority="67" w:unhideWhenUsed="0"/>
+    <w:lsdException w:name="Medium Grid 2 Accent 6" w:semiHidden="0" w:uiPriority="68" w:unhideWhenUsed="0"/>
+    <w:lsdException w:name="Medium Grid 3 Accent 6" w:semiHidden="0" w:uiPriority="69" w:unhideWhenUsed="0"/>
+    <w:lsdException w:name="Dark List Accent 6" w:semiHidden="0" w:uiPriority="70" w:unhideWhenUsed="0"/>
+    <w:lsdException w:name="Colorful Shading Accent 6" w:semiHidden="0" w:uiPriority="71" w:unhideWhenUsed="0"/>
+    <w:lsdException w:name="Colorful List Accent 6" w:semiHidden="0" w:uiPriority="72" w:unhideWhenUsed="0"/>
+    <w:lsdException w:name="Colorful Grid Accent 6" w:semiHidden="0" w:uiPriority="73" w:unhideWhenUsed="0"/>
+    <w:lsdException w:name="Subtle Emphasis" w:semiHidden="0" w:uiPriority="19" w:unhideWhenUsed="0" w:qFormat="1"/>
+    <w:lsdException w:name="Intense Emphasis" w:semiHidden="0" w:uiPriority="21" w:unhideWhenUsed="0" w:qFormat="1"/>
+    <w:lsdException w:name="Subtle Reference" w:semiHidden="0" w:uiPriority="31" w:unhideWhenUsed="0" w:qFormat="1"/>
+    <w:lsdException w:name="Intense Reference" w:semiHidden="0" w:uiPriority="32" w:unhideWhenUsed="0" w:qFormat="1"/>
+    <w:lsdException w:name="Book Title" w:semiHidden="0" w:uiPriority="33" w:unhideWhenUsed="0" w:qFormat="1"/>
+    <w:lsdException w:name="Bibliography" w:uiPriority="37"/>
+    <w:lsdException w:name="TOC Heading" w:uiPriority="39" w:qFormat="1"/>
   </w:latentStyles>
   <w:style w:type="paragraph" w:default="1" w:styleId="Normal">
     <w:name w:val="Normal"/>
@@ -6224,6 +8200,221 @@
   <w:style w:type="character" w:default="1" w:styleId="DefaultParagraphFont">
     <w:name w:val="Default Paragraph Font"/>
     <w:uiPriority w:val="1"/>
+    <w:semiHidden/>
+    <w:unhideWhenUsed/>
+  </w:style>
+  <w:style w:type="table" w:default="1" w:styleId="TableNormal">
+    <w:name w:val="Normal Table"/>
+    <w:uiPriority w:val="99"/>
+    <w:semiHidden/>
+    <w:unhideWhenUsed/>
+    <w:tblPr>
+      <w:tblInd w:w="0" w:type="dxa"/>
+      <w:tblCellMar>
+        <w:top w:w="0" w:type="dxa"/>
+        <w:left w:w="108" w:type="dxa"/>
+        <w:bottom w:w="0" w:type="dxa"/>
+        <w:right w:w="108" w:type="dxa"/>
+      </w:tblCellMar>
+    </w:tblPr>
+  </w:style>
+  <w:style w:type="numbering" w:default="1" w:styleId="NoList">
+    <w:name w:val="No List"/>
+    <w:uiPriority w:val="99"/>
+    <w:semiHidden/>
+    <w:unhideWhenUsed/>
+  </w:style>
+  <w:style w:type="paragraph" w:styleId="NoSpacing">
+    <w:name w:val="No Spacing"/>
+    <w:uiPriority w:val="1"/>
+    <w:qFormat/>
+    <w:rsid w:val="00E35DF7"/>
+    <w:pPr>
+      <w:spacing w:after="0" w:line="240" w:lineRule="auto"/>
+    </w:pPr>
+  </w:style>
+  <w:style w:type="paragraph" w:styleId="ListParagraph">
+    <w:name w:val="List Paragraph"/>
+    <w:basedOn w:val="Normal"/>
+    <w:uiPriority w:val="34"/>
+    <w:qFormat/>
+    <w:rsid w:val="000623BC"/>
+    <w:pPr>
+      <w:ind w:left="720"/>
+      <w:contextualSpacing/>
+    </w:pPr>
+  </w:style>
+</w:styles>
+</file>
+
+<file path=word/stylesWithEffects.xml><?xml version="1.0" encoding="utf-8"?>
+<w:styles xmlns:wpc="http://schemas.microsoft.com/office/word/2010/wordprocessingCanvas" xmlns:mc="http://schemas.openxmlformats.org/markup-compatibility/2006" xmlns:o="urn:schemas-microsoft-com:office:office" xmlns:r="http://schemas.openxmlformats.org/officeDocument/2006/relationships" xmlns:m="http://schemas.openxmlformats.org/officeDocument/2006/math" xmlns:v="urn:schemas-microsoft-com:vml" xmlns:wp14="http://schemas.microsoft.com/office/word/2010/wordprocessingDrawing" xmlns:wp="http://schemas.openxmlformats.org/drawingml/2006/wordprocessingDrawing" xmlns:w10="urn:schemas-microsoft-com:office:word" xmlns:w="http://schemas.openxmlformats.org/wordprocessingml/2006/main" xmlns:w14="http://schemas.microsoft.com/office/word/2010/wordml" xmlns:wpg="http://schemas.microsoft.com/office/word/2010/wordprocessingGroup" xmlns:wpi="http://schemas.microsoft.com/office/word/2010/wordprocessingInk" xmlns:wne="http://schemas.microsoft.com/office/word/2006/wordml" xmlns:wps="http://schemas.microsoft.com/office/word/2010/wordprocessingShape" mc:Ignorable="w14 wp14">
+  <w:docDefaults>
+    <w:rPrDefault>
+      <w:rPr>
+        <w:rFonts w:asciiTheme="minorHAnsi" w:eastAsiaTheme="minorHAnsi" w:hAnsiTheme="minorHAnsi" w:cstheme="minorBidi"/>
+        <w:sz w:val="22"/>
+        <w:szCs w:val="22"/>
+        <w:lang w:val="en-US" w:eastAsia="en-US" w:bidi="he-IL"/>
+      </w:rPr>
+    </w:rPrDefault>
+    <w:pPrDefault>
+      <w:pPr>
+        <w:spacing w:after="160" w:line="259" w:lineRule="auto"/>
+      </w:pPr>
+    </w:pPrDefault>
+  </w:docDefaults>
+  <w:latentStyles w:defLockedState="0" w:defUIPriority="99" w:defSemiHidden="1" w:defUnhideWhenUsed="1" w:defQFormat="0" w:count="267">
+    <w:lsdException w:name="Normal" w:semiHidden="0" w:uiPriority="0" w:unhideWhenUsed="0" w:qFormat="1"/>
+    <w:lsdException w:name="heading 1" w:semiHidden="0" w:uiPriority="9" w:unhideWhenUsed="0" w:qFormat="1"/>
+    <w:lsdException w:name="heading 2" w:uiPriority="9" w:qFormat="1"/>
+    <w:lsdException w:name="heading 3" w:uiPriority="9" w:qFormat="1"/>
+    <w:lsdException w:name="heading 4" w:uiPriority="9" w:qFormat="1"/>
+    <w:lsdException w:name="heading 5" w:uiPriority="9" w:qFormat="1"/>
+    <w:lsdException w:name="heading 6" w:uiPriority="9" w:qFormat="1"/>
+    <w:lsdException w:name="heading 7" w:uiPriority="9" w:qFormat="1"/>
+    <w:lsdException w:name="heading 8" w:uiPriority="9" w:qFormat="1"/>
+    <w:lsdException w:name="heading 9" w:uiPriority="9" w:qFormat="1"/>
+    <w:lsdException w:name="toc 1" w:uiPriority="39"/>
+    <w:lsdException w:name="toc 2" w:uiPriority="39"/>
+    <w:lsdException w:name="toc 3" w:uiPriority="39"/>
+    <w:lsdException w:name="toc 4" w:uiPriority="39"/>
+    <w:lsdException w:name="toc 5" w:uiPriority="39"/>
+    <w:lsdException w:name="toc 6" w:uiPriority="39"/>
+    <w:lsdException w:name="toc 7" w:uiPriority="39"/>
+    <w:lsdException w:name="toc 8" w:uiPriority="39"/>
+    <w:lsdException w:name="toc 9" w:uiPriority="39"/>
+    <w:lsdException w:name="caption" w:uiPriority="35" w:qFormat="1"/>
+    <w:lsdException w:name="Title" w:semiHidden="0" w:uiPriority="10" w:unhideWhenUsed="0" w:qFormat="1"/>
+    <w:lsdException w:name="Default Paragraph Font" w:uiPriority="1"/>
+    <w:lsdException w:name="Subtitle" w:semiHidden="0" w:uiPriority="11" w:unhideWhenUsed="0" w:qFormat="1"/>
+    <w:lsdException w:name="Strong" w:semiHidden="0" w:uiPriority="22" w:unhideWhenUsed="0" w:qFormat="1"/>
+    <w:lsdException w:name="Emphasis" w:semiHidden="0" w:uiPriority="20" w:unhideWhenUsed="0" w:qFormat="1"/>
+    <w:lsdException w:name="Table Grid" w:semiHidden="0" w:uiPriority="39" w:unhideWhenUsed="0"/>
+    <w:lsdException w:name="Placeholder Text" w:unhideWhenUsed="0"/>
+    <w:lsdException w:name="No Spacing" w:semiHidden="0" w:uiPriority="1" w:unhideWhenUsed="0" w:qFormat="1"/>
+    <w:lsdException w:name="Light Shading" w:semiHidden="0" w:uiPriority="60" w:unhideWhenUsed="0"/>
+    <w:lsdException w:name="Light List" w:semiHidden="0" w:uiPriority="61" w:unhideWhenUsed="0"/>
+    <w:lsdException w:name="Light Grid" w:semiHidden="0" w:uiPriority="62" w:unhideWhenUsed="0"/>
+    <w:lsdException w:name="Medium Shading 1" w:semiHidden="0" w:uiPriority="63" w:unhideWhenUsed="0"/>
+    <w:lsdException w:name="Medium Shading 2" w:semiHidden="0" w:uiPriority="64" w:unhideWhenUsed="0"/>
+    <w:lsdException w:name="Medium List 1" w:semiHidden="0" w:uiPriority="65" w:unhideWhenUsed="0"/>
+    <w:lsdException w:name="Medium List 2" w:semiHidden="0" w:uiPriority="66" w:unhideWhenUsed="0"/>
+    <w:lsdException w:name="Medium Grid 1" w:semiHidden="0" w:uiPriority="67" w:unhideWhenUsed="0"/>
+    <w:lsdException w:name="Medium Grid 2" w:semiHidden="0" w:uiPriority="68" w:unhideWhenUsed="0"/>
+    <w:lsdException w:name="Medium Grid 3" w:semiHidden="0" w:uiPriority="69" w:unhideWhenUsed="0"/>
+    <w:lsdException w:name="Dark List" w:semiHidden="0" w:uiPriority="70" w:unhideWhenUsed="0"/>
+    <w:lsdException w:name="Colorful Shading" w:semiHidden="0" w:uiPriority="71" w:unhideWhenUsed="0"/>
+    <w:lsdException w:name="Colorful List" w:semiHidden="0" w:uiPriority="72" w:unhideWhenUsed="0"/>
+    <w:lsdException w:name="Colorful Grid" w:semiHidden="0" w:uiPriority="73" w:unhideWhenUsed="0"/>
+    <w:lsdException w:name="Light Shading Accent 1" w:semiHidden="0" w:uiPriority="60" w:unhideWhenUsed="0"/>
+    <w:lsdException w:name="Light List Accent 1" w:semiHidden="0" w:uiPriority="61" w:unhideWhenUsed="0"/>
+    <w:lsdException w:name="Light Grid Accent 1" w:semiHidden="0" w:uiPriority="62" w:unhideWhenUsed="0"/>
+    <w:lsdException w:name="Medium Shading 1 Accent 1" w:semiHidden="0" w:uiPriority="63" w:unhideWhenUsed="0"/>
+    <w:lsdException w:name="Medium Shading 2 Accent 1" w:semiHidden="0" w:uiPriority="64" w:unhideWhenUsed="0"/>
+    <w:lsdException w:name="Medium List 1 Accent 1" w:semiHidden="0" w:uiPriority="65" w:unhideWhenUsed="0"/>
+    <w:lsdException w:name="Revision" w:unhideWhenUsed="0"/>
+    <w:lsdException w:name="List Paragraph" w:semiHidden="0" w:uiPriority="34" w:unhideWhenUsed="0" w:qFormat="1"/>
+    <w:lsdException w:name="Quote" w:semiHidden="0" w:uiPriority="29" w:unhideWhenUsed="0" w:qFormat="1"/>
+    <w:lsdException w:name="Intense Quote" w:semiHidden="0" w:uiPriority="30" w:unhideWhenUsed="0" w:qFormat="1"/>
+    <w:lsdException w:name="Medium List 2 Accent 1" w:semiHidden="0" w:uiPriority="66" w:unhideWhenUsed="0"/>
+    <w:lsdException w:name="Medium Grid 1 Accent 1" w:semiHidden="0" w:uiPriority="67" w:unhideWhenUsed="0"/>
+    <w:lsdException w:name="Medium Grid 2 Accent 1" w:semiHidden="0" w:uiPriority="68" w:unhideWhenUsed="0"/>
+    <w:lsdException w:name="Medium Grid 3 Accent 1" w:semiHidden="0" w:uiPriority="69" w:unhideWhenUsed="0"/>
+    <w:lsdException w:name="Dark List Accent 1" w:semiHidden="0" w:uiPriority="70" w:unhideWhenUsed="0"/>
+    <w:lsdException w:name="Colorful Shading Accent 1" w:semiHidden="0" w:uiPriority="71" w:unhideWhenUsed="0"/>
+    <w:lsdException w:name="Colorful List Accent 1" w:semiHidden="0" w:uiPriority="72" w:unhideWhenUsed="0"/>
+    <w:lsdException w:name="Colorful Grid Accent 1" w:semiHidden="0" w:uiPriority="73" w:unhideWhenUsed="0"/>
+    <w:lsdException w:name="Light Shading Accent 2" w:semiHidden="0" w:uiPriority="60" w:unhideWhenUsed="0"/>
+    <w:lsdException w:name="Light List Accent 2" w:semiHidden="0" w:uiPriority="61" w:unhideWhenUsed="0"/>
+    <w:lsdException w:name="Light Grid Accent 2" w:semiHidden="0" w:uiPriority="62" w:unhideWhenUsed="0"/>
+    <w:lsdException w:name="Medium Shading 1 Accent 2" w:semiHidden="0" w:uiPriority="63" w:unhideWhenUsed="0"/>
+    <w:lsdException w:name="Medium Shading 2 Accent 2" w:semiHidden="0" w:uiPriority="64" w:unhideWhenUsed="0"/>
+    <w:lsdException w:name="Medium List 1 Accent 2" w:semiHidden="0" w:uiPriority="65" w:unhideWhenUsed="0"/>
+    <w:lsdException w:name="Medium List 2 Accent 2" w:semiHidden="0" w:uiPriority="66" w:unhideWhenUsed="0"/>
+    <w:lsdException w:name="Medium Grid 1 Accent 2" w:semiHidden="0" w:uiPriority="67" w:unhideWhenUsed="0"/>
+    <w:lsdException w:name="Medium Grid 2 Accent 2" w:semiHidden="0" w:uiPriority="68" w:unhideWhenUsed="0"/>
+    <w:lsdException w:name="Medium Grid 3 Accent 2" w:semiHidden="0" w:uiPriority="69" w:unhideWhenUsed="0"/>
+    <w:lsdException w:name="Dark List Accent 2" w:semiHidden="0" w:uiPriority="70" w:unhideWhenUsed="0"/>
+    <w:lsdException w:name="Colorful Shading Accent 2" w:semiHidden="0" w:uiPriority="71" w:unhideWhenUsed="0"/>
+    <w:lsdException w:name="Colorful List Accent 2" w:semiHidden="0" w:uiPriority="72" w:unhideWhenUsed="0"/>
+    <w:lsdException w:name="Colorful Grid Accent 2" w:semiHidden="0" w:uiPriority="73" w:unhideWhenUsed="0"/>
+    <w:lsdException w:name="Light Shading Accent 3" w:semiHidden="0" w:uiPriority="60" w:unhideWhenUsed="0"/>
+    <w:lsdException w:name="Light List Accent 3" w:semiHidden="0" w:uiPriority="61" w:unhideWhenUsed="0"/>
+    <w:lsdException w:name="Light Grid Accent 3" w:semiHidden="0" w:uiPriority="62" w:unhideWhenUsed="0"/>
+    <w:lsdException w:name="Medium Shading 1 Accent 3" w:semiHidden="0" w:uiPriority="63" w:unhideWhenUsed="0"/>
+    <w:lsdException w:name="Medium Shading 2 Accent 3" w:semiHidden="0" w:uiPriority="64" w:unhideWhenUsed="0"/>
+    <w:lsdException w:name="Medium List 1 Accent 3" w:semiHidden="0" w:uiPriority="65" w:unhideWhenUsed="0"/>
+    <w:lsdException w:name="Medium List 2 Accent 3" w:semiHidden="0" w:uiPriority="66" w:unhideWhenUsed="0"/>
+    <w:lsdException w:name="Medium Grid 1 Accent 3" w:semiHidden="0" w:uiPriority="67" w:unhideWhenUsed="0"/>
+    <w:lsdException w:name="Medium Grid 2 Accent 3" w:semiHidden="0" w:uiPriority="68" w:unhideWhenUsed="0"/>
+    <w:lsdException w:name="Medium Grid 3 Accent 3" w:semiHidden="0" w:uiPriority="69" w:unhideWhenUsed="0"/>
+    <w:lsdException w:name="Dark List Accent 3" w:semiHidden="0" w:uiPriority="70" w:unhideWhenUsed="0"/>
+    <w:lsdException w:name="Colorful Shading Accent 3" w:semiHidden="0" w:uiPriority="71" w:unhideWhenUsed="0"/>
+    <w:lsdException w:name="Colorful List Accent 3" w:semiHidden="0" w:uiPriority="72" w:unhideWhenUsed="0"/>
+    <w:lsdException w:name="Colorful Grid Accent 3" w:semiHidden="0" w:uiPriority="73" w:unhideWhenUsed="0"/>
+    <w:lsdException w:name="Light Shading Accent 4" w:semiHidden="0" w:uiPriority="60" w:unhideWhenUsed="0"/>
+    <w:lsdException w:name="Light List Accent 4" w:semiHidden="0" w:uiPriority="61" w:unhideWhenUsed="0"/>
+    <w:lsdException w:name="Light Grid Accent 4" w:semiHidden="0" w:uiPriority="62" w:unhideWhenUsed="0"/>
+    <w:lsdException w:name="Medium Shading 1 Accent 4" w:semiHidden="0" w:uiPriority="63" w:unhideWhenUsed="0"/>
+    <w:lsdException w:name="Medium Shading 2 Accent 4" w:semiHidden="0" w:uiPriority="64" w:unhideWhenUsed="0"/>
+    <w:lsdException w:name="Medium List 1 Accent 4" w:semiHidden="0" w:uiPriority="65" w:unhideWhenUsed="0"/>
+    <w:lsdException w:name="Medium List 2 Accent 4" w:semiHidden="0" w:uiPriority="66" w:unhideWhenUsed="0"/>
+    <w:lsdException w:name="Medium Grid 1 Accent 4" w:semiHidden="0" w:uiPriority="67" w:unhideWhenUsed="0"/>
+    <w:lsdException w:name="Medium Grid 2 Accent 4" w:semiHidden="0" w:uiPriority="68" w:unhideWhenUsed="0"/>
+    <w:lsdException w:name="Medium Grid 3 Accent 4" w:semiHidden="0" w:uiPriority="69" w:unhideWhenUsed="0"/>
+    <w:lsdException w:name="Dark List Accent 4" w:semiHidden="0" w:uiPriority="70" w:unhideWhenUsed="0"/>
+    <w:lsdException w:name="Colorful Shading Accent 4" w:semiHidden="0" w:uiPriority="71" w:unhideWhenUsed="0"/>
+    <w:lsdException w:name="Colorful List Accent 4" w:semiHidden="0" w:uiPriority="72" w:unhideWhenUsed="0"/>
+    <w:lsdException w:name="Colorful Grid Accent 4" w:semiHidden="0" w:uiPriority="73" w:unhideWhenUsed="0"/>
+    <w:lsdException w:name="Light Shading Accent 5" w:semiHidden="0" w:uiPriority="60" w:unhideWhenUsed="0"/>
+    <w:lsdException w:name="Light List Accent 5" w:semiHidden="0" w:uiPriority="61" w:unhideWhenUsed="0"/>
+    <w:lsdException w:name="Light Grid Accent 5" w:semiHidden="0" w:uiPriority="62" w:unhideWhenUsed="0"/>
+    <w:lsdException w:name="Medium Shading 1 Accent 5" w:semiHidden="0" w:uiPriority="63" w:unhideWhenUsed="0"/>
+    <w:lsdException w:name="Medium Shading 2 Accent 5" w:semiHidden="0" w:uiPriority="64" w:unhideWhenUsed="0"/>
+    <w:lsdException w:name="Medium List 1 Accent 5" w:semiHidden="0" w:uiPriority="65" w:unhideWhenUsed="0"/>
+    <w:lsdException w:name="Medium List 2 Accent 5" w:semiHidden="0" w:uiPriority="66" w:unhideWhenUsed="0"/>
+    <w:lsdException w:name="Medium Grid 1 Accent 5" w:semiHidden="0" w:uiPriority="67" w:unhideWhenUsed="0"/>
+    <w:lsdException w:name="Medium Grid 2 Accent 5" w:semiHidden="0" w:uiPriority="68" w:unhideWhenUsed="0"/>
+    <w:lsdException w:name="Medium Grid 3 Accent 5" w:semiHidden="0" w:uiPriority="69" w:unhideWhenUsed="0"/>
+    <w:lsdException w:name="Dark List Accent 5" w:semiHidden="0" w:uiPriority="70" w:unhideWhenUsed="0"/>
+    <w:lsdException w:name="Colorful Shading Accent 5" w:semiHidden="0" w:uiPriority="71" w:unhideWhenUsed="0"/>
+    <w:lsdException w:name="Colorful List Accent 5" w:semiHidden="0" w:uiPriority="72" w:unhideWhenUsed="0"/>
+    <w:lsdException w:name="Colorful Grid Accent 5" w:semiHidden="0" w:uiPriority="73" w:unhideWhenUsed="0"/>
+    <w:lsdException w:name="Light Shading Accent 6" w:semiHidden="0" w:uiPriority="60" w:unhideWhenUsed="0"/>
+    <w:lsdException w:name="Light List Accent 6" w:semiHidden="0" w:uiPriority="61" w:unhideWhenUsed="0"/>
+    <w:lsdException w:name="Light Grid Accent 6" w:semiHidden="0" w:uiPriority="62" w:unhideWhenUsed="0"/>
+    <w:lsdException w:name="Medium Shading 1 Accent 6" w:semiHidden="0" w:uiPriority="63" w:unhideWhenUsed="0"/>
+    <w:lsdException w:name="Medium Shading 2 Accent 6" w:semiHidden="0" w:uiPriority="64" w:unhideWhenUsed="0"/>
+    <w:lsdException w:name="Medium List 1 Accent 6" w:semiHidden="0" w:uiPriority="65" w:unhideWhenUsed="0"/>
+    <w:lsdException w:name="Medium List 2 Accent 6" w:semiHidden="0" w:uiPriority="66" w:unhideWhenUsed="0"/>
+    <w:lsdException w:name="Medium Grid 1 Accent 6" w:semiHidden="0" w:uiPriority="67" w:unhideWhenUsed="0"/>
+    <w:lsdException w:name="Medium Grid 2 Accent 6" w:semiHidden="0" w:uiPriority="68" w:unhideWhenUsed="0"/>
+    <w:lsdException w:name="Medium Grid 3 Accent 6" w:semiHidden="0" w:uiPriority="69" w:unhideWhenUsed="0"/>
+    <w:lsdException w:name="Dark List Accent 6" w:semiHidden="0" w:uiPriority="70" w:unhideWhenUsed="0"/>
+    <w:lsdException w:name="Colorful Shading Accent 6" w:semiHidden="0" w:uiPriority="71" w:unhideWhenUsed="0"/>
+    <w:lsdException w:name="Colorful List Accent 6" w:semiHidden="0" w:uiPriority="72" w:unhideWhenUsed="0"/>
+    <w:lsdException w:name="Colorful Grid Accent 6" w:semiHidden="0" w:uiPriority="73" w:unhideWhenUsed="0"/>
+    <w:lsdException w:name="Subtle Emphasis" w:semiHidden="0" w:uiPriority="19" w:unhideWhenUsed="0" w:qFormat="1"/>
+    <w:lsdException w:name="Intense Emphasis" w:semiHidden="0" w:uiPriority="21" w:unhideWhenUsed="0" w:qFormat="1"/>
+    <w:lsdException w:name="Subtle Reference" w:semiHidden="0" w:uiPriority="31" w:unhideWhenUsed="0" w:qFormat="1"/>
+    <w:lsdException w:name="Intense Reference" w:semiHidden="0" w:uiPriority="32" w:unhideWhenUsed="0" w:qFormat="1"/>
+    <w:lsdException w:name="Book Title" w:semiHidden="0" w:uiPriority="33" w:unhideWhenUsed="0" w:qFormat="1"/>
+    <w:lsdException w:name="Bibliography" w:uiPriority="37"/>
+    <w:lsdException w:name="TOC Heading" w:uiPriority="39" w:qFormat="1"/>
+  </w:latentStyles>
+  <w:style w:type="paragraph" w:default="1" w:styleId="Normal">
+    <w:name w:val="Normal"/>
+    <w:qFormat/>
+    <w:rsid w:val="00221E3A"/>
+    <w:pPr>
+      <w:bidi/>
+    </w:pPr>
+  </w:style>
+  <w:style w:type="character" w:default="1" w:styleId="DefaultParagraphFont">
+    <w:name w:val="Default Paragraph Font"/>
+    <w:uiPriority w:val="1"/>
+    <w:semiHidden/>
     <w:unhideWhenUsed/>
   </w:style>
   <w:style w:type="table" w:default="1" w:styleId="TableNormal">
@@ -6525,7 +8716,7 @@
   <a:extraClrSchemeLst/>
   <a:extLst>
     <a:ext uri="{05A4C25C-085E-4340-85A3-A5531E510DB2}">
-      <thm15:themeFamily xmlns:thm15="http://schemas.microsoft.com/office/thememl/2012/main" name="Office Theme" id="{62F939B6-93AF-4DB8-9C6B-D6C7DFDC589F}" vid="{4A3C46E8-61CC-4603-A589-7422A47A8E4A}"/>
+      <thm15:themeFamily xmlns:thm15="http://schemas.microsoft.com/office/thememl/2012/main" xmlns="" name="Office Theme" id="{62F939B6-93AF-4DB8-9C6B-D6C7DFDC589F}" vid="{4A3C46E8-61CC-4603-A589-7422A47A8E4A}"/>
     </a:ext>
   </a:extLst>
 </a:theme>
@@ -6536,7 +8727,7 @@
 </file>
 
 <file path=customXml/itemProps1.xml><?xml version="1.0" encoding="utf-8"?>
-<ds:datastoreItem xmlns:ds="http://schemas.openxmlformats.org/officeDocument/2006/customXml" ds:itemID="{50A2FEE5-53C1-4994-87B9-EECD2CC53657}">
+<ds:datastoreItem xmlns:ds="http://schemas.openxmlformats.org/officeDocument/2006/customXml" ds:itemID="{0895FC8B-3EB5-45AB-873A-0B0093556089}">
   <ds:schemaRefs>
     <ds:schemaRef ds:uri="http://schemas.openxmlformats.org/officeDocument/2006/bibliography"/>
   </ds:schemaRefs>

</xml_diff>

<commit_message>
updated play game operations. call, check, fold, raise, start game, join game.
</commit_message>
<xml_diff>
--- a/documentation/Use cases & Activity diagrams.docx
+++ b/documentation/Use cases & Activity diagrams.docx
@@ -1565,7 +1565,7 @@
             <v:path o:extrusionok="f" gradientshapeok="t" o:connecttype="rect"/>
             <o:lock v:ext="edit" aspectratio="t"/>
           </v:shapetype>
-          <v:shape id="_x0000_i1025" type="#_x0000_t75" style="width:417.6pt;height:302.4pt">
+          <v:shape id="_x0000_i1025" type="#_x0000_t75" style="width:414.75pt;height:300.75pt">
             <v:imagedata r:id="rId10" o:title="sequence create new game (1)"/>
           </v:shape>
         </w:pict>
@@ -2794,7 +2794,7 @@
           <w:noProof/>
         </w:rPr>
         <w:pict>
-          <v:shape id="_x0000_i1026" type="#_x0000_t75" style="width:396pt;height:324pt">
+          <v:shape id="_x0000_i1026" type="#_x0000_t75" style="width:398.25pt;height:323.25pt">
             <v:imagedata r:id="rId15" o:title="sd-Leave the game"/>
           </v:shape>
         </w:pict>
@@ -3285,7 +3285,7 @@
           <w:noProof/>
         </w:rPr>
         <w:pict>
-          <v:shape id="_x0000_i1027" type="#_x0000_t75" style="width:417.6pt;height:230.4pt">
+          <v:shape id="_x0000_i1027" type="#_x0000_t75" style="width:414.75pt;height:227.25pt">
             <v:imagedata r:id="rId17" o:title="sd-find all available rooms (1)"/>
           </v:shape>
         </w:pict>
@@ -3516,7 +3516,7 @@
           <w:noProof/>
         </w:rPr>
         <w:pict>
-          <v:shape id="_x0000_i1028" type="#_x0000_t75" style="width:417.6pt;height:136.8pt">
+          <v:shape id="_x0000_i1028" type="#_x0000_t75" style="width:415.5pt;height:138pt">
             <v:imagedata r:id="rId18" o:title="show all available games for spectating sequence (1)"/>
           </v:shape>
         </w:pict>
@@ -4070,7 +4070,7 @@
       <w:r>
         <w:lastRenderedPageBreak/>
         <w:pict>
-          <v:shape id="_x0000_i1029" type="#_x0000_t75" style="width:453.6pt;height:741.6pt">
+          <v:shape id="_x0000_i1029" type="#_x0000_t75" style="width:456pt;height:741pt">
             <v:imagedata r:id="rId19" o:title="Play-Texas-Holdem-Game (1)"/>
           </v:shape>
         </w:pict>
@@ -4338,7 +4338,7 @@
           <w:noProof/>
         </w:rPr>
         <w:pict>
-          <v:shape id="_x0000_i1030" type="#_x0000_t75" style="width:295.2pt;height:4in">
+          <v:shape id="_x0000_i1030" type="#_x0000_t75" style="width:295.5pt;height:285.75pt">
             <v:imagedata r:id="rId20" o:title="play-turn (1)"/>
           </v:shape>
         </w:pict>
@@ -5023,7 +5023,7 @@
       </w:pPr>
       <w:r>
         <w:pict>
-          <v:shape id="_x0000_i1031" type="#_x0000_t75" style="width:302.4pt;height:295.2pt">
+          <v:shape id="_x0000_i1031" type="#_x0000_t75" style="width:305.25pt;height:293.25pt">
             <v:imagedata r:id="rId22" o:title="playerRaise"/>
           </v:shape>
         </w:pict>
@@ -5272,7 +5272,7 @@
       </w:pPr>
       <w:r>
         <w:pict>
-          <v:shape id="_x0000_i1032" type="#_x0000_t75" style="width:309.6pt;height:3in">
+          <v:shape id="_x0000_i1032" type="#_x0000_t75" style="width:310.5pt;height:218.25pt">
             <v:imagedata r:id="rId23" o:title="playerFold (1)"/>
           </v:shape>
         </w:pict>
@@ -5621,7 +5621,7 @@
       </w:pPr>
       <w:r>
         <w:pict>
-          <v:shape id="_x0000_i1033" type="#_x0000_t75" style="width:302.4pt;height:295.2pt">
+          <v:shape id="_x0000_i1033" type="#_x0000_t75" style="width:305.25pt;height:293.25pt">
             <v:imagedata r:id="rId24" o:title="playerCalls"/>
           </v:shape>
         </w:pict>
@@ -5912,7 +5912,7 @@
       </w:r>
       <w:r>
         <w:pict>
-          <v:shape id="_x0000_i1034" type="#_x0000_t75" style="width:4in;height:295.2pt">
+          <v:shape id="_x0000_i1034" type="#_x0000_t75" style="width:285.75pt;height:293.25pt">
             <v:imagedata r:id="rId25" o:title="search-filter-active-games (1)"/>
           </v:shape>
         </w:pict>
@@ -5943,15 +5943,6 @@
     <w:p>
       <w:pPr>
         <w:pStyle w:val="a3"/>
-      </w:pPr>
-    </w:p>
-    <w:p>
-      <w:pPr>
-        <w:bidi w:val="0"/>
-        <w:rPr>
-          <w:b/>
-          <w:bCs/>
-        </w:rPr>
       </w:pPr>
     </w:p>
     <w:p>
@@ -8934,7 +8925,7 @@
 </file>
 
 <file path=customXml/itemProps1.xml><?xml version="1.0" encoding="utf-8"?>
-<ds:datastoreItem xmlns:ds="http://schemas.openxmlformats.org/officeDocument/2006/customXml" ds:itemID="{73404378-DAA1-4798-AB6F-DCCE7256BF87}">
+<ds:datastoreItem xmlns:ds="http://schemas.openxmlformats.org/officeDocument/2006/customXml" ds:itemID="{121A8B00-4917-45E6-9EC9-AA2D5D948E76}">
   <ds:schemaRefs>
     <ds:schemaRef ds:uri="http://schemas.openxmlformats.org/officeDocument/2006/bibliography"/>
   </ds:schemaRefs>

</xml_diff>

<commit_message>
Added fields in client.
</commit_message>
<xml_diff>
--- a/documentation/Use cases & Activity diagrams.docx
+++ b/documentation/Use cases & Activity diagrams.docx
@@ -4068,542 +4068,15 @@
         <w:bidi w:val="0"/>
       </w:pPr>
       <w:r>
+        <w:rPr>
+          <w:noProof/>
+        </w:rPr>
         <w:lastRenderedPageBreak/>
-        <w:pict>
-          <v:shape id="_x0000_i1029" type="#_x0000_t75" style="width:456pt;height:741pt">
-            <v:imagedata r:id="rId19" o:title="Play-Texas-Holdem-Game (1)"/>
-          </v:shape>
-        </w:pict>
-      </w:r>
-    </w:p>
-    <w:p>
-      <w:pPr>
-        <w:bidi w:val="0"/>
-        <w:rPr>
-          <w:b/>
-          <w:bCs/>
-          <w:u w:val="single"/>
-        </w:rPr>
-      </w:pPr>
-    </w:p>
-    <w:p>
-      <w:pPr>
-        <w:bidi w:val="0"/>
-      </w:pPr>
-      <w:r>
-        <w:rPr>
-          <w:b/>
-          <w:bCs/>
-          <w:u w:val="single"/>
-        </w:rPr>
-        <w:t>Use case name</w:t>
-      </w:r>
-      <w:r>
-        <w:t>: Play turn.</w:t>
-      </w:r>
-    </w:p>
-    <w:p>
-      <w:pPr>
-        <w:pStyle w:val="a3"/>
-      </w:pPr>
-      <w:r>
-        <w:rPr>
-          <w:b/>
-          <w:bCs/>
-          <w:u w:val="single"/>
-        </w:rPr>
-        <w:t>Description</w:t>
-      </w:r>
-      <w:r>
-        <w:t>: This scenario describes the flow of a player playing a game.</w:t>
-      </w:r>
-    </w:p>
-    <w:p>
-      <w:pPr>
-        <w:pStyle w:val="a3"/>
-      </w:pPr>
-      <w:r>
-        <w:rPr>
-          <w:b/>
-          <w:bCs/>
-          <w:u w:val="single"/>
-        </w:rPr>
-        <w:t>Actors</w:t>
-      </w:r>
-      <w:r>
-        <w:t>: System, User in existing game.</w:t>
-      </w:r>
-    </w:p>
-    <w:p>
-      <w:pPr>
-        <w:pStyle w:val="a3"/>
-      </w:pPr>
-      <w:r>
-        <w:rPr>
-          <w:b/>
-          <w:bCs/>
-          <w:u w:val="single"/>
-        </w:rPr>
-        <w:t>Pre-conditions</w:t>
-      </w:r>
-      <w:r>
-        <w:t>:</w:t>
-      </w:r>
-    </w:p>
-    <w:p>
-      <w:pPr>
-        <w:pStyle w:val="a3"/>
-        <w:numPr>
-          <w:ilvl w:val="3"/>
-          <w:numId w:val="6"/>
-        </w:numPr>
-      </w:pPr>
-      <w:r>
-        <w:t>Player</w:t>
-      </w:r>
-      <w:r>
-        <w:t xml:space="preserve"> is in a running game.</w:t>
-      </w:r>
-    </w:p>
-    <w:p>
-      <w:pPr>
-        <w:pStyle w:val="a3"/>
-        <w:numPr>
-          <w:ilvl w:val="3"/>
-          <w:numId w:val="6"/>
-        </w:numPr>
-      </w:pPr>
-      <w:r>
-        <w:t>This is the player turn.</w:t>
-      </w:r>
-    </w:p>
-    <w:p>
-      <w:pPr>
-        <w:pStyle w:val="a3"/>
-      </w:pPr>
-      <w:r>
-        <w:rPr>
-          <w:b/>
-          <w:bCs/>
-          <w:u w:val="single"/>
-        </w:rPr>
-        <w:t>Post-conditions</w:t>
-      </w:r>
-      <w:r>
-        <w:t xml:space="preserve">: </w:t>
-      </w:r>
-    </w:p>
-    <w:p>
-      <w:pPr>
-        <w:pStyle w:val="a3"/>
-        <w:ind w:firstLine="720"/>
-      </w:pPr>
-      <w:r>
-        <w:t>1</w:t>
-      </w:r>
-      <w:r>
-        <w:t xml:space="preserve">. The game log is updated with the info that relevant to this </w:t>
-      </w:r>
-      <w:r>
-        <w:t>turn</w:t>
-      </w:r>
-      <w:r>
-        <w:t>.</w:t>
-      </w:r>
-    </w:p>
-    <w:p>
-      <w:pPr>
-        <w:pStyle w:val="a3"/>
-      </w:pPr>
-      <w:r>
-        <w:rPr>
-          <w:b/>
-          <w:bCs/>
-          <w:u w:val="single"/>
-        </w:rPr>
-        <w:t>Main success scenario</w:t>
-      </w:r>
-      <w:r>
-        <w:t>:</w:t>
-      </w:r>
-    </w:p>
-    <w:p>
-      <w:pPr>
-        <w:pStyle w:val="a3"/>
-        <w:numPr>
-          <w:ilvl w:val="0"/>
-          <w:numId w:val="12"/>
-        </w:numPr>
-      </w:pPr>
-      <w:r>
-        <w:t xml:space="preserve">The system displays the </w:t>
-      </w:r>
-      <w:r>
-        <w:t>player</w:t>
-      </w:r>
-      <w:r>
-        <w:t xml:space="preserve"> the relevant actions he can choose.</w:t>
-      </w:r>
-    </w:p>
-    <w:p>
-      <w:pPr>
-        <w:pStyle w:val="a3"/>
-        <w:numPr>
-          <w:ilvl w:val="0"/>
-          <w:numId w:val="12"/>
-        </w:numPr>
-      </w:pPr>
-      <w:r>
-        <w:t>The user chooses from the following actions:</w:t>
-      </w:r>
-    </w:p>
-    <w:p>
-      <w:pPr>
-        <w:pStyle w:val="a3"/>
-        <w:numPr>
-          <w:ilvl w:val="1"/>
-          <w:numId w:val="2"/>
-        </w:numPr>
-      </w:pPr>
-      <w:r>
-        <w:t>Check. (use case "player checks")</w:t>
-      </w:r>
-    </w:p>
-    <w:p>
-      <w:pPr>
-        <w:pStyle w:val="a3"/>
-        <w:numPr>
-          <w:ilvl w:val="1"/>
-          <w:numId w:val="2"/>
-        </w:numPr>
-      </w:pPr>
-      <w:r>
-        <w:t>Fold. (use case "player folds")</w:t>
-      </w:r>
-    </w:p>
-    <w:p>
-      <w:pPr>
-        <w:pStyle w:val="a3"/>
-        <w:numPr>
-          <w:ilvl w:val="1"/>
-          <w:numId w:val="2"/>
-        </w:numPr>
-      </w:pPr>
-      <w:r>
-        <w:t>Raise. (use case "player raise")</w:t>
-      </w:r>
-    </w:p>
-    <w:p>
-      <w:pPr>
-        <w:pStyle w:val="a3"/>
-        <w:numPr>
-          <w:ilvl w:val="1"/>
-          <w:numId w:val="2"/>
-        </w:numPr>
-      </w:pPr>
-      <w:r>
-        <w:t>Call. (use case "player call")</w:t>
-      </w:r>
-    </w:p>
-    <w:p>
-      <w:pPr>
-        <w:pStyle w:val="a3"/>
-        <w:numPr>
-          <w:ilvl w:val="0"/>
-          <w:numId w:val="13"/>
-        </w:numPr>
-      </w:pPr>
-      <w:r>
-        <w:t>The system displays message about the player action.</w:t>
-      </w:r>
-    </w:p>
-    <w:p>
-      <w:pPr>
-        <w:pStyle w:val="a3"/>
-        <w:numPr>
-          <w:ilvl w:val="0"/>
-          <w:numId w:val="13"/>
-        </w:numPr>
-      </w:pPr>
-      <w:r>
-        <w:t>The system updates the game log.</w:t>
-      </w:r>
-    </w:p>
-    <w:p>
-      <w:pPr>
-        <w:pStyle w:val="a3"/>
-      </w:pPr>
-      <w:r>
-        <w:rPr>
-          <w:noProof/>
-        </w:rPr>
-        <w:pict>
-          <v:shape id="_x0000_i1030" type="#_x0000_t75" style="width:295.5pt;height:285.75pt">
-            <v:imagedata r:id="rId20" o:title="play-turn (1)"/>
-          </v:shape>
-        </w:pict>
-      </w:r>
-    </w:p>
-    <w:p>
-      <w:pPr>
-        <w:pStyle w:val="a3"/>
-      </w:pPr>
-    </w:p>
-    <w:p>
-      <w:pPr>
-        <w:pStyle w:val="a3"/>
-      </w:pPr>
-    </w:p>
-    <w:p>
-      <w:pPr>
-        <w:pStyle w:val="a3"/>
-      </w:pPr>
-    </w:p>
-    <w:p>
-      <w:pPr>
-        <w:pStyle w:val="a3"/>
-      </w:pPr>
-    </w:p>
-    <w:p>
-      <w:pPr>
-        <w:pStyle w:val="a3"/>
-      </w:pPr>
-    </w:p>
-    <w:p>
-      <w:pPr>
-        <w:pStyle w:val="a3"/>
-      </w:pPr>
-    </w:p>
-    <w:p>
-      <w:pPr>
-        <w:pStyle w:val="a3"/>
-      </w:pPr>
-    </w:p>
-    <w:p>
-      <w:pPr>
-        <w:pStyle w:val="a3"/>
-      </w:pPr>
-    </w:p>
-    <w:p>
-      <w:pPr>
-        <w:pStyle w:val="a3"/>
-      </w:pPr>
-    </w:p>
-    <w:p>
-      <w:pPr>
-        <w:pStyle w:val="a3"/>
-      </w:pPr>
-    </w:p>
-    <w:p>
-      <w:pPr>
-        <w:pStyle w:val="a3"/>
-      </w:pPr>
-    </w:p>
-    <w:p>
-      <w:pPr>
-        <w:pStyle w:val="a3"/>
-      </w:pPr>
-    </w:p>
-    <w:p>
-      <w:pPr>
-        <w:pStyle w:val="a3"/>
-      </w:pPr>
-    </w:p>
-    <w:p>
-      <w:pPr>
-        <w:pStyle w:val="a3"/>
-      </w:pPr>
-      <w:r>
-        <w:rPr>
-          <w:b/>
-          <w:bCs/>
-          <w:u w:val="single"/>
-        </w:rPr>
-        <w:t>Use case name</w:t>
-      </w:r>
-      <w:r>
-        <w:t>: player checks.</w:t>
-      </w:r>
-    </w:p>
-    <w:p>
-      <w:pPr>
-        <w:pStyle w:val="a3"/>
-      </w:pPr>
-      <w:r>
-        <w:rPr>
-          <w:b/>
-          <w:bCs/>
-          <w:u w:val="single"/>
-        </w:rPr>
-        <w:t>Description</w:t>
-      </w:r>
-      <w:r>
-        <w:t xml:space="preserve">: This scenario describes </w:t>
-      </w:r>
-      <w:r>
-        <w:t>a player choosing the check action</w:t>
-      </w:r>
-      <w:r>
-        <w:t>.</w:t>
-      </w:r>
-    </w:p>
-    <w:p>
-      <w:pPr>
-        <w:pStyle w:val="a3"/>
-      </w:pPr>
-      <w:r>
-        <w:rPr>
-          <w:b/>
-          <w:bCs/>
-          <w:u w:val="single"/>
-        </w:rPr>
-        <w:t>Actors</w:t>
-      </w:r>
-      <w:r>
-        <w:t>: System, User in existing game.</w:t>
-      </w:r>
-    </w:p>
-    <w:p>
-      <w:pPr>
-        <w:pStyle w:val="a3"/>
-      </w:pPr>
-      <w:r>
-        <w:rPr>
-          <w:b/>
-          <w:bCs/>
-          <w:u w:val="single"/>
-        </w:rPr>
-        <w:t>Pre-conditions</w:t>
-      </w:r>
-      <w:r>
-        <w:t>:</w:t>
-      </w:r>
-    </w:p>
-    <w:p>
-      <w:pPr>
-        <w:pStyle w:val="a3"/>
-        <w:numPr>
-          <w:ilvl w:val="0"/>
-          <w:numId w:val="14"/>
-        </w:numPr>
-      </w:pPr>
-      <w:r>
-        <w:t>Player is in a running game.</w:t>
-      </w:r>
-    </w:p>
-    <w:p>
-      <w:pPr>
-        <w:pStyle w:val="a3"/>
-        <w:numPr>
-          <w:ilvl w:val="0"/>
-          <w:numId w:val="14"/>
-        </w:numPr>
-      </w:pPr>
-      <w:r>
-        <w:t>This is the player turn.</w:t>
-      </w:r>
-    </w:p>
-    <w:p>
-      <w:pPr>
-        <w:pStyle w:val="a3"/>
-        <w:numPr>
-          <w:ilvl w:val="0"/>
-          <w:numId w:val="14"/>
-        </w:numPr>
-      </w:pPr>
-      <w:r>
-        <w:t>All players who played before did not raise.</w:t>
-      </w:r>
-    </w:p>
-    <w:p>
-      <w:pPr>
-        <w:pStyle w:val="a3"/>
-      </w:pPr>
-      <w:r>
-        <w:rPr>
-          <w:b/>
-          <w:bCs/>
-          <w:u w:val="single"/>
-        </w:rPr>
-        <w:t>Post-conditions</w:t>
-      </w:r>
-      <w:r>
-        <w:t xml:space="preserve">: </w:t>
-      </w:r>
-    </w:p>
-    <w:p>
-      <w:pPr>
-        <w:pStyle w:val="a3"/>
-        <w:ind w:firstLine="720"/>
-      </w:pPr>
-      <w:r>
-        <w:t xml:space="preserve">1. The </w:t>
-      </w:r>
-      <w:r>
-        <w:t>pot balance remains the same</w:t>
-      </w:r>
-      <w:r>
-        <w:t>.</w:t>
-      </w:r>
-    </w:p>
-    <w:p>
-      <w:pPr>
-        <w:pStyle w:val="a3"/>
-      </w:pPr>
-      <w:r>
-        <w:rPr>
-          <w:b/>
-          <w:bCs/>
-          <w:u w:val="single"/>
-        </w:rPr>
-        <w:t>Main success scenario</w:t>
-      </w:r>
-      <w:r>
-        <w:t>:</w:t>
-      </w:r>
-    </w:p>
-    <w:p>
-      <w:pPr>
-        <w:pStyle w:val="a3"/>
-        <w:numPr>
-          <w:ilvl w:val="0"/>
-          <w:numId w:val="15"/>
-        </w:numPr>
-      </w:pPr>
-      <w:r>
-        <w:t>The player chooses the "check" action.</w:t>
-      </w:r>
-    </w:p>
-    <w:p>
-      <w:pPr>
-        <w:pStyle w:val="a3"/>
-        <w:numPr>
-          <w:ilvl w:val="0"/>
-          <w:numId w:val="15"/>
-        </w:numPr>
-      </w:pPr>
-      <w:r>
-        <w:t>The system updates the other user that this player has checked.</w:t>
-      </w:r>
-    </w:p>
-    <w:p>
-      <w:pPr>
-        <w:pStyle w:val="a3"/>
-      </w:pPr>
-    </w:p>
-    <w:p>
-      <w:pPr>
-        <w:pStyle w:val="a3"/>
-      </w:pPr>
-      <w:r>
-        <w:rPr>
-          <w:noProof/>
-        </w:rPr>
         <w:drawing>
           <wp:inline distT="0" distB="0" distL="0" distR="0">
-            <wp:extent cx="3505200" cy="2105025"/>
-            <wp:effectExtent l="0" t="0" r="0" b="9525"/>
-            <wp:docPr id="10" name="תמונה 10" descr="C:\Users\אחיעד\Downloads\playerChecks.png"/>
+            <wp:extent cx="6429375" cy="9429750"/>
+            <wp:effectExtent l="0" t="0" r="9525" b="0"/>
+            <wp:docPr id="2" name="תמונה 2" descr="C:\Users\אחיעד\Downloads\Play-Texas-Holdem-Game (1) (1).png"/>
             <wp:cNvGraphicFramePr>
               <a:graphicFrameLocks xmlns:a="http://schemas.openxmlformats.org/drawingml/2006/main" noChangeAspect="1"/>
             </wp:cNvGraphicFramePr>
@@ -4611,7 +4084,597 @@
               <a:graphicData uri="http://schemas.openxmlformats.org/drawingml/2006/picture">
                 <pic:pic xmlns:pic="http://schemas.openxmlformats.org/drawingml/2006/picture">
                   <pic:nvPicPr>
-                    <pic:cNvPr id="0" name="Picture 10" descr="C:\Users\אחיעד\Downloads\playerChecks.png"/>
+                    <pic:cNvPr id="0" name="Picture 15" descr="C:\Users\אחיעד\Downloads\Play-Texas-Holdem-Game (1) (1).png"/>
+                    <pic:cNvPicPr>
+                      <a:picLocks noChangeAspect="1" noChangeArrowheads="1"/>
+                    </pic:cNvPicPr>
+                  </pic:nvPicPr>
+                  <pic:blipFill>
+                    <a:blip r:embed="rId19">
+                      <a:extLst>
+                        <a:ext uri="{28A0092B-C50C-407E-A947-70E740481C1C}">
+                          <a14:useLocalDpi xmlns:a14="http://schemas.microsoft.com/office/drawing/2010/main" val="0"/>
+                        </a:ext>
+                      </a:extLst>
+                    </a:blip>
+                    <a:srcRect/>
+                    <a:stretch>
+                      <a:fillRect/>
+                    </a:stretch>
+                  </pic:blipFill>
+                  <pic:spPr bwMode="auto">
+                    <a:xfrm>
+                      <a:off x="0" y="0"/>
+                      <a:ext cx="6429375" cy="9429750"/>
+                    </a:xfrm>
+                    <a:prstGeom prst="rect">
+                      <a:avLst/>
+                    </a:prstGeom>
+                    <a:noFill/>
+                    <a:ln>
+                      <a:noFill/>
+                    </a:ln>
+                  </pic:spPr>
+                </pic:pic>
+              </a:graphicData>
+            </a:graphic>
+          </wp:inline>
+        </w:drawing>
+      </w:r>
+    </w:p>
+    <w:p>
+      <w:pPr>
+        <w:bidi w:val="0"/>
+        <w:rPr>
+          <w:b/>
+          <w:bCs/>
+          <w:u w:val="single"/>
+        </w:rPr>
+      </w:pPr>
+    </w:p>
+    <w:p>
+      <w:pPr>
+        <w:bidi w:val="0"/>
+        <w:rPr>
+          <w:b/>
+          <w:bCs/>
+          <w:u w:val="single"/>
+        </w:rPr>
+      </w:pPr>
+    </w:p>
+    <w:p>
+      <w:pPr>
+        <w:bidi w:val="0"/>
+        <w:rPr>
+          <w:b/>
+          <w:bCs/>
+          <w:u w:val="single"/>
+        </w:rPr>
+      </w:pPr>
+    </w:p>
+    <w:p>
+      <w:pPr>
+        <w:bidi w:val="0"/>
+        <w:rPr>
+          <w:b/>
+          <w:bCs/>
+          <w:u w:val="single"/>
+        </w:rPr>
+      </w:pPr>
+    </w:p>
+    <w:p>
+      <w:pPr>
+        <w:bidi w:val="0"/>
+      </w:pPr>
+      <w:r>
+        <w:rPr>
+          <w:b/>
+          <w:bCs/>
+          <w:u w:val="single"/>
+        </w:rPr>
+        <w:t>Use case name</w:t>
+      </w:r>
+      <w:r>
+        <w:t>: Play turn.</w:t>
+      </w:r>
+    </w:p>
+    <w:p>
+      <w:pPr>
+        <w:pStyle w:val="a3"/>
+      </w:pPr>
+      <w:r>
+        <w:rPr>
+          <w:b/>
+          <w:bCs/>
+          <w:u w:val="single"/>
+        </w:rPr>
+        <w:t>Description</w:t>
+      </w:r>
+      <w:r>
+        <w:t>: This scenario describes the flow of a player playing a game.</w:t>
+      </w:r>
+    </w:p>
+    <w:p>
+      <w:pPr>
+        <w:pStyle w:val="a3"/>
+      </w:pPr>
+      <w:r>
+        <w:rPr>
+          <w:b/>
+          <w:bCs/>
+          <w:u w:val="single"/>
+        </w:rPr>
+        <w:t>Actors</w:t>
+      </w:r>
+      <w:r>
+        <w:t>: System, User in existing game.</w:t>
+      </w:r>
+    </w:p>
+    <w:p>
+      <w:pPr>
+        <w:pStyle w:val="a3"/>
+      </w:pPr>
+      <w:r>
+        <w:rPr>
+          <w:b/>
+          <w:bCs/>
+          <w:u w:val="single"/>
+        </w:rPr>
+        <w:t>Pre-conditions</w:t>
+      </w:r>
+      <w:r>
+        <w:t>:</w:t>
+      </w:r>
+    </w:p>
+    <w:p>
+      <w:pPr>
+        <w:pStyle w:val="a3"/>
+        <w:numPr>
+          <w:ilvl w:val="3"/>
+          <w:numId w:val="6"/>
+        </w:numPr>
+      </w:pPr>
+      <w:r>
+        <w:t>Player</w:t>
+      </w:r>
+      <w:r>
+        <w:t xml:space="preserve"> is in a running game.</w:t>
+      </w:r>
+    </w:p>
+    <w:p>
+      <w:pPr>
+        <w:pStyle w:val="a3"/>
+        <w:numPr>
+          <w:ilvl w:val="3"/>
+          <w:numId w:val="6"/>
+        </w:numPr>
+      </w:pPr>
+      <w:r>
+        <w:t>This is the player turn.</w:t>
+      </w:r>
+    </w:p>
+    <w:p>
+      <w:pPr>
+        <w:pStyle w:val="a3"/>
+      </w:pPr>
+      <w:r>
+        <w:rPr>
+          <w:b/>
+          <w:bCs/>
+          <w:u w:val="single"/>
+        </w:rPr>
+        <w:t>Post-conditions</w:t>
+      </w:r>
+      <w:r>
+        <w:t xml:space="preserve">: </w:t>
+      </w:r>
+    </w:p>
+    <w:p>
+      <w:pPr>
+        <w:pStyle w:val="a3"/>
+        <w:ind w:firstLine="720"/>
+      </w:pPr>
+      <w:r>
+        <w:t>1</w:t>
+      </w:r>
+      <w:r>
+        <w:t xml:space="preserve">. The game log is updated with the info that relevant to this </w:t>
+      </w:r>
+      <w:r>
+        <w:t>turn</w:t>
+      </w:r>
+      <w:r>
+        <w:t>.</w:t>
+      </w:r>
+    </w:p>
+    <w:p>
+      <w:pPr>
+        <w:pStyle w:val="a3"/>
+      </w:pPr>
+      <w:r>
+        <w:rPr>
+          <w:b/>
+          <w:bCs/>
+          <w:u w:val="single"/>
+        </w:rPr>
+        <w:t>Main success scenario</w:t>
+      </w:r>
+      <w:r>
+        <w:t>:</w:t>
+      </w:r>
+    </w:p>
+    <w:p>
+      <w:pPr>
+        <w:pStyle w:val="a3"/>
+        <w:numPr>
+          <w:ilvl w:val="0"/>
+          <w:numId w:val="12"/>
+        </w:numPr>
+      </w:pPr>
+      <w:r>
+        <w:t xml:space="preserve">The system displays the </w:t>
+      </w:r>
+      <w:r>
+        <w:t>player</w:t>
+      </w:r>
+      <w:r>
+        <w:t xml:space="preserve"> the relevant actions he can choose.</w:t>
+      </w:r>
+    </w:p>
+    <w:p>
+      <w:pPr>
+        <w:pStyle w:val="a3"/>
+        <w:numPr>
+          <w:ilvl w:val="0"/>
+          <w:numId w:val="12"/>
+        </w:numPr>
+      </w:pPr>
+      <w:r>
+        <w:t>The user chooses from the following actions:</w:t>
+      </w:r>
+    </w:p>
+    <w:p>
+      <w:pPr>
+        <w:pStyle w:val="a3"/>
+        <w:numPr>
+          <w:ilvl w:val="1"/>
+          <w:numId w:val="2"/>
+        </w:numPr>
+      </w:pPr>
+      <w:r>
+        <w:t>Check. (use case "player checks")</w:t>
+      </w:r>
+    </w:p>
+    <w:p>
+      <w:pPr>
+        <w:pStyle w:val="a3"/>
+        <w:numPr>
+          <w:ilvl w:val="1"/>
+          <w:numId w:val="2"/>
+        </w:numPr>
+      </w:pPr>
+      <w:r>
+        <w:t>Fold. (use case "player folds")</w:t>
+      </w:r>
+    </w:p>
+    <w:p>
+      <w:pPr>
+        <w:pStyle w:val="a3"/>
+        <w:numPr>
+          <w:ilvl w:val="1"/>
+          <w:numId w:val="2"/>
+        </w:numPr>
+      </w:pPr>
+      <w:r>
+        <w:t>Raise. (use case "player raise")</w:t>
+      </w:r>
+    </w:p>
+    <w:p>
+      <w:pPr>
+        <w:pStyle w:val="a3"/>
+        <w:numPr>
+          <w:ilvl w:val="1"/>
+          <w:numId w:val="2"/>
+        </w:numPr>
+      </w:pPr>
+      <w:r>
+        <w:t>Call. (use case "player call")</w:t>
+      </w:r>
+    </w:p>
+    <w:p>
+      <w:pPr>
+        <w:pStyle w:val="a3"/>
+        <w:numPr>
+          <w:ilvl w:val="0"/>
+          <w:numId w:val="13"/>
+        </w:numPr>
+      </w:pPr>
+      <w:r>
+        <w:t>The system displays message about the player action.</w:t>
+      </w:r>
+    </w:p>
+    <w:p>
+      <w:pPr>
+        <w:pStyle w:val="a3"/>
+        <w:numPr>
+          <w:ilvl w:val="0"/>
+          <w:numId w:val="13"/>
+        </w:numPr>
+      </w:pPr>
+      <w:r>
+        <w:t>The system updates the game log.</w:t>
+      </w:r>
+    </w:p>
+    <w:p>
+      <w:pPr>
+        <w:pStyle w:val="a3"/>
+      </w:pPr>
+      <w:r>
+        <w:rPr>
+          <w:noProof/>
+        </w:rPr>
+        <w:pict>
+          <v:shape id="_x0000_i1029" type="#_x0000_t75" style="width:295.5pt;height:285.75pt">
+            <v:imagedata r:id="rId20" o:title="play-turn (1)"/>
+          </v:shape>
+        </w:pict>
+      </w:r>
+    </w:p>
+    <w:p>
+      <w:pPr>
+        <w:pStyle w:val="a3"/>
+      </w:pPr>
+    </w:p>
+    <w:p>
+      <w:pPr>
+        <w:pStyle w:val="a3"/>
+      </w:pPr>
+    </w:p>
+    <w:p>
+      <w:pPr>
+        <w:pStyle w:val="a3"/>
+      </w:pPr>
+    </w:p>
+    <w:p>
+      <w:pPr>
+        <w:pStyle w:val="a3"/>
+      </w:pPr>
+    </w:p>
+    <w:p>
+      <w:pPr>
+        <w:pStyle w:val="a3"/>
+      </w:pPr>
+    </w:p>
+    <w:p>
+      <w:pPr>
+        <w:pStyle w:val="a3"/>
+      </w:pPr>
+    </w:p>
+    <w:p>
+      <w:pPr>
+        <w:pStyle w:val="a3"/>
+      </w:pPr>
+      <w:bookmarkStart w:id="0" w:name="_GoBack"/>
+      <w:bookmarkEnd w:id="0"/>
+    </w:p>
+    <w:p>
+      <w:pPr>
+        <w:pStyle w:val="a3"/>
+      </w:pPr>
+    </w:p>
+    <w:p>
+      <w:pPr>
+        <w:pStyle w:val="a3"/>
+      </w:pPr>
+      <w:r>
+        <w:rPr>
+          <w:b/>
+          <w:bCs/>
+          <w:u w:val="single"/>
+        </w:rPr>
+        <w:t>Use case name</w:t>
+      </w:r>
+      <w:r>
+        <w:t>: player checks.</w:t>
+      </w:r>
+    </w:p>
+    <w:p>
+      <w:pPr>
+        <w:pStyle w:val="a3"/>
+      </w:pPr>
+      <w:r>
+        <w:rPr>
+          <w:b/>
+          <w:bCs/>
+          <w:u w:val="single"/>
+        </w:rPr>
+        <w:t>Description</w:t>
+      </w:r>
+      <w:r>
+        <w:t xml:space="preserve">: This scenario describes </w:t>
+      </w:r>
+      <w:r>
+        <w:t>a player choosing the check action</w:t>
+      </w:r>
+      <w:r>
+        <w:t>.</w:t>
+      </w:r>
+    </w:p>
+    <w:p>
+      <w:pPr>
+        <w:pStyle w:val="a3"/>
+      </w:pPr>
+      <w:r>
+        <w:rPr>
+          <w:b/>
+          <w:bCs/>
+          <w:u w:val="single"/>
+        </w:rPr>
+        <w:t>Actors</w:t>
+      </w:r>
+      <w:r>
+        <w:t>: System, User in existing game.</w:t>
+      </w:r>
+    </w:p>
+    <w:p>
+      <w:pPr>
+        <w:pStyle w:val="a3"/>
+      </w:pPr>
+      <w:r>
+        <w:rPr>
+          <w:b/>
+          <w:bCs/>
+          <w:u w:val="single"/>
+        </w:rPr>
+        <w:t>Pre-conditions</w:t>
+      </w:r>
+      <w:r>
+        <w:t>:</w:t>
+      </w:r>
+    </w:p>
+    <w:p>
+      <w:pPr>
+        <w:pStyle w:val="a3"/>
+        <w:numPr>
+          <w:ilvl w:val="0"/>
+          <w:numId w:val="14"/>
+        </w:numPr>
+      </w:pPr>
+      <w:r>
+        <w:t>Player is in a running game.</w:t>
+      </w:r>
+    </w:p>
+    <w:p>
+      <w:pPr>
+        <w:pStyle w:val="a3"/>
+        <w:numPr>
+          <w:ilvl w:val="0"/>
+          <w:numId w:val="14"/>
+        </w:numPr>
+      </w:pPr>
+      <w:r>
+        <w:t>This is the player turn.</w:t>
+      </w:r>
+    </w:p>
+    <w:p>
+      <w:pPr>
+        <w:pStyle w:val="a3"/>
+        <w:numPr>
+          <w:ilvl w:val="0"/>
+          <w:numId w:val="14"/>
+        </w:numPr>
+      </w:pPr>
+      <w:r>
+        <w:t>All players who played before did not raise.</w:t>
+      </w:r>
+    </w:p>
+    <w:p>
+      <w:pPr>
+        <w:pStyle w:val="a3"/>
+      </w:pPr>
+      <w:r>
+        <w:rPr>
+          <w:b/>
+          <w:bCs/>
+          <w:u w:val="single"/>
+        </w:rPr>
+        <w:t>Post-conditions</w:t>
+      </w:r>
+      <w:r>
+        <w:t xml:space="preserve">: </w:t>
+      </w:r>
+    </w:p>
+    <w:p>
+      <w:pPr>
+        <w:pStyle w:val="a3"/>
+        <w:ind w:firstLine="720"/>
+      </w:pPr>
+      <w:r>
+        <w:t xml:space="preserve">1. The </w:t>
+      </w:r>
+      <w:r>
+        <w:t>pot balance remains the same</w:t>
+      </w:r>
+      <w:r>
+        <w:t>.</w:t>
+      </w:r>
+    </w:p>
+    <w:p>
+      <w:pPr>
+        <w:pStyle w:val="a3"/>
+      </w:pPr>
+      <w:r>
+        <w:rPr>
+          <w:b/>
+          <w:bCs/>
+          <w:u w:val="single"/>
+        </w:rPr>
+        <w:t>Main success scenario</w:t>
+      </w:r>
+      <w:r>
+        <w:t>:</w:t>
+      </w:r>
+    </w:p>
+    <w:p>
+      <w:pPr>
+        <w:pStyle w:val="a3"/>
+        <w:numPr>
+          <w:ilvl w:val="0"/>
+          <w:numId w:val="15"/>
+        </w:numPr>
+      </w:pPr>
+      <w:r>
+        <w:t>The player chooses the "check" action.</w:t>
+      </w:r>
+    </w:p>
+    <w:p>
+      <w:pPr>
+        <w:pStyle w:val="a3"/>
+        <w:numPr>
+          <w:ilvl w:val="0"/>
+          <w:numId w:val="15"/>
+        </w:numPr>
+      </w:pPr>
+      <w:r>
+        <w:t>The system updates the other user that this player has checked.</w:t>
+      </w:r>
+    </w:p>
+    <w:p>
+      <w:pPr>
+        <w:pStyle w:val="a3"/>
+      </w:pPr>
+    </w:p>
+    <w:p>
+      <w:pPr>
+        <w:pStyle w:val="a3"/>
+      </w:pPr>
+    </w:p>
+    <w:p>
+      <w:pPr>
+        <w:pStyle w:val="a3"/>
+      </w:pPr>
+    </w:p>
+    <w:p>
+      <w:pPr>
+        <w:pStyle w:val="a3"/>
+      </w:pPr>
+      <w:r>
+        <w:rPr>
+          <w:noProof/>
+        </w:rPr>
+        <w:drawing>
+          <wp:inline distT="0" distB="0" distL="0" distR="0">
+            <wp:extent cx="5953125" cy="4866949"/>
+            <wp:effectExtent l="0" t="0" r="0" b="0"/>
+            <wp:docPr id="6" name="תמונה 6" descr="C:\Users\אחיעד\AppData\Local\Microsoft\Windows\INetCache\Content.Word\playerChecks (1).png"/>
+            <wp:cNvGraphicFramePr>
+              <a:graphicFrameLocks xmlns:a="http://schemas.openxmlformats.org/drawingml/2006/main" noChangeAspect="1"/>
+            </wp:cNvGraphicFramePr>
+            <a:graphic xmlns:a="http://schemas.openxmlformats.org/drawingml/2006/main">
+              <a:graphicData uri="http://schemas.openxmlformats.org/drawingml/2006/picture">
+                <pic:pic xmlns:pic="http://schemas.openxmlformats.org/drawingml/2006/picture">
+                  <pic:nvPicPr>
+                    <pic:cNvPr id="0" name="Picture 18" descr="C:\Users\אחיעד\AppData\Local\Microsoft\Windows\INetCache\Content.Word\playerChecks (1).png"/>
                     <pic:cNvPicPr>
                       <a:picLocks noChangeAspect="1" noChangeArrowheads="1"/>
                     </pic:cNvPicPr>
@@ -4632,7 +4695,7 @@
                   <pic:spPr bwMode="auto">
                     <a:xfrm>
                       <a:off x="0" y="0"/>
-                      <a:ext cx="3505200" cy="2105025"/>
+                      <a:ext cx="5964334" cy="4876113"/>
                     </a:xfrm>
                     <a:prstGeom prst="rect">
                       <a:avLst/>
@@ -4698,91 +4761,6 @@
       <w:pPr>
         <w:pStyle w:val="a3"/>
       </w:pPr>
-    </w:p>
-    <w:p>
-      <w:pPr>
-        <w:pStyle w:val="a3"/>
-      </w:pPr>
-    </w:p>
-    <w:p>
-      <w:pPr>
-        <w:pStyle w:val="a3"/>
-      </w:pPr>
-    </w:p>
-    <w:p>
-      <w:pPr>
-        <w:pStyle w:val="a3"/>
-      </w:pPr>
-    </w:p>
-    <w:p>
-      <w:pPr>
-        <w:pStyle w:val="a3"/>
-      </w:pPr>
-    </w:p>
-    <w:p>
-      <w:pPr>
-        <w:pStyle w:val="a3"/>
-      </w:pPr>
-    </w:p>
-    <w:p>
-      <w:pPr>
-        <w:pStyle w:val="a3"/>
-      </w:pPr>
-    </w:p>
-    <w:p>
-      <w:pPr>
-        <w:pStyle w:val="a3"/>
-      </w:pPr>
-    </w:p>
-    <w:p>
-      <w:pPr>
-        <w:pStyle w:val="a3"/>
-      </w:pPr>
-    </w:p>
-    <w:p>
-      <w:pPr>
-        <w:pStyle w:val="a3"/>
-      </w:pPr>
-    </w:p>
-    <w:p>
-      <w:pPr>
-        <w:pStyle w:val="a3"/>
-      </w:pPr>
-    </w:p>
-    <w:p>
-      <w:pPr>
-        <w:pStyle w:val="a3"/>
-      </w:pPr>
-    </w:p>
-    <w:p>
-      <w:pPr>
-        <w:pStyle w:val="a3"/>
-      </w:pPr>
-    </w:p>
-    <w:p>
-      <w:pPr>
-        <w:pStyle w:val="a3"/>
-      </w:pPr>
-    </w:p>
-    <w:p>
-      <w:pPr>
-        <w:pStyle w:val="a3"/>
-      </w:pPr>
-    </w:p>
-    <w:p>
-      <w:pPr>
-        <w:pStyle w:val="a3"/>
-      </w:pPr>
-    </w:p>
-    <w:p>
-      <w:pPr>
-        <w:pStyle w:val="a3"/>
-      </w:pPr>
-    </w:p>
-    <w:p>
-      <w:pPr>
-        <w:pStyle w:val="a3"/>
-      </w:pPr>
       <w:r>
         <w:rPr>
           <w:b/>
@@ -5023,7 +5001,7 @@
       </w:pPr>
       <w:r>
         <w:pict>
-          <v:shape id="_x0000_i1031" type="#_x0000_t75" style="width:305.25pt;height:293.25pt">
+          <v:shape id="_x0000_i1030" type="#_x0000_t75" style="width:305.25pt;height:293.25pt">
             <v:imagedata r:id="rId22" o:title="playerRaise"/>
           </v:shape>
         </w:pict>
@@ -5272,7 +5250,7 @@
       </w:pPr>
       <w:r>
         <w:pict>
-          <v:shape id="_x0000_i1032" type="#_x0000_t75" style="width:310.5pt;height:218.25pt">
+          <v:shape id="_x0000_i1031" type="#_x0000_t75" style="width:310.5pt;height:218.25pt">
             <v:imagedata r:id="rId23" o:title="playerFold (1)"/>
           </v:shape>
         </w:pict>
@@ -5621,7 +5599,7 @@
       </w:pPr>
       <w:r>
         <w:pict>
-          <v:shape id="_x0000_i1033" type="#_x0000_t75" style="width:305.25pt;height:293.25pt">
+          <v:shape id="_x0000_i1032" type="#_x0000_t75" style="width:305.25pt;height:293.25pt">
             <v:imagedata r:id="rId24" o:title="playerCalls"/>
           </v:shape>
         </w:pict>
@@ -5912,7 +5890,7 @@
       </w:r>
       <w:r>
         <w:pict>
-          <v:shape id="_x0000_i1034" type="#_x0000_t75" style="width:285.75pt;height:293.25pt">
+          <v:shape id="_x0000_i1033" type="#_x0000_t75" style="width:285.75pt;height:293.25pt">
             <v:imagedata r:id="rId25" o:title="search-filter-active-games (1)"/>
           </v:shape>
         </w:pict>
@@ -5962,8 +5940,6 @@
           <w:bCs/>
         </w:rPr>
       </w:pPr>
-      <w:bookmarkStart w:id="0" w:name="_GoBack"/>
-      <w:bookmarkEnd w:id="0"/>
     </w:p>
     <w:sectPr>
       <w:pgSz w:w="11906" w:h="16838"/>
@@ -8925,7 +8901,7 @@
 </file>
 
 <file path=customXml/itemProps1.xml><?xml version="1.0" encoding="utf-8"?>
-<ds:datastoreItem xmlns:ds="http://schemas.openxmlformats.org/officeDocument/2006/customXml" ds:itemID="{121A8B00-4917-45E6-9EC9-AA2D5D948E76}">
+<ds:datastoreItem xmlns:ds="http://schemas.openxmlformats.org/officeDocument/2006/customXml" ds:itemID="{E0206490-C30E-476A-A691-BD5852D6AE7E}">
   <ds:schemaRefs>
     <ds:schemaRef ds:uri="http://schemas.openxmlformats.org/officeDocument/2006/bibliography"/>
   </ds:schemaRefs>

</xml_diff>